<commit_message>
Rapport module architecture routeur
</commit_message>
<xml_diff>
--- a/rendu/Rapport Tuniv.docx
+++ b/rendu/Rapport Tuniv.docx
@@ -422,27 +422,7 @@
                                     <w:sz w:val="40"/>
                                     <w:szCs w:val="40"/>
                                   </w:rPr>
-                                  <w:t xml:space="preserve">Gaël Journet Jean-François </w:t>
-                                </w:r>
-                                <w:proofErr w:type="spellStart"/>
-                                <w:r>
-                                  <w:rPr>
-                                    <w:rFonts w:eastAsia="Arial" w:cstheme="minorHAnsi"/>
-                                    <w:i/>
-                                    <w:sz w:val="40"/>
-                                    <w:szCs w:val="40"/>
-                                  </w:rPr>
-                                  <w:t>Marcourt</w:t>
-                                </w:r>
-                                <w:proofErr w:type="spellEnd"/>
-                                <w:r>
-                                  <w:rPr>
-                                    <w:rFonts w:eastAsia="Arial" w:cstheme="minorHAnsi"/>
-                                    <w:i/>
-                                    <w:sz w:val="40"/>
-                                    <w:szCs w:val="40"/>
-                                  </w:rPr>
-                                  <w:t xml:space="preserve"> Nathan Ozimek</w:t>
+                                  <w:t>Gaël Journet Jean-François Marcourt Nathan Ozimek</w:t>
                                 </w:r>
                               </w:sdtContent>
                             </w:sdt>
@@ -518,27 +498,7 @@
                               <w:sz w:val="40"/>
                               <w:szCs w:val="40"/>
                             </w:rPr>
-                            <w:t xml:space="preserve">Gaël Journet Jean-François </w:t>
-                          </w:r>
-                          <w:proofErr w:type="spellStart"/>
-                          <w:r>
-                            <w:rPr>
-                              <w:rFonts w:eastAsia="Arial" w:cstheme="minorHAnsi"/>
-                              <w:i/>
-                              <w:sz w:val="40"/>
-                              <w:szCs w:val="40"/>
-                            </w:rPr>
-                            <w:t>Marcourt</w:t>
-                          </w:r>
-                          <w:proofErr w:type="spellEnd"/>
-                          <w:r>
-                            <w:rPr>
-                              <w:rFonts w:eastAsia="Arial" w:cstheme="minorHAnsi"/>
-                              <w:i/>
-                              <w:sz w:val="40"/>
-                              <w:szCs w:val="40"/>
-                            </w:rPr>
-                            <w:t xml:space="preserve"> Nathan Ozimek</w:t>
+                            <w:t>Gaël Journet Jean-François Marcourt Nathan Ozimek</w:t>
                           </w:r>
                         </w:sdtContent>
                       </w:sdt>
@@ -627,7 +587,7 @@
                               <w:sdtEndPr/>
                               <w:sdtContent>
                                 <w:r>
-                                  <w:t>TUNIV</w:t>
+                                  <w:t>Tuniv</w:t>
                                 </w:r>
                               </w:sdtContent>
                             </w:sdt>
@@ -691,7 +651,7 @@
                         <w:sdtEndPr/>
                         <w:sdtContent>
                           <w:r>
-                            <w:t>TUNIV</w:t>
+                            <w:t>Tuniv</w:t>
                           </w:r>
                         </w:sdtContent>
                       </w:sdt>
@@ -777,13 +737,8 @@
                               <w:pStyle w:val="TuteurEntreprise"/>
                             </w:pPr>
                             <w:r>
-                              <w:t xml:space="preserve">Adrien </w:t>
+                              <w:t>Adrien Peytavie</w:t>
                             </w:r>
-                            <w:proofErr w:type="spellStart"/>
-                            <w:r>
-                              <w:t>Peytavie</w:t>
-                            </w:r>
-                            <w:proofErr w:type="spellEnd"/>
                           </w:p>
                         </w:txbxContent>
                       </wps:txbx>
@@ -812,13 +767,8 @@
                         <w:pStyle w:val="TuteurEntreprise"/>
                       </w:pPr>
                       <w:r>
-                        <w:t xml:space="preserve">Adrien </w:t>
+                        <w:t>Adrien Peytavie</w:t>
                       </w:r>
-                      <w:proofErr w:type="spellStart"/>
-                      <w:r>
-                        <w:t>Peytavie</w:t>
-                      </w:r>
-                      <w:proofErr w:type="spellEnd"/>
                     </w:p>
                   </w:txbxContent>
                 </v:textbox>
@@ -882,13 +832,8 @@
                               <w:pStyle w:val="TuteurIUT"/>
                             </w:pPr>
                             <w:r>
-                              <w:t xml:space="preserve">Lionel </w:t>
+                              <w:t>Lionel Buathier</w:t>
                             </w:r>
-                            <w:proofErr w:type="spellStart"/>
-                            <w:r>
-                              <w:t>Buathier</w:t>
-                            </w:r>
-                            <w:proofErr w:type="spellEnd"/>
                           </w:p>
                         </w:txbxContent>
                       </wps:txbx>
@@ -917,13 +862,8 @@
                         <w:pStyle w:val="TuteurIUT"/>
                       </w:pPr>
                       <w:r>
-                        <w:t xml:space="preserve">Lionel </w:t>
+                        <w:t>Lionel Buathier</w:t>
                       </w:r>
-                      <w:proofErr w:type="spellStart"/>
-                      <w:r>
-                        <w:t>Buathier</w:t>
-                      </w:r>
-                      <w:proofErr w:type="spellEnd"/>
                     </w:p>
                   </w:txbxContent>
                 </v:textbox>
@@ -1354,23 +1294,7 @@
         <w:t xml:space="preserve">à </w:t>
       </w:r>
       <w:r>
-        <w:t xml:space="preserve">Lionel </w:t>
-      </w:r>
-      <w:proofErr w:type="spellStart"/>
-      <w:r>
-        <w:t>Buathier</w:t>
-      </w:r>
-      <w:proofErr w:type="spellEnd"/>
-      <w:r>
-        <w:t xml:space="preserve"> et Adrien </w:t>
-      </w:r>
-      <w:proofErr w:type="spellStart"/>
-      <w:r>
-        <w:t>Peytavie</w:t>
-      </w:r>
-      <w:proofErr w:type="spellEnd"/>
-      <w:r>
-        <w:t xml:space="preserve"> pour leur encadrement tout au long du projet, ainsi qu’à </w:t>
+        <w:t xml:space="preserve">Lionel Buathier et Adrien Peytavie pour leur encadrement tout au long du projet, ainsi qu’à </w:t>
       </w:r>
       <w:r>
         <w:t>Émilien Nicolas</w:t>
@@ -2312,15 +2236,7 @@
         <w:t xml:space="preserve">e projet faisait suite à notre </w:t>
       </w:r>
       <w:r>
-        <w:t xml:space="preserve">projet de SAÉ du premier semestre, </w:t>
-      </w:r>
-      <w:proofErr w:type="spellStart"/>
-      <w:r>
-        <w:t>Tuniv</w:t>
-      </w:r>
-      <w:proofErr w:type="spellEnd"/>
-      <w:r>
-        <w:t>, qui visait à développer un site web de gestion de tournois de sport universitaire</w:t>
+        <w:t>projet de SAÉ du premier semestre, Tuniv, qui visait à développer un site web de gestion de tournois de sport universitaire</w:t>
       </w:r>
       <w:r>
         <w:t xml:space="preserve"> où des administrateurs </w:t>
@@ -2414,15 +2330,7 @@
         <w:t xml:space="preserve">L’équipe est composée </w:t>
       </w:r>
       <w:r>
-        <w:t xml:space="preserve">de Gaël Journet, Jean-François </w:t>
-      </w:r>
-      <w:proofErr w:type="spellStart"/>
-      <w:r>
-        <w:t>Marcourt</w:t>
-      </w:r>
-      <w:proofErr w:type="spellEnd"/>
-      <w:r>
-        <w:t xml:space="preserve"> et Nathan Ozimek.</w:t>
+        <w:t>de Gaël Journet, Jean-François Marcourt et Nathan Ozimek.</w:t>
       </w:r>
     </w:p>
     <w:p>
@@ -2432,13 +2340,8 @@
     </w:p>
     <w:p>
       <w:r>
-        <w:t xml:space="preserve">Jean-François </w:t>
-      </w:r>
-      <w:proofErr w:type="spellStart"/>
-      <w:r>
-        <w:t>Marcourt</w:t>
-      </w:r>
-      <w:proofErr w:type="spellEnd"/>
+        <w:t>Jean-François Marcourt</w:t>
+      </w:r>
       <w:r>
         <w:t xml:space="preserve"> </w:t>
       </w:r>
@@ -2727,13 +2630,8 @@
         <w:t>Le</w:t>
       </w:r>
       <w:r>
-        <w:t xml:space="preserve"> dossier </w:t>
-      </w:r>
-      <w:proofErr w:type="spellStart"/>
-      <w:r>
-        <w:t>webroot</w:t>
-      </w:r>
-      <w:proofErr w:type="spellEnd"/>
+        <w:t xml:space="preserve"> dossier webroot</w:t>
+      </w:r>
       <w:r>
         <w:t xml:space="preserve">, </w:t>
       </w:r>
@@ -2789,15 +2687,7 @@
         <w:t>qu’</w:t>
       </w:r>
       <w:r>
-        <w:t xml:space="preserve">est initialisée la connexion à notre base de données </w:t>
-      </w:r>
-      <w:proofErr w:type="spellStart"/>
-      <w:r>
-        <w:t>MariaDB</w:t>
-      </w:r>
-      <w:proofErr w:type="spellEnd"/>
-      <w:r>
-        <w:t xml:space="preserve">, </w:t>
+        <w:t xml:space="preserve">est initialisée la connexion à notre base de données MariaDB, </w:t>
       </w:r>
       <w:r>
         <w:t xml:space="preserve">qui utilise la </w:t>
@@ -2899,23 +2789,7 @@
     <w:p>
       <w:r>
         <w:lastRenderedPageBreak/>
-        <w:t xml:space="preserve">Le choix a été fait de ne pas utiliser de </w:t>
-      </w:r>
-      <w:proofErr w:type="spellStart"/>
-      <w:r>
-        <w:t>framework</w:t>
-      </w:r>
-      <w:proofErr w:type="spellEnd"/>
-      <w:r>
-        <w:t xml:space="preserve"> web comme </w:t>
-      </w:r>
-      <w:proofErr w:type="spellStart"/>
-      <w:r>
-        <w:t>CakePHP</w:t>
-      </w:r>
-      <w:proofErr w:type="spellEnd"/>
-      <w:r>
-        <w:t xml:space="preserve"> car </w:t>
+        <w:t xml:space="preserve">Le choix a été fait de ne pas utiliser de framework web comme CakePHP car </w:t>
       </w:r>
       <w:r>
         <w:t>compte tenu de la taill</w:t>
@@ -2930,15 +2804,7 @@
         <w:t xml:space="preserve"> début du deuxième semestre, </w:t>
       </w:r>
       <w:r>
-        <w:t xml:space="preserve">refaire toute l’architecture en utilisant un </w:t>
-      </w:r>
-      <w:proofErr w:type="spellStart"/>
-      <w:r>
-        <w:t>framework</w:t>
-      </w:r>
-      <w:proofErr w:type="spellEnd"/>
-      <w:r>
-        <w:t xml:space="preserve"> </w:t>
+        <w:t xml:space="preserve">refaire toute l’architecture en utilisant un framework </w:t>
       </w:r>
       <w:r>
         <w:t>nous aurait coûté plus de temps que nous n’en aurions gagné.</w:t>
@@ -2985,15 +2851,7 @@
         <w:t>en force brute</w:t>
       </w:r>
       <w:r>
-        <w:t xml:space="preserve"> (sur laquelle ont travaillé Jean-François </w:t>
-      </w:r>
-      <w:proofErr w:type="spellStart"/>
-      <w:r>
-        <w:t>Marcourt</w:t>
-      </w:r>
-      <w:proofErr w:type="spellEnd"/>
-      <w:r>
-        <w:t xml:space="preserve"> et Nathan Ozimek).</w:t>
+        <w:t xml:space="preserve"> (sur laquelle ont travaillé Jean-François Marcourt et Nathan Ozimek).</w:t>
       </w:r>
     </w:p>
     <w:p>
@@ -3025,9 +2883,251 @@
       </w:r>
     </w:p>
     <w:p>
+      <w:r>
+        <w:t xml:space="preserve">L’architecture routeur </w:t>
+      </w:r>
+      <w:r>
+        <w:t xml:space="preserve">a permis de grandement contribuer à la sécurité et qualité logicielle du projet. </w:t>
+      </w:r>
+      <w:r>
+        <w:t xml:space="preserve">Lors du lancement du serveur, </w:t>
+      </w:r>
+      <w:r>
+        <w:t xml:space="preserve">le site démarre à l’intérieur du dossier webroot, sur la page index.php qui </w:t>
+      </w:r>
+      <w:r>
+        <w:t xml:space="preserve">inclut </w:t>
+      </w:r>
+      <w:r>
+        <w:t xml:space="preserve">la page </w:t>
+      </w:r>
+      <w:r>
+        <w:t xml:space="preserve">routeur </w:t>
+      </w:r>
+      <w:r>
+        <w:t xml:space="preserve">app.php à l’aide d’une commande require_once. </w:t>
+      </w:r>
+      <w:r>
+        <w:t xml:space="preserve">L’utilisation du require_once permet </w:t>
+      </w:r>
+      <w:r>
+        <w:t xml:space="preserve">de s’assurer que </w:t>
+      </w:r>
+      <w:r>
+        <w:t xml:space="preserve">les visiteurs passent par </w:t>
+      </w:r>
+      <w:r>
+        <w:t>le routeur</w:t>
+      </w:r>
+      <w:r>
+        <w:t xml:space="preserve">, et ne peuvent donc pas contourner l’architecture, </w:t>
+      </w:r>
+      <w:r>
+        <w:t>tout comme le placement d’index.php</w:t>
+      </w:r>
+      <w:r>
+        <w:t xml:space="preserve"> </w:t>
+      </w:r>
+      <w:r>
+        <w:t>à part</w:t>
+      </w:r>
+      <w:r>
+        <w:t xml:space="preserve"> dans le dossier webroot,</w:t>
+      </w:r>
+      <w:r>
+        <w:t xml:space="preserve"> d’où il n’est possible d’accéder à aucune page.</w:t>
+      </w:r>
+    </w:p>
+    <w:p>
+      <w:r>
+        <w:t xml:space="preserve">La page routeur index.php récupère </w:t>
+      </w:r>
+      <w:r>
+        <w:t xml:space="preserve">toute URL </w:t>
+      </w:r>
+      <w:r>
+        <w:t xml:space="preserve">entrée par l’utilisateur </w:t>
+      </w:r>
+      <w:r>
+        <w:t xml:space="preserve">ou par un lien du site </w:t>
+      </w:r>
+      <w:r>
+        <w:t>grâce à</w:t>
+      </w:r>
+      <w:r>
+        <w:t xml:space="preserve"> la variable superglobale </w:t>
+      </w:r>
+      <w:r>
+        <w:t>$_SERVER</w:t>
+      </w:r>
+      <w:r>
+        <w:t xml:space="preserve">, en utilisant la fonction explode() </w:t>
+      </w:r>
+      <w:r>
+        <w:t xml:space="preserve">afin de </w:t>
+      </w:r>
+      <w:r>
+        <w:t>pouvoir utiliser</w:t>
+      </w:r>
+      <w:r>
+        <w:t xml:space="preserve"> </w:t>
+      </w:r>
+      <w:r>
+        <w:t>de potentielles variables passées en GET</w:t>
+      </w:r>
+      <w:r>
+        <w:t>.</w:t>
+      </w:r>
+    </w:p>
+    <w:p>
+      <w:r>
+        <w:t xml:space="preserve">L’URL est ensuite entrée </w:t>
+      </w:r>
+      <w:r>
+        <w:t>dans un switch, qui</w:t>
+      </w:r>
+      <w:r>
+        <w:t xml:space="preserve"> redirige vers la page correspondante à l’aide d’un require_once.</w:t>
+      </w:r>
+      <w:r>
+        <w:t xml:space="preserve"> </w:t>
+      </w:r>
+      <w:r>
+        <w:t>Le passage d</w:t>
+      </w:r>
+      <w:r>
+        <w:t>es variables passées en GET</w:t>
+      </w:r>
+      <w:r>
+        <w:t xml:space="preserve"> nous a d’abord posé problème, </w:t>
+      </w:r>
+      <w:r>
+        <w:t xml:space="preserve">car nous ne voyions pas de façon de </w:t>
+      </w:r>
+      <w:r>
+        <w:t xml:space="preserve">les faire transiter par le routeur malgré le fait qu’elles étaient </w:t>
+      </w:r>
+      <w:r>
+        <w:t xml:space="preserve">cruciales au bon fonctionnement du site. </w:t>
+      </w:r>
+      <w:r>
+        <w:t xml:space="preserve">Après avoir découvert et mis en place la fonction explode() pour récupérer </w:t>
+      </w:r>
+      <w:r>
+        <w:t>l’URL tout en conservant ces variables</w:t>
+      </w:r>
+      <w:r>
+        <w:t>, ce problème a été résolu.</w:t>
+      </w:r>
+    </w:p>
+    <w:p>
+      <w:r>
+        <w:t xml:space="preserve">Les pages de </w:t>
+      </w:r>
+      <w:r>
+        <w:t>configuration</w:t>
+      </w:r>
+      <w:r>
+        <w:t xml:space="preserve"> </w:t>
+      </w:r>
+      <w:r>
+        <w:t xml:space="preserve">associées à des formulaires, comme celles liées à la création </w:t>
+      </w:r>
+      <w:r>
+        <w:t xml:space="preserve">de nouveaux tournois ou utilisateurs, n’ont pas de route </w:t>
+      </w:r>
+      <w:r>
+        <w:t>spécifique</w:t>
+      </w:r>
+      <w:r>
+        <w:t xml:space="preserve">. </w:t>
+      </w:r>
+      <w:r>
+        <w:t xml:space="preserve">Lorsque </w:t>
+      </w:r>
+      <w:r>
+        <w:t xml:space="preserve">le routeur </w:t>
+      </w:r>
+      <w:r>
+        <w:t xml:space="preserve">détecte la route d’une page contenant un formulaire, il vérifie si la méthode est GET (signifiant que l’utilisateur accède simplement à la page) ou POST (signifiant que l’utilisateur a validé le formulaire et que la page s’est rechargée </w:t>
+      </w:r>
+      <w:r>
+        <w:t>en méthode POST)</w:t>
+      </w:r>
+      <w:r>
+        <w:t xml:space="preserve"> et renvoie </w:t>
+      </w:r>
+      <w:r>
+        <w:t xml:space="preserve">respectivement vers la </w:t>
+      </w:r>
+      <w:r>
+        <w:t>page du formulaire ou sa page de configuration correspondante.</w:t>
+      </w:r>
+    </w:p>
+    <w:p>
+      <w:r>
+        <w:t>Les pages</w:t>
+      </w:r>
+      <w:r>
+        <w:t xml:space="preserve"> </w:t>
+      </w:r>
+      <w:r>
+        <w:t xml:space="preserve">de </w:t>
+      </w:r>
+      <w:r>
+        <w:t xml:space="preserve">configuration non associées à des formulaires </w:t>
+      </w:r>
+      <w:r>
+        <w:t xml:space="preserve">ont leur propre route, car la méthode précédente ne peut pas être utilisée </w:t>
+      </w:r>
+      <w:r>
+        <w:t xml:space="preserve">dans leur cas : </w:t>
+      </w:r>
+      <w:r>
+        <w:t>afin de garantir la sécurité</w:t>
+      </w:r>
+      <w:r>
+        <w:t xml:space="preserve"> de ces pages sensibles,</w:t>
+      </w:r>
+      <w:r>
+        <w:t xml:space="preserve"> </w:t>
+      </w:r>
+      <w:r>
+        <w:t xml:space="preserve">une vérification du statut de l’utilisateur est faite lors de l’accès à ces pages. Si l’utilisateur n’est pas un administrateur, </w:t>
+      </w:r>
+      <w:r>
+        <w:t xml:space="preserve">la page n’effectue aucun traitement et le renvoie à la place immédiatement </w:t>
+      </w:r>
+      <w:r>
+        <w:t>vers la page d’index.</w:t>
+      </w:r>
+    </w:p>
+    <w:p>
+      <w:r>
+        <w:t xml:space="preserve">Dans le cas où un utilisateur </w:t>
+      </w:r>
+      <w:r>
+        <w:t xml:space="preserve">entre une URL qui n’existe pas, </w:t>
+      </w:r>
+      <w:r>
+        <w:t>le routeur renvoie à la page par défaut d’erreur 404.</w:t>
+      </w:r>
+    </w:p>
+    <w:p>
+      <w:pPr>
+        <w:pStyle w:val="Titre2"/>
+      </w:pPr>
+      <w:r>
+        <w:lastRenderedPageBreak/>
+        <w:t>Protection de la connexion utilisateur</w:t>
+      </w:r>
+    </w:p>
+    <w:p>
       <w:pPr>
         <w:rPr>
-          <w:rStyle w:val="Accentuationlgre"/>
+          <w:i/>
+          <w:iCs/>
+          <w:color w:val="76923C" w:themeColor="accent3" w:themeShade="BF"/>
         </w:rPr>
       </w:pPr>
       <w:r>
@@ -3046,31 +3146,180 @@
         <w:rPr>
           <w:rStyle w:val="Accentuationlgre"/>
         </w:rPr>
-        <w:t>us devez rentrer dans les détails techniques et/ou complexes que vous avez réalisés</w:t>
-      </w:r>
-      <w:r>
+        <w:t>us devez rentrer dans les détails techniques et/ou complexes que vous avez réalisés dans chaque module de votre logiciel. L’objectif ici est de bien présenter votre expertise technique et les difficultés que vous avez pu rencontrer et résolu lors du projet. Vous ne devez pas mettre l’ensemble du projet mais des parties importantes que vous aurez sélectionnées. Attention un module n’est pas forcément une classe, par exemple vous pouvez discuter de la sécurité, de l’ergonomie ou sur des points techniques transversaux.]</w:t>
+      </w:r>
+    </w:p>
+    <w:p>
+      <w:r>
+        <w:t>Lorem ipsum dolor sit amet, consectetur adipiscing elit, sed do eiusmod tempor incididunt ut labore et dolore magna aliqua. Ut enim ad minim veniam, quis nostrud exercitation ullamco laboris nisi ut aliquip ex ea commodo consequat. Duis aute irure dolor in reprehenderit in voluptate velit esse cillum dolore eu fugiat nulla pariatur. Excepteur sint occaecat cupidatat non proident, sunt in culpa qui officia deserunt mollit anim id est laborum.</w:t>
+      </w:r>
+    </w:p>
+    <w:p>
+      <w:pPr>
         <w:rPr>
           <w:rStyle w:val="Accentuationlgre"/>
         </w:rPr>
-        <w:t xml:space="preserve"> dans chaque module de votre logiciel</w:t>
-      </w:r>
-      <w:r>
+      </w:pPr>
+    </w:p>
+    <w:p>
+      <w:pPr>
+        <w:pStyle w:val="Titre1"/>
+      </w:pPr>
+      <w:bookmarkStart w:id="6" w:name="_Toc129951749"/>
+      <w:r>
+        <w:t>R</w:t>
+      </w:r>
+      <w:r>
+        <w:t>É</w:t>
+      </w:r>
+      <w:r>
+        <w:t>sultats</w:t>
+      </w:r>
+      <w:bookmarkEnd w:id="6"/>
+    </w:p>
+    <w:p>
+      <w:pPr>
         <w:rPr>
           <w:rStyle w:val="Accentuationlgre"/>
         </w:rPr>
-        <w:t>. L’objectif ici est de bien présenter votre expertise technique et les difficultés que vous avez pu rencontrer et résolu lors du projet</w:t>
-      </w:r>
+      </w:pPr>
       <w:r>
         <w:rPr>
           <w:rStyle w:val="Accentuationlgre"/>
         </w:rPr>
-        <w:t>. Vous ne devez pas mettre l’ensemble du projet mais des parties importantes que vous aurez sélectionnées.</w:t>
+        <w:t>[</w:t>
       </w:r>
       <w:r>
         <w:rPr>
           <w:rStyle w:val="Accentuationlgre"/>
         </w:rPr>
-        <w:t xml:space="preserve"> Attention un module n’est pas forcément une classe, par exemple vous pouvez discuter de la sécurité, de l’ergonomie ou sur des points techniques transversaux.</w:t>
+        <w:t xml:space="preserve">Vous devez présenter ici l’avancement final de votre </w:t>
+      </w:r>
+      <w:r>
+        <w:rPr>
+          <w:rStyle w:val="Accentuationlgre"/>
+        </w:rPr>
+        <w:t>logiciel</w:t>
+      </w:r>
+      <w:r>
+        <w:rPr>
+          <w:rStyle w:val="Accentuationlgre"/>
+        </w:rPr>
+        <w:t xml:space="preserve"> (explication</w:t>
+      </w:r>
+      <w:r>
+        <w:rPr>
+          <w:rStyle w:val="Accentuationlgre"/>
+        </w:rPr>
+        <w:t xml:space="preserve"> texte</w:t>
+      </w:r>
+      <w:r>
+        <w:rPr>
+          <w:rStyle w:val="Accentuationlgre"/>
+        </w:rPr>
+        <w:t xml:space="preserve"> et capture </w:t>
+      </w:r>
+      <w:r>
+        <w:rPr>
+          <w:rStyle w:val="Accentuationlgre"/>
+        </w:rPr>
+        <w:t>d’</w:t>
+      </w:r>
+      <w:r>
+        <w:rPr>
+          <w:rStyle w:val="Accentuationlgre"/>
+        </w:rPr>
+        <w:t>écran ou photos du dispositif en fonctionnement, …). Vous pouvez mettre des comparaisons avec des logiciels concurrents ou de l’évolution</w:t>
+      </w:r>
+      <w:r>
+        <w:rPr>
+          <w:rStyle w:val="Accentuationlgre"/>
+        </w:rPr>
+        <w:t xml:space="preserve"> par rapport à une évolution</w:t>
+      </w:r>
+      <w:r>
+        <w:rPr>
+          <w:rStyle w:val="Accentuationlgre"/>
+        </w:rPr>
+        <w:t>.</w:t>
+      </w:r>
+      <w:r>
+        <w:rPr>
+          <w:rStyle w:val="Accentuationlgre"/>
+        </w:rPr>
+        <w:t xml:space="preserve"> Vous pouvez mettre en avant les caractéristiques techniques comme le</w:t>
+      </w:r>
+      <w:r>
+        <w:rPr>
+          <w:rStyle w:val="Accentuationlgre"/>
+        </w:rPr>
+        <w:t>s performances</w:t>
+      </w:r>
+      <w:r>
+        <w:rPr>
+          <w:rStyle w:val="Accentuationlgre"/>
+        </w:rPr>
+        <w:t xml:space="preserve"> </w:t>
+      </w:r>
+      <w:r>
+        <w:rPr>
+          <w:rStyle w:val="Accentuationlgre"/>
+        </w:rPr>
+        <w:t>(</w:t>
+      </w:r>
+      <w:r>
+        <w:rPr>
+          <w:rStyle w:val="Accentuationlgre"/>
+        </w:rPr>
+        <w:t>temps d’exécution de votre système, la mise ne place d’ergonomie, etc…</w:t>
+      </w:r>
+      <w:r>
+        <w:rPr>
+          <w:rStyle w:val="Accentuationlgre"/>
+        </w:rPr>
+        <w:t>).</w:t>
+      </w:r>
+      <w:r>
+        <w:rPr>
+          <w:rStyle w:val="Accentuationlgre"/>
+        </w:rPr>
+        <w:t xml:space="preserve"> Vous devez également </w:t>
+      </w:r>
+      <w:r>
+        <w:rPr>
+          <w:rStyle w:val="Accentuationlgre"/>
+        </w:rPr>
+        <w:t>mettre en avant</w:t>
+      </w:r>
+      <w:r>
+        <w:rPr>
+          <w:rStyle w:val="Accentuationlgre"/>
+        </w:rPr>
+        <w:t xml:space="preserve"> l’état actuel de votre produit, cad, vous devez explicit</w:t>
+      </w:r>
+      <w:r>
+        <w:rPr>
+          <w:rStyle w:val="Accentuationlgre"/>
+        </w:rPr>
+        <w:t>er</w:t>
+      </w:r>
+      <w:r>
+        <w:rPr>
+          <w:rStyle w:val="Accentuationlgre"/>
+        </w:rPr>
+        <w:t xml:space="preserve"> sous forme de schéma ou de tableau les tâches que vous avez finies,</w:t>
+      </w:r>
+      <w:r>
+        <w:rPr>
+          <w:rStyle w:val="Accentuationlgre"/>
+        </w:rPr>
+        <w:t xml:space="preserve"> les tâches non résolues ou mises de côté, annoncer</w:t>
+      </w:r>
+      <w:r>
+        <w:rPr>
+          <w:rStyle w:val="Accentuationlgre"/>
+        </w:rPr>
+        <w:t xml:space="preserve"> les améliorations possibles, etc…</w:t>
       </w:r>
       <w:r>
         <w:rPr>
@@ -3080,1028 +3329,13 @@
       </w:r>
     </w:p>
     <w:p>
-      <w:r>
-        <w:t xml:space="preserve">L’architecture routeur </w:t>
-      </w:r>
-      <w:r>
-        <w:t xml:space="preserve">a permis de grandement contribuer à la sécurité et qualité logicielle du projet. </w:t>
-      </w:r>
-      <w:r>
-        <w:t xml:space="preserve">Lors du lancement du serveur, </w:t>
-      </w:r>
-      <w:r>
-        <w:t xml:space="preserve">le site démarre à l’intérieur du dossier </w:t>
-      </w:r>
-      <w:proofErr w:type="spellStart"/>
-      <w:r>
-        <w:t>webroot</w:t>
-      </w:r>
-      <w:proofErr w:type="spellEnd"/>
-      <w:r>
-        <w:t xml:space="preserve">, sur la page </w:t>
-      </w:r>
-      <w:proofErr w:type="spellStart"/>
-      <w:r>
-        <w:t>index.php</w:t>
-      </w:r>
-      <w:proofErr w:type="spellEnd"/>
-      <w:r>
-        <w:t xml:space="preserve"> qui </w:t>
-      </w:r>
-      <w:r>
-        <w:t xml:space="preserve">inclut </w:t>
-      </w:r>
-      <w:r>
-        <w:t xml:space="preserve">la page </w:t>
-      </w:r>
-      <w:r>
-        <w:t xml:space="preserve">routeur </w:t>
-      </w:r>
-      <w:proofErr w:type="spellStart"/>
-      <w:r>
-        <w:t>app.php</w:t>
-      </w:r>
-      <w:proofErr w:type="spellEnd"/>
-      <w:r>
-        <w:t xml:space="preserve"> à l’aide d’une commande </w:t>
-      </w:r>
-      <w:proofErr w:type="spellStart"/>
-      <w:r>
-        <w:t>require_once</w:t>
-      </w:r>
-      <w:proofErr w:type="spellEnd"/>
-      <w:r>
-        <w:t xml:space="preserve">. </w:t>
-      </w:r>
-      <w:r>
-        <w:t xml:space="preserve">L’utilisation du </w:t>
-      </w:r>
-      <w:proofErr w:type="spellStart"/>
-      <w:r>
-        <w:t>require_once</w:t>
-      </w:r>
-      <w:proofErr w:type="spellEnd"/>
-      <w:r>
-        <w:t xml:space="preserve"> permet </w:t>
-      </w:r>
-      <w:r>
-        <w:t xml:space="preserve">de s’assurer que </w:t>
-      </w:r>
-      <w:r>
-        <w:t xml:space="preserve">les visiteurs passent par </w:t>
-      </w:r>
-      <w:r>
-        <w:t>le routeur</w:t>
-      </w:r>
-      <w:r>
-        <w:t xml:space="preserve">, et ne peuvent donc pas contourner l’architecture, </w:t>
-      </w:r>
-      <w:r>
-        <w:t>tout comme le placement d’</w:t>
-      </w:r>
-      <w:proofErr w:type="spellStart"/>
-      <w:r>
-        <w:t>index.php</w:t>
-      </w:r>
-      <w:proofErr w:type="spellEnd"/>
-      <w:r>
-        <w:t xml:space="preserve"> dans le dossier </w:t>
-      </w:r>
-      <w:proofErr w:type="spellStart"/>
-      <w:r>
-        <w:t>webroot</w:t>
-      </w:r>
-      <w:proofErr w:type="spellEnd"/>
-      <w:r>
-        <w:t xml:space="preserve"> à part,</w:t>
-      </w:r>
-      <w:r>
-        <w:t xml:space="preserve"> d’où il n’est possible d’accéder à aucune page.</w:t>
-      </w:r>
-    </w:p>
-    <w:p/>
-    <w:p>
-      <w:pPr>
-        <w:pStyle w:val="Titre2"/>
-      </w:pPr>
-      <w:r>
-        <w:t>Nom du module 1, …</w:t>
-      </w:r>
-    </w:p>
-    <w:p>
-      <w:r>
-        <w:t xml:space="preserve">Lorem ipsum </w:t>
-      </w:r>
-      <w:proofErr w:type="spellStart"/>
-      <w:r>
-        <w:t>dolor</w:t>
-      </w:r>
-      <w:proofErr w:type="spellEnd"/>
-      <w:r>
-        <w:t xml:space="preserve"> </w:t>
-      </w:r>
-      <w:proofErr w:type="spellStart"/>
-      <w:r>
-        <w:t>sit</w:t>
-      </w:r>
-      <w:proofErr w:type="spellEnd"/>
-      <w:r>
-        <w:t xml:space="preserve"> </w:t>
-      </w:r>
-      <w:proofErr w:type="spellStart"/>
-      <w:r>
-        <w:t>amet</w:t>
-      </w:r>
-      <w:proofErr w:type="spellEnd"/>
-      <w:r>
-        <w:t xml:space="preserve">, </w:t>
-      </w:r>
-      <w:proofErr w:type="spellStart"/>
-      <w:r>
-        <w:t>consectetur</w:t>
-      </w:r>
-      <w:proofErr w:type="spellEnd"/>
-      <w:r>
-        <w:t xml:space="preserve"> </w:t>
-      </w:r>
-      <w:proofErr w:type="spellStart"/>
-      <w:r>
-        <w:t>adipiscing</w:t>
-      </w:r>
-      <w:proofErr w:type="spellEnd"/>
-      <w:r>
-        <w:t xml:space="preserve"> </w:t>
-      </w:r>
-      <w:proofErr w:type="spellStart"/>
-      <w:r>
-        <w:t>elit</w:t>
-      </w:r>
-      <w:proofErr w:type="spellEnd"/>
-      <w:r>
-        <w:t xml:space="preserve">, </w:t>
-      </w:r>
-      <w:proofErr w:type="spellStart"/>
-      <w:r>
-        <w:t>sed</w:t>
-      </w:r>
-      <w:proofErr w:type="spellEnd"/>
-      <w:r>
-        <w:t xml:space="preserve"> do </w:t>
-      </w:r>
-      <w:proofErr w:type="spellStart"/>
-      <w:r>
-        <w:t>eiusmod</w:t>
-      </w:r>
-      <w:proofErr w:type="spellEnd"/>
-      <w:r>
-        <w:t xml:space="preserve"> </w:t>
-      </w:r>
-      <w:proofErr w:type="spellStart"/>
-      <w:r>
-        <w:t>tempor</w:t>
-      </w:r>
-      <w:proofErr w:type="spellEnd"/>
-      <w:r>
-        <w:t xml:space="preserve"> </w:t>
-      </w:r>
-      <w:proofErr w:type="spellStart"/>
-      <w:r>
-        <w:t>incididunt</w:t>
-      </w:r>
-      <w:proofErr w:type="spellEnd"/>
-      <w:r>
-        <w:t xml:space="preserve"> ut </w:t>
-      </w:r>
-      <w:proofErr w:type="spellStart"/>
-      <w:r>
-        <w:t>labore</w:t>
-      </w:r>
-      <w:proofErr w:type="spellEnd"/>
-      <w:r>
-        <w:t xml:space="preserve"> et </w:t>
-      </w:r>
-      <w:proofErr w:type="spellStart"/>
-      <w:r>
-        <w:t>dolore</w:t>
-      </w:r>
-      <w:proofErr w:type="spellEnd"/>
-      <w:r>
-        <w:t xml:space="preserve"> magna </w:t>
-      </w:r>
-      <w:proofErr w:type="spellStart"/>
-      <w:r>
-        <w:t>aliqua</w:t>
-      </w:r>
-      <w:proofErr w:type="spellEnd"/>
-      <w:r>
-        <w:t xml:space="preserve">. Ut </w:t>
-      </w:r>
-      <w:proofErr w:type="spellStart"/>
-      <w:r>
-        <w:t>enim</w:t>
-      </w:r>
-      <w:proofErr w:type="spellEnd"/>
-      <w:r>
-        <w:t xml:space="preserve"> ad </w:t>
-      </w:r>
-      <w:proofErr w:type="spellStart"/>
-      <w:r>
-        <w:t>minim</w:t>
-      </w:r>
-      <w:proofErr w:type="spellEnd"/>
-      <w:r>
-        <w:t xml:space="preserve"> </w:t>
-      </w:r>
-      <w:proofErr w:type="spellStart"/>
-      <w:r>
-        <w:t>veniam</w:t>
-      </w:r>
-      <w:proofErr w:type="spellEnd"/>
-      <w:r>
-        <w:t xml:space="preserve">, </w:t>
-      </w:r>
-      <w:proofErr w:type="spellStart"/>
-      <w:r>
-        <w:t>quis</w:t>
-      </w:r>
-      <w:proofErr w:type="spellEnd"/>
-      <w:r>
-        <w:t xml:space="preserve"> </w:t>
-      </w:r>
-      <w:proofErr w:type="spellStart"/>
-      <w:r>
-        <w:t>nostrud</w:t>
-      </w:r>
-      <w:proofErr w:type="spellEnd"/>
-      <w:r>
-        <w:t xml:space="preserve"> </w:t>
-      </w:r>
-      <w:proofErr w:type="spellStart"/>
-      <w:r>
-        <w:t>exercitation</w:t>
-      </w:r>
-      <w:proofErr w:type="spellEnd"/>
-      <w:r>
-        <w:t xml:space="preserve"> </w:t>
-      </w:r>
-      <w:proofErr w:type="spellStart"/>
-      <w:r>
-        <w:t>ullamco</w:t>
-      </w:r>
-      <w:proofErr w:type="spellEnd"/>
-      <w:r>
-        <w:t xml:space="preserve"> </w:t>
-      </w:r>
-      <w:proofErr w:type="spellStart"/>
-      <w:r>
-        <w:t>laboris</w:t>
-      </w:r>
-      <w:proofErr w:type="spellEnd"/>
-      <w:r>
-        <w:t xml:space="preserve"> </w:t>
-      </w:r>
-      <w:proofErr w:type="spellStart"/>
-      <w:r>
-        <w:t>nisi</w:t>
-      </w:r>
-      <w:proofErr w:type="spellEnd"/>
-      <w:r>
-        <w:t xml:space="preserve"> ut </w:t>
-      </w:r>
-      <w:proofErr w:type="spellStart"/>
-      <w:r>
-        <w:t>aliquip</w:t>
-      </w:r>
-      <w:proofErr w:type="spellEnd"/>
-      <w:r>
-        <w:t xml:space="preserve"> ex </w:t>
-      </w:r>
-      <w:proofErr w:type="spellStart"/>
-      <w:r>
-        <w:t>ea</w:t>
-      </w:r>
-      <w:proofErr w:type="spellEnd"/>
-      <w:r>
-        <w:t xml:space="preserve"> commodo </w:t>
-      </w:r>
-      <w:proofErr w:type="spellStart"/>
-      <w:r>
-        <w:t>consequat</w:t>
-      </w:r>
-      <w:proofErr w:type="spellEnd"/>
-      <w:r>
-        <w:t xml:space="preserve">. Duis </w:t>
-      </w:r>
-      <w:proofErr w:type="spellStart"/>
-      <w:r>
-        <w:t>aute</w:t>
-      </w:r>
-      <w:proofErr w:type="spellEnd"/>
-      <w:r>
-        <w:t xml:space="preserve"> </w:t>
-      </w:r>
-      <w:proofErr w:type="spellStart"/>
-      <w:r>
-        <w:t>irure</w:t>
-      </w:r>
-      <w:proofErr w:type="spellEnd"/>
-      <w:r>
-        <w:t xml:space="preserve"> </w:t>
-      </w:r>
-      <w:proofErr w:type="spellStart"/>
-      <w:r>
-        <w:t>dolor</w:t>
-      </w:r>
-      <w:proofErr w:type="spellEnd"/>
-      <w:r>
-        <w:t xml:space="preserve"> in </w:t>
-      </w:r>
-      <w:proofErr w:type="spellStart"/>
-      <w:r>
-        <w:t>reprehenderit</w:t>
-      </w:r>
-      <w:proofErr w:type="spellEnd"/>
-      <w:r>
-        <w:t xml:space="preserve"> in </w:t>
-      </w:r>
-      <w:proofErr w:type="spellStart"/>
-      <w:r>
-        <w:t>voluptate</w:t>
-      </w:r>
-      <w:proofErr w:type="spellEnd"/>
-      <w:r>
-        <w:t xml:space="preserve"> </w:t>
-      </w:r>
-      <w:proofErr w:type="spellStart"/>
-      <w:r>
-        <w:t>velit</w:t>
-      </w:r>
-      <w:proofErr w:type="spellEnd"/>
-      <w:r>
-        <w:t xml:space="preserve"> esse </w:t>
-      </w:r>
-      <w:proofErr w:type="spellStart"/>
-      <w:r>
-        <w:t>cillum</w:t>
-      </w:r>
-      <w:proofErr w:type="spellEnd"/>
-      <w:r>
-        <w:t xml:space="preserve"> </w:t>
-      </w:r>
-      <w:proofErr w:type="spellStart"/>
-      <w:r>
-        <w:t>dolore</w:t>
-      </w:r>
-      <w:proofErr w:type="spellEnd"/>
-      <w:r>
-        <w:t xml:space="preserve"> eu </w:t>
-      </w:r>
-      <w:proofErr w:type="spellStart"/>
-      <w:r>
-        <w:t>fugiat</w:t>
-      </w:r>
-      <w:proofErr w:type="spellEnd"/>
-      <w:r>
-        <w:t xml:space="preserve"> </w:t>
-      </w:r>
-      <w:proofErr w:type="spellStart"/>
-      <w:r>
-        <w:t>nulla</w:t>
-      </w:r>
-      <w:proofErr w:type="spellEnd"/>
-      <w:r>
-        <w:t xml:space="preserve"> </w:t>
-      </w:r>
-      <w:proofErr w:type="spellStart"/>
-      <w:r>
-        <w:t>pariatur</w:t>
-      </w:r>
-      <w:proofErr w:type="spellEnd"/>
-      <w:r>
-        <w:t xml:space="preserve">. </w:t>
-      </w:r>
-      <w:proofErr w:type="spellStart"/>
-      <w:r>
-        <w:t>Excepteur</w:t>
-      </w:r>
-      <w:proofErr w:type="spellEnd"/>
-      <w:r>
-        <w:t xml:space="preserve"> </w:t>
-      </w:r>
-      <w:proofErr w:type="spellStart"/>
-      <w:r>
-        <w:t>sint</w:t>
-      </w:r>
-      <w:proofErr w:type="spellEnd"/>
-      <w:r>
-        <w:t xml:space="preserve"> </w:t>
-      </w:r>
-      <w:proofErr w:type="spellStart"/>
-      <w:r>
-        <w:t>occaecat</w:t>
-      </w:r>
-      <w:proofErr w:type="spellEnd"/>
-      <w:r>
-        <w:t xml:space="preserve"> </w:t>
-      </w:r>
-      <w:proofErr w:type="spellStart"/>
-      <w:r>
-        <w:t>cupidatat</w:t>
-      </w:r>
-      <w:proofErr w:type="spellEnd"/>
-      <w:r>
-        <w:t xml:space="preserve"> non </w:t>
-      </w:r>
-      <w:proofErr w:type="spellStart"/>
-      <w:r>
-        <w:t>proident</w:t>
-      </w:r>
-      <w:proofErr w:type="spellEnd"/>
-      <w:r>
-        <w:t xml:space="preserve">, </w:t>
-      </w:r>
-      <w:proofErr w:type="spellStart"/>
-      <w:r>
-        <w:t>sunt</w:t>
-      </w:r>
-      <w:proofErr w:type="spellEnd"/>
-      <w:r>
-        <w:t xml:space="preserve"> in culpa qui officia </w:t>
-      </w:r>
-      <w:proofErr w:type="spellStart"/>
-      <w:r>
-        <w:t>deserunt</w:t>
-      </w:r>
-      <w:proofErr w:type="spellEnd"/>
-      <w:r>
-        <w:t xml:space="preserve"> mollit </w:t>
-      </w:r>
-      <w:proofErr w:type="spellStart"/>
-      <w:r>
-        <w:t>anim</w:t>
-      </w:r>
-      <w:proofErr w:type="spellEnd"/>
-      <w:r>
-        <w:t xml:space="preserve"> id est </w:t>
-      </w:r>
-      <w:proofErr w:type="spellStart"/>
-      <w:r>
-        <w:t>laborum</w:t>
-      </w:r>
-      <w:proofErr w:type="spellEnd"/>
-      <w:r>
-        <w:t>.</w:t>
-      </w:r>
-    </w:p>
-    <w:p>
       <w:pPr>
         <w:rPr>
           <w:rStyle w:val="Accentuationlgre"/>
         </w:rPr>
       </w:pPr>
-    </w:p>
-    <w:p>
-      <w:pPr>
-        <w:pStyle w:val="Titre1"/>
-      </w:pPr>
-      <w:bookmarkStart w:id="6" w:name="_Toc129951749"/>
-      <w:r>
-        <w:t>R</w:t>
-      </w:r>
-      <w:r>
-        <w:t>É</w:t>
-      </w:r>
-      <w:r>
-        <w:t>sultats</w:t>
-      </w:r>
-      <w:bookmarkEnd w:id="6"/>
-    </w:p>
-    <w:p>
-      <w:pPr>
-        <w:rPr>
-          <w:rStyle w:val="Accentuationlgre"/>
-        </w:rPr>
-      </w:pPr>
-      <w:r>
-        <w:rPr>
-          <w:rStyle w:val="Accentuationlgre"/>
-        </w:rPr>
-        <w:t>[</w:t>
-      </w:r>
-      <w:r>
-        <w:rPr>
-          <w:rStyle w:val="Accentuationlgre"/>
-        </w:rPr>
-        <w:t xml:space="preserve">Vous devez présenter ici l’avancement final de votre </w:t>
-      </w:r>
-      <w:r>
-        <w:rPr>
-          <w:rStyle w:val="Accentuationlgre"/>
-        </w:rPr>
-        <w:t>logiciel</w:t>
-      </w:r>
-      <w:r>
-        <w:rPr>
-          <w:rStyle w:val="Accentuationlgre"/>
-        </w:rPr>
-        <w:t xml:space="preserve"> (explication</w:t>
-      </w:r>
-      <w:r>
-        <w:rPr>
-          <w:rStyle w:val="Accentuationlgre"/>
-        </w:rPr>
-        <w:t xml:space="preserve"> texte</w:t>
-      </w:r>
-      <w:r>
-        <w:rPr>
-          <w:rStyle w:val="Accentuationlgre"/>
-        </w:rPr>
-        <w:t xml:space="preserve"> et capture </w:t>
-      </w:r>
-      <w:r>
-        <w:rPr>
-          <w:rStyle w:val="Accentuationlgre"/>
-        </w:rPr>
-        <w:t>d’</w:t>
-      </w:r>
-      <w:r>
-        <w:rPr>
-          <w:rStyle w:val="Accentuationlgre"/>
-        </w:rPr>
-        <w:t>écran ou photos du dispositif en fonctionnement, …). Vous pouvez mettre des comparaisons avec des logiciels concurrents ou de l’évolution</w:t>
-      </w:r>
-      <w:r>
-        <w:rPr>
-          <w:rStyle w:val="Accentuationlgre"/>
-        </w:rPr>
-        <w:t xml:space="preserve"> par rapport à une évolution</w:t>
-      </w:r>
-      <w:r>
-        <w:rPr>
-          <w:rStyle w:val="Accentuationlgre"/>
-        </w:rPr>
-        <w:t>.</w:t>
-      </w:r>
-      <w:r>
-        <w:rPr>
-          <w:rStyle w:val="Accentuationlgre"/>
-        </w:rPr>
-        <w:t xml:space="preserve"> Vous pouvez mettre en avant les </w:t>
-      </w:r>
-      <w:r>
-        <w:rPr>
-          <w:rStyle w:val="Accentuationlgre"/>
-        </w:rPr>
-        <w:lastRenderedPageBreak/>
-        <w:t>caractéristiques techniques comme le</w:t>
-      </w:r>
-      <w:r>
-        <w:rPr>
-          <w:rStyle w:val="Accentuationlgre"/>
-        </w:rPr>
-        <w:t>s performances</w:t>
-      </w:r>
-      <w:r>
-        <w:rPr>
-          <w:rStyle w:val="Accentuationlgre"/>
-        </w:rPr>
-        <w:t xml:space="preserve"> </w:t>
-      </w:r>
-      <w:r>
-        <w:rPr>
-          <w:rStyle w:val="Accentuationlgre"/>
-        </w:rPr>
-        <w:t>(</w:t>
-      </w:r>
-      <w:r>
-        <w:rPr>
-          <w:rStyle w:val="Accentuationlgre"/>
-        </w:rPr>
-        <w:t>temps d’exécution de votre système, la mise ne place d’ergonomie, etc…</w:t>
-      </w:r>
-      <w:r>
-        <w:rPr>
-          <w:rStyle w:val="Accentuationlgre"/>
-        </w:rPr>
-        <w:t>).</w:t>
-      </w:r>
-      <w:r>
-        <w:rPr>
-          <w:rStyle w:val="Accentuationlgre"/>
-        </w:rPr>
-        <w:t xml:space="preserve"> Vous devez également </w:t>
-      </w:r>
-      <w:r>
-        <w:rPr>
-          <w:rStyle w:val="Accentuationlgre"/>
-        </w:rPr>
-        <w:t>mettre en avant</w:t>
-      </w:r>
-      <w:r>
-        <w:rPr>
-          <w:rStyle w:val="Accentuationlgre"/>
-        </w:rPr>
-        <w:t xml:space="preserve"> l’état actuel de votre produit, cad, vous devez explicit</w:t>
-      </w:r>
-      <w:r>
-        <w:rPr>
-          <w:rStyle w:val="Accentuationlgre"/>
-        </w:rPr>
-        <w:t>er</w:t>
-      </w:r>
-      <w:r>
-        <w:rPr>
-          <w:rStyle w:val="Accentuationlgre"/>
-        </w:rPr>
-        <w:t xml:space="preserve"> sous forme de schéma ou de tableau les tâches que vous avez finies,</w:t>
-      </w:r>
-      <w:r>
-        <w:rPr>
-          <w:rStyle w:val="Accentuationlgre"/>
-        </w:rPr>
-        <w:t xml:space="preserve"> les tâches non résolues ou mises de côté, annoncer</w:t>
-      </w:r>
-      <w:r>
-        <w:rPr>
-          <w:rStyle w:val="Accentuationlgre"/>
-        </w:rPr>
-        <w:t xml:space="preserve"> les améliorations possibles, etc…</w:t>
-      </w:r>
-      <w:r>
-        <w:rPr>
-          <w:rStyle w:val="Accentuationlgre"/>
-        </w:rPr>
-        <w:t>]</w:t>
-      </w:r>
-    </w:p>
-    <w:p>
-      <w:pPr>
-        <w:rPr>
-          <w:rStyle w:val="Accentuationlgre"/>
-        </w:rPr>
-      </w:pPr>
-      <w:r>
-        <w:t xml:space="preserve">Lorem ipsum </w:t>
-      </w:r>
-      <w:proofErr w:type="spellStart"/>
-      <w:r>
-        <w:t>dolor</w:t>
-      </w:r>
-      <w:proofErr w:type="spellEnd"/>
-      <w:r>
-        <w:t xml:space="preserve"> </w:t>
-      </w:r>
-      <w:proofErr w:type="spellStart"/>
-      <w:r>
-        <w:t>sit</w:t>
-      </w:r>
-      <w:proofErr w:type="spellEnd"/>
-      <w:r>
-        <w:t xml:space="preserve"> </w:t>
-      </w:r>
-      <w:proofErr w:type="spellStart"/>
-      <w:r>
-        <w:t>amet</w:t>
-      </w:r>
-      <w:proofErr w:type="spellEnd"/>
-      <w:r>
-        <w:t xml:space="preserve">, </w:t>
-      </w:r>
-      <w:proofErr w:type="spellStart"/>
-      <w:r>
-        <w:t>consectetur</w:t>
-      </w:r>
-      <w:proofErr w:type="spellEnd"/>
-      <w:r>
-        <w:t xml:space="preserve"> </w:t>
-      </w:r>
-      <w:proofErr w:type="spellStart"/>
-      <w:r>
-        <w:t>adipiscing</w:t>
-      </w:r>
-      <w:proofErr w:type="spellEnd"/>
-      <w:r>
-        <w:t xml:space="preserve"> </w:t>
-      </w:r>
-      <w:proofErr w:type="spellStart"/>
-      <w:r>
-        <w:t>elit</w:t>
-      </w:r>
-      <w:proofErr w:type="spellEnd"/>
-      <w:r>
-        <w:t xml:space="preserve">, </w:t>
-      </w:r>
-      <w:proofErr w:type="spellStart"/>
-      <w:r>
-        <w:t>sed</w:t>
-      </w:r>
-      <w:proofErr w:type="spellEnd"/>
-      <w:r>
-        <w:t xml:space="preserve"> do </w:t>
-      </w:r>
-      <w:proofErr w:type="spellStart"/>
-      <w:r>
-        <w:t>eiusmod</w:t>
-      </w:r>
-      <w:proofErr w:type="spellEnd"/>
-      <w:r>
-        <w:t xml:space="preserve"> </w:t>
-      </w:r>
-      <w:proofErr w:type="spellStart"/>
-      <w:r>
-        <w:t>tempor</w:t>
-      </w:r>
-      <w:proofErr w:type="spellEnd"/>
-      <w:r>
-        <w:t xml:space="preserve"> </w:t>
-      </w:r>
-      <w:proofErr w:type="spellStart"/>
-      <w:r>
-        <w:t>incididunt</w:t>
-      </w:r>
-      <w:proofErr w:type="spellEnd"/>
-      <w:r>
-        <w:t xml:space="preserve"> ut </w:t>
-      </w:r>
-      <w:proofErr w:type="spellStart"/>
-      <w:r>
-        <w:t>labore</w:t>
-      </w:r>
-      <w:proofErr w:type="spellEnd"/>
-      <w:r>
-        <w:t xml:space="preserve"> et </w:t>
-      </w:r>
-      <w:proofErr w:type="spellStart"/>
-      <w:r>
-        <w:t>dolore</w:t>
-      </w:r>
-      <w:proofErr w:type="spellEnd"/>
-      <w:r>
-        <w:t xml:space="preserve"> magna </w:t>
-      </w:r>
-      <w:proofErr w:type="spellStart"/>
-      <w:r>
-        <w:t>aliqua</w:t>
-      </w:r>
-      <w:proofErr w:type="spellEnd"/>
-      <w:r>
-        <w:t xml:space="preserve">. Ut </w:t>
-      </w:r>
-      <w:proofErr w:type="spellStart"/>
-      <w:r>
-        <w:t>enim</w:t>
-      </w:r>
-      <w:proofErr w:type="spellEnd"/>
-      <w:r>
-        <w:t xml:space="preserve"> ad </w:t>
-      </w:r>
-      <w:proofErr w:type="spellStart"/>
-      <w:r>
-        <w:t>minim</w:t>
-      </w:r>
-      <w:proofErr w:type="spellEnd"/>
-      <w:r>
-        <w:t xml:space="preserve"> </w:t>
-      </w:r>
-      <w:proofErr w:type="spellStart"/>
-      <w:r>
-        <w:t>veniam</w:t>
-      </w:r>
-      <w:proofErr w:type="spellEnd"/>
-      <w:r>
-        <w:t xml:space="preserve">, </w:t>
-      </w:r>
-      <w:proofErr w:type="spellStart"/>
-      <w:r>
-        <w:t>quis</w:t>
-      </w:r>
-      <w:proofErr w:type="spellEnd"/>
-      <w:r>
-        <w:t xml:space="preserve"> </w:t>
-      </w:r>
-      <w:proofErr w:type="spellStart"/>
-      <w:r>
-        <w:t>nostrud</w:t>
-      </w:r>
-      <w:proofErr w:type="spellEnd"/>
-      <w:r>
-        <w:t xml:space="preserve"> </w:t>
-      </w:r>
-      <w:proofErr w:type="spellStart"/>
-      <w:r>
-        <w:t>exercitation</w:t>
-      </w:r>
-      <w:proofErr w:type="spellEnd"/>
-      <w:r>
-        <w:t xml:space="preserve"> </w:t>
-      </w:r>
-      <w:proofErr w:type="spellStart"/>
-      <w:r>
-        <w:t>ullamco</w:t>
-      </w:r>
-      <w:proofErr w:type="spellEnd"/>
-      <w:r>
-        <w:t xml:space="preserve"> </w:t>
-      </w:r>
-      <w:proofErr w:type="spellStart"/>
-      <w:r>
-        <w:t>laboris</w:t>
-      </w:r>
-      <w:proofErr w:type="spellEnd"/>
-      <w:r>
-        <w:t xml:space="preserve"> </w:t>
-      </w:r>
-      <w:proofErr w:type="spellStart"/>
-      <w:r>
-        <w:t>nisi</w:t>
-      </w:r>
-      <w:proofErr w:type="spellEnd"/>
-      <w:r>
-        <w:t xml:space="preserve"> ut </w:t>
-      </w:r>
-      <w:proofErr w:type="spellStart"/>
-      <w:r>
-        <w:t>aliquip</w:t>
-      </w:r>
-      <w:proofErr w:type="spellEnd"/>
-      <w:r>
-        <w:t xml:space="preserve"> ex </w:t>
-      </w:r>
-      <w:proofErr w:type="spellStart"/>
-      <w:r>
-        <w:t>ea</w:t>
-      </w:r>
-      <w:proofErr w:type="spellEnd"/>
-      <w:r>
-        <w:t xml:space="preserve"> commodo </w:t>
-      </w:r>
-      <w:proofErr w:type="spellStart"/>
-      <w:r>
-        <w:t>consequat</w:t>
-      </w:r>
-      <w:proofErr w:type="spellEnd"/>
-      <w:r>
-        <w:t xml:space="preserve">. Duis </w:t>
-      </w:r>
-      <w:proofErr w:type="spellStart"/>
-      <w:r>
-        <w:t>aute</w:t>
-      </w:r>
-      <w:proofErr w:type="spellEnd"/>
-      <w:r>
-        <w:t xml:space="preserve"> </w:t>
-      </w:r>
-      <w:proofErr w:type="spellStart"/>
-      <w:r>
-        <w:t>irure</w:t>
-      </w:r>
-      <w:proofErr w:type="spellEnd"/>
-      <w:r>
-        <w:t xml:space="preserve"> </w:t>
-      </w:r>
-      <w:proofErr w:type="spellStart"/>
-      <w:r>
-        <w:t>dolor</w:t>
-      </w:r>
-      <w:proofErr w:type="spellEnd"/>
-      <w:r>
-        <w:t xml:space="preserve"> in </w:t>
-      </w:r>
-      <w:proofErr w:type="spellStart"/>
-      <w:r>
-        <w:t>reprehenderit</w:t>
-      </w:r>
-      <w:proofErr w:type="spellEnd"/>
-      <w:r>
-        <w:t xml:space="preserve"> in </w:t>
-      </w:r>
-      <w:proofErr w:type="spellStart"/>
-      <w:r>
-        <w:t>voluptate</w:t>
-      </w:r>
-      <w:proofErr w:type="spellEnd"/>
-      <w:r>
-        <w:t xml:space="preserve"> </w:t>
-      </w:r>
-      <w:proofErr w:type="spellStart"/>
-      <w:r>
-        <w:t>velit</w:t>
-      </w:r>
-      <w:proofErr w:type="spellEnd"/>
-      <w:r>
-        <w:t xml:space="preserve"> esse </w:t>
-      </w:r>
-      <w:proofErr w:type="spellStart"/>
-      <w:r>
-        <w:t>cillum</w:t>
-      </w:r>
-      <w:proofErr w:type="spellEnd"/>
-      <w:r>
-        <w:t xml:space="preserve"> </w:t>
-      </w:r>
-      <w:proofErr w:type="spellStart"/>
-      <w:r>
-        <w:t>dolore</w:t>
-      </w:r>
-      <w:proofErr w:type="spellEnd"/>
-      <w:r>
-        <w:t xml:space="preserve"> eu </w:t>
-      </w:r>
-      <w:proofErr w:type="spellStart"/>
-      <w:r>
-        <w:t>fugiat</w:t>
-      </w:r>
-      <w:proofErr w:type="spellEnd"/>
-      <w:r>
-        <w:t xml:space="preserve"> </w:t>
-      </w:r>
-      <w:proofErr w:type="spellStart"/>
-      <w:r>
-        <w:t>nulla</w:t>
-      </w:r>
-      <w:proofErr w:type="spellEnd"/>
-      <w:r>
-        <w:t xml:space="preserve"> </w:t>
-      </w:r>
-      <w:proofErr w:type="spellStart"/>
-      <w:r>
-        <w:t>pariatur</w:t>
-      </w:r>
-      <w:proofErr w:type="spellEnd"/>
-      <w:r>
-        <w:t xml:space="preserve">. </w:t>
-      </w:r>
-      <w:proofErr w:type="spellStart"/>
-      <w:r>
-        <w:t>Excepteur</w:t>
-      </w:r>
-      <w:proofErr w:type="spellEnd"/>
-      <w:r>
-        <w:t xml:space="preserve"> </w:t>
-      </w:r>
-      <w:proofErr w:type="spellStart"/>
-      <w:r>
-        <w:t>sint</w:t>
-      </w:r>
-      <w:proofErr w:type="spellEnd"/>
-      <w:r>
-        <w:t xml:space="preserve"> </w:t>
-      </w:r>
-      <w:proofErr w:type="spellStart"/>
-      <w:r>
-        <w:t>occaecat</w:t>
-      </w:r>
-      <w:proofErr w:type="spellEnd"/>
-      <w:r>
-        <w:t xml:space="preserve"> </w:t>
-      </w:r>
-      <w:proofErr w:type="spellStart"/>
-      <w:r>
-        <w:t>cupidatat</w:t>
-      </w:r>
-      <w:proofErr w:type="spellEnd"/>
-      <w:r>
-        <w:t xml:space="preserve"> non </w:t>
-      </w:r>
-      <w:proofErr w:type="spellStart"/>
-      <w:r>
-        <w:t>proident</w:t>
-      </w:r>
-      <w:proofErr w:type="spellEnd"/>
-      <w:r>
-        <w:t xml:space="preserve">, </w:t>
-      </w:r>
-      <w:proofErr w:type="spellStart"/>
-      <w:r>
-        <w:t>sunt</w:t>
-      </w:r>
-      <w:proofErr w:type="spellEnd"/>
-      <w:r>
-        <w:t xml:space="preserve"> in culpa qui officia </w:t>
-      </w:r>
-      <w:proofErr w:type="spellStart"/>
-      <w:r>
-        <w:t>deserunt</w:t>
-      </w:r>
-      <w:proofErr w:type="spellEnd"/>
-      <w:r>
-        <w:t xml:space="preserve"> mollit </w:t>
-      </w:r>
-      <w:proofErr w:type="spellStart"/>
-      <w:r>
-        <w:t>anim</w:t>
-      </w:r>
-      <w:proofErr w:type="spellEnd"/>
-      <w:r>
-        <w:t xml:space="preserve"> id est </w:t>
-      </w:r>
-      <w:proofErr w:type="spellStart"/>
-      <w:r>
-        <w:t>laborum</w:t>
-      </w:r>
-      <w:proofErr w:type="spellEnd"/>
-      <w:r>
-        <w:t>.</w:t>
+      <w:r>
+        <w:t>Lorem ipsum dolor sit amet, consectetur adipiscing elit, sed do eiusmod tempor incididunt ut labore et dolore magna aliqua. Ut enim ad minim veniam, quis nostrud exercitation ullamco laboris nisi ut aliquip ex ea commodo consequat. Duis aute irure dolor in reprehenderit in voluptate velit esse cillum dolore eu fugiat nulla pariatur. Excepteur sint occaecat cupidatat non proident, sunt in culpa qui officia deserunt mollit anim id est laborum.</w:t>
       </w:r>
     </w:p>
     <w:p>
@@ -4251,367 +3485,11 @@
         </w:rPr>
       </w:pPr>
       <w:r>
-        <w:t xml:space="preserve">Lorem ipsum </w:t>
-      </w:r>
-      <w:proofErr w:type="spellStart"/>
-      <w:r>
-        <w:t>dolor</w:t>
-      </w:r>
-      <w:proofErr w:type="spellEnd"/>
-      <w:r>
-        <w:t xml:space="preserve"> </w:t>
-      </w:r>
-      <w:proofErr w:type="spellStart"/>
-      <w:r>
-        <w:t>sit</w:t>
-      </w:r>
-      <w:proofErr w:type="spellEnd"/>
-      <w:r>
-        <w:t xml:space="preserve"> </w:t>
-      </w:r>
-      <w:proofErr w:type="spellStart"/>
-      <w:r>
-        <w:t>amet</w:t>
-      </w:r>
-      <w:proofErr w:type="spellEnd"/>
-      <w:r>
-        <w:t xml:space="preserve">, </w:t>
-      </w:r>
-      <w:proofErr w:type="spellStart"/>
-      <w:r>
-        <w:t>consectetur</w:t>
-      </w:r>
-      <w:proofErr w:type="spellEnd"/>
-      <w:r>
-        <w:t xml:space="preserve"> </w:t>
-      </w:r>
-      <w:proofErr w:type="spellStart"/>
-      <w:r>
-        <w:t>adipiscing</w:t>
-      </w:r>
-      <w:proofErr w:type="spellEnd"/>
-      <w:r>
-        <w:t xml:space="preserve"> </w:t>
-      </w:r>
-      <w:proofErr w:type="spellStart"/>
-      <w:r>
-        <w:t>elit</w:t>
-      </w:r>
-      <w:proofErr w:type="spellEnd"/>
-      <w:r>
-        <w:t xml:space="preserve">, </w:t>
-      </w:r>
-      <w:proofErr w:type="spellStart"/>
-      <w:r>
-        <w:t>sed</w:t>
-      </w:r>
-      <w:proofErr w:type="spellEnd"/>
-      <w:r>
-        <w:t xml:space="preserve"> do </w:t>
-      </w:r>
-      <w:proofErr w:type="spellStart"/>
-      <w:r>
-        <w:t>eiusmod</w:t>
-      </w:r>
-      <w:proofErr w:type="spellEnd"/>
-      <w:r>
-        <w:t xml:space="preserve"> </w:t>
-      </w:r>
-      <w:proofErr w:type="spellStart"/>
-      <w:r>
-        <w:t>tempor</w:t>
-      </w:r>
-      <w:proofErr w:type="spellEnd"/>
-      <w:r>
-        <w:t xml:space="preserve"> </w:t>
-      </w:r>
-      <w:proofErr w:type="spellStart"/>
-      <w:r>
-        <w:t>incididunt</w:t>
-      </w:r>
-      <w:proofErr w:type="spellEnd"/>
-      <w:r>
-        <w:t xml:space="preserve"> ut </w:t>
-      </w:r>
-      <w:proofErr w:type="spellStart"/>
-      <w:r>
-        <w:t>labore</w:t>
-      </w:r>
-      <w:proofErr w:type="spellEnd"/>
-      <w:r>
-        <w:t xml:space="preserve"> et </w:t>
-      </w:r>
-      <w:proofErr w:type="spellStart"/>
-      <w:r>
-        <w:t>dolore</w:t>
-      </w:r>
-      <w:proofErr w:type="spellEnd"/>
-      <w:r>
-        <w:t xml:space="preserve"> magna </w:t>
-      </w:r>
-      <w:proofErr w:type="spellStart"/>
-      <w:r>
-        <w:t>aliqua</w:t>
-      </w:r>
-      <w:proofErr w:type="spellEnd"/>
-      <w:r>
-        <w:t xml:space="preserve">. Ut </w:t>
-      </w:r>
-      <w:proofErr w:type="spellStart"/>
-      <w:r>
-        <w:t>enim</w:t>
-      </w:r>
-      <w:proofErr w:type="spellEnd"/>
-      <w:r>
-        <w:t xml:space="preserve"> ad </w:t>
-      </w:r>
-      <w:proofErr w:type="spellStart"/>
-      <w:r>
-        <w:t>minim</w:t>
-      </w:r>
-      <w:proofErr w:type="spellEnd"/>
-      <w:r>
-        <w:t xml:space="preserve"> </w:t>
-      </w:r>
-      <w:proofErr w:type="spellStart"/>
-      <w:r>
-        <w:t>veniam</w:t>
-      </w:r>
-      <w:proofErr w:type="spellEnd"/>
-      <w:r>
-        <w:t xml:space="preserve">, </w:t>
-      </w:r>
-      <w:proofErr w:type="spellStart"/>
-      <w:r>
-        <w:t>quis</w:t>
-      </w:r>
-      <w:proofErr w:type="spellEnd"/>
-      <w:r>
-        <w:t xml:space="preserve"> </w:t>
-      </w:r>
-      <w:proofErr w:type="spellStart"/>
-      <w:r>
-        <w:t>nostrud</w:t>
-      </w:r>
-      <w:proofErr w:type="spellEnd"/>
-      <w:r>
-        <w:t xml:space="preserve"> </w:t>
-      </w:r>
-      <w:proofErr w:type="spellStart"/>
-      <w:r>
-        <w:t>exercitation</w:t>
-      </w:r>
-      <w:proofErr w:type="spellEnd"/>
-      <w:r>
-        <w:t xml:space="preserve"> </w:t>
-      </w:r>
-      <w:proofErr w:type="spellStart"/>
-      <w:r>
-        <w:t>ullamco</w:t>
-      </w:r>
-      <w:proofErr w:type="spellEnd"/>
-      <w:r>
-        <w:t xml:space="preserve"> </w:t>
-      </w:r>
-      <w:proofErr w:type="spellStart"/>
-      <w:r>
-        <w:t>laboris</w:t>
-      </w:r>
-      <w:proofErr w:type="spellEnd"/>
-      <w:r>
-        <w:t xml:space="preserve"> </w:t>
-      </w:r>
-      <w:proofErr w:type="spellStart"/>
-      <w:r>
-        <w:t>nisi</w:t>
-      </w:r>
-      <w:proofErr w:type="spellEnd"/>
-      <w:r>
-        <w:t xml:space="preserve"> ut </w:t>
-      </w:r>
-      <w:proofErr w:type="spellStart"/>
-      <w:r>
-        <w:t>aliquip</w:t>
-      </w:r>
-      <w:proofErr w:type="spellEnd"/>
-      <w:r>
-        <w:t xml:space="preserve"> ex </w:t>
-      </w:r>
-      <w:proofErr w:type="spellStart"/>
-      <w:r>
-        <w:t>ea</w:t>
-      </w:r>
-      <w:proofErr w:type="spellEnd"/>
-      <w:r>
-        <w:t xml:space="preserve"> commodo </w:t>
-      </w:r>
-      <w:proofErr w:type="spellStart"/>
-      <w:r>
-        <w:t>consequat</w:t>
-      </w:r>
-      <w:proofErr w:type="spellEnd"/>
-      <w:r>
-        <w:t xml:space="preserve">. Duis </w:t>
-      </w:r>
-      <w:proofErr w:type="spellStart"/>
-      <w:r>
-        <w:t>aute</w:t>
-      </w:r>
-      <w:proofErr w:type="spellEnd"/>
-      <w:r>
-        <w:t xml:space="preserve"> </w:t>
-      </w:r>
-      <w:proofErr w:type="spellStart"/>
-      <w:r>
-        <w:t>irure</w:t>
-      </w:r>
-      <w:proofErr w:type="spellEnd"/>
-      <w:r>
-        <w:t xml:space="preserve"> </w:t>
-      </w:r>
-      <w:proofErr w:type="spellStart"/>
-      <w:r>
-        <w:t>dolor</w:t>
-      </w:r>
-      <w:proofErr w:type="spellEnd"/>
-      <w:r>
-        <w:t xml:space="preserve"> in </w:t>
-      </w:r>
-      <w:proofErr w:type="spellStart"/>
-      <w:r>
-        <w:t>reprehenderit</w:t>
-      </w:r>
-      <w:proofErr w:type="spellEnd"/>
-      <w:r>
-        <w:t xml:space="preserve"> in </w:t>
-      </w:r>
-      <w:proofErr w:type="spellStart"/>
-      <w:r>
-        <w:t>voluptate</w:t>
-      </w:r>
-      <w:proofErr w:type="spellEnd"/>
-      <w:r>
-        <w:t xml:space="preserve"> </w:t>
-      </w:r>
-      <w:proofErr w:type="spellStart"/>
-      <w:r>
-        <w:t>velit</w:t>
-      </w:r>
-      <w:proofErr w:type="spellEnd"/>
-      <w:r>
-        <w:t xml:space="preserve"> esse </w:t>
-      </w:r>
-      <w:proofErr w:type="spellStart"/>
-      <w:r>
-        <w:t>cillum</w:t>
-      </w:r>
-      <w:proofErr w:type="spellEnd"/>
-      <w:r>
-        <w:t xml:space="preserve"> </w:t>
-      </w:r>
-      <w:proofErr w:type="spellStart"/>
-      <w:r>
-        <w:t>dolore</w:t>
-      </w:r>
-      <w:proofErr w:type="spellEnd"/>
-      <w:r>
-        <w:t xml:space="preserve"> eu </w:t>
-      </w:r>
-      <w:proofErr w:type="spellStart"/>
-      <w:r>
-        <w:t>fugiat</w:t>
-      </w:r>
-      <w:proofErr w:type="spellEnd"/>
-      <w:r>
-        <w:t xml:space="preserve"> </w:t>
-      </w:r>
-      <w:proofErr w:type="spellStart"/>
-      <w:r>
-        <w:t>nulla</w:t>
-      </w:r>
-      <w:proofErr w:type="spellEnd"/>
-      <w:r>
-        <w:t xml:space="preserve"> </w:t>
-      </w:r>
-      <w:proofErr w:type="spellStart"/>
-      <w:r>
-        <w:t>pariatur</w:t>
-      </w:r>
-      <w:proofErr w:type="spellEnd"/>
-      <w:r>
-        <w:t xml:space="preserve">. </w:t>
-      </w:r>
-      <w:proofErr w:type="spellStart"/>
-      <w:r>
-        <w:t>Excepteur</w:t>
-      </w:r>
-      <w:proofErr w:type="spellEnd"/>
-      <w:r>
-        <w:t xml:space="preserve"> </w:t>
-      </w:r>
-      <w:proofErr w:type="spellStart"/>
-      <w:r>
-        <w:t>sint</w:t>
-      </w:r>
-      <w:proofErr w:type="spellEnd"/>
-      <w:r>
-        <w:t xml:space="preserve"> </w:t>
-      </w:r>
-      <w:proofErr w:type="spellStart"/>
-      <w:r>
-        <w:t>occaecat</w:t>
-      </w:r>
-      <w:proofErr w:type="spellEnd"/>
-      <w:r>
-        <w:t xml:space="preserve"> </w:t>
-      </w:r>
-      <w:proofErr w:type="spellStart"/>
-      <w:r>
-        <w:t>cupidatat</w:t>
-      </w:r>
-      <w:proofErr w:type="spellEnd"/>
-      <w:r>
-        <w:t xml:space="preserve"> non </w:t>
-      </w:r>
-      <w:proofErr w:type="spellStart"/>
-      <w:r>
-        <w:t>proident</w:t>
-      </w:r>
-      <w:proofErr w:type="spellEnd"/>
-      <w:r>
-        <w:t xml:space="preserve">, </w:t>
-      </w:r>
-      <w:proofErr w:type="spellStart"/>
-      <w:r>
-        <w:t>sunt</w:t>
-      </w:r>
-      <w:proofErr w:type="spellEnd"/>
-      <w:r>
-        <w:t xml:space="preserve"> in culpa qui officia </w:t>
-      </w:r>
-      <w:proofErr w:type="spellStart"/>
-      <w:r>
-        <w:t>deserunt</w:t>
-      </w:r>
-      <w:proofErr w:type="spellEnd"/>
-      <w:r>
-        <w:t xml:space="preserve"> mollit </w:t>
-      </w:r>
-      <w:proofErr w:type="spellStart"/>
-      <w:r>
-        <w:t>anim</w:t>
-      </w:r>
-      <w:proofErr w:type="spellEnd"/>
-      <w:r>
-        <w:t xml:space="preserve"> id est </w:t>
-      </w:r>
-      <w:proofErr w:type="spellStart"/>
-      <w:r>
-        <w:t>laborum</w:t>
-      </w:r>
-      <w:proofErr w:type="spellEnd"/>
-      <w:r>
-        <w:t>.</w:t>
+        <w:t xml:space="preserve">Lorem ipsum dolor sit amet, consectetur adipiscing elit, sed do eiusmod tempor incididunt ut labore et dolore magna aliqua. Ut enim ad minim veniam, quis nostrud exercitation ullamco laboris nisi ut aliquip ex ea commodo consequat. Duis aute irure dolor in reprehenderit in voluptate velit esse cillum </w:t>
+      </w:r>
+      <w:r>
+        <w:lastRenderedPageBreak/>
+        <w:t>dolore eu fugiat nulla pariatur. Excepteur sint occaecat cupidatat non proident, sunt in culpa qui officia deserunt mollit anim id est laborum.</w:t>
       </w:r>
     </w:p>
     <w:bookmarkStart w:id="8" w:name="_Toc129951751" w:displacedByCustomXml="next"/>
@@ -5163,15 +4041,7 @@
       <w:sdtEndPr/>
       <w:sdtContent>
         <w:r>
-          <w:t xml:space="preserve">Gaël Journet Jean-François </w:t>
-        </w:r>
-        <w:proofErr w:type="spellStart"/>
-        <w:r>
-          <w:t>Marcourt</w:t>
-        </w:r>
-        <w:proofErr w:type="spellEnd"/>
-        <w:r>
-          <w:t xml:space="preserve"> Nathan Ozimek</w:t>
+          <w:t>Gaël Journet Jean-François Marcourt Nathan Ozimek</w:t>
         </w:r>
       </w:sdtContent>
     </w:sdt>
@@ -5199,15 +4069,7 @@
       <w:sdtEndPr/>
       <w:sdtContent>
         <w:r>
-          <w:t xml:space="preserve">Gaël Journet Jean-François </w:t>
-        </w:r>
-        <w:proofErr w:type="spellStart"/>
-        <w:r>
-          <w:t>Marcourt</w:t>
-        </w:r>
-        <w:proofErr w:type="spellEnd"/>
-        <w:r>
-          <w:t xml:space="preserve"> Nathan Ozimek</w:t>
+          <w:t>Gaël Journet Jean-François Marcourt Nathan Ozimek</w:t>
         </w:r>
       </w:sdtContent>
     </w:sdt>
@@ -5283,7 +4145,7 @@
         <w:bCs/>
         <w:noProof/>
       </w:rPr>
-      <w:t>4</w:t>
+      <w:t>5</w:t>
     </w:r>
     <w:r>
       <w:rPr>
@@ -5316,15 +4178,7 @@
       <w:sdtEndPr/>
       <w:sdtContent>
         <w:r>
-          <w:t xml:space="preserve">Gaël Journet Jean-François </w:t>
-        </w:r>
-        <w:proofErr w:type="spellStart"/>
-        <w:r>
-          <w:t>Marcourt</w:t>
-        </w:r>
-        <w:proofErr w:type="spellEnd"/>
-        <w:r>
-          <w:t xml:space="preserve"> Nathan Ozimek</w:t>
+          <w:t>Gaël Journet Jean-François Marcourt Nathan Ozimek</w:t>
         </w:r>
       </w:sdtContent>
     </w:sdt>
@@ -5402,7 +4256,7 @@
       <w:sdtEndPr/>
       <w:sdtContent>
         <w:r>
-          <w:t>TUNIV</w:t>
+          <w:t>Tuniv</w:t>
         </w:r>
       </w:sdtContent>
     </w:sdt>

</xml_diff>

<commit_message>
RAPPORT module captcha connexion
</commit_message>
<xml_diff>
--- a/rendu/Rapport Tuniv.docx
+++ b/rendu/Rapport Tuniv.docx
@@ -2497,7 +2497,15 @@
     </w:p>
     <w:p>
       <w:r>
-        <w:t xml:space="preserve">[schéma routeur, </w:t>
+        <w:t>[</w:t>
+      </w:r>
+      <w:proofErr w:type="gramStart"/>
+      <w:r>
+        <w:t>schéma</w:t>
+      </w:r>
+      <w:proofErr w:type="gramEnd"/>
+      <w:r>
+        <w:t xml:space="preserve"> routeur, </w:t>
       </w:r>
       <w:r>
         <w:t>screen</w:t>
@@ -2528,10 +2536,18 @@
     </w:p>
     <w:p>
       <w:r>
-        <w:t>[sc</w:t>
-      </w:r>
-      <w:r>
-        <w:t>reen automatisation</w:t>
+        <w:t>[</w:t>
+      </w:r>
+      <w:proofErr w:type="gramStart"/>
+      <w:r>
+        <w:t>sc</w:t>
+      </w:r>
+      <w:r>
+        <w:t>reen</w:t>
+      </w:r>
+      <w:proofErr w:type="gramEnd"/>
+      <w:r>
+        <w:t xml:space="preserve"> automatisation</w:t>
       </w:r>
       <w:r>
         <w:t>]</w:t>
@@ -2559,7 +2575,15 @@
     </w:p>
     <w:p>
       <w:r>
-        <w:t xml:space="preserve">[screen </w:t>
+        <w:t>[</w:t>
+      </w:r>
+      <w:proofErr w:type="gramStart"/>
+      <w:r>
+        <w:t>screen</w:t>
+      </w:r>
+      <w:proofErr w:type="gramEnd"/>
+      <w:r>
+        <w:t xml:space="preserve"> </w:t>
       </w:r>
       <w:r>
         <w:t>comparaison avant après routeur</w:t>
@@ -2581,7 +2605,15 @@
     </w:p>
     <w:p>
       <w:r>
-        <w:t>[screen page contact/support]</w:t>
+        <w:t>[</w:t>
+      </w:r>
+      <w:proofErr w:type="gramStart"/>
+      <w:r>
+        <w:t>screen</w:t>
+      </w:r>
+      <w:proofErr w:type="gramEnd"/>
+      <w:r>
+        <w:t xml:space="preserve"> page contact/support]</w:t>
       </w:r>
     </w:p>
     <w:p>
@@ -2630,7 +2662,16 @@
         <w:t>Le</w:t>
       </w:r>
       <w:r>
-        <w:t xml:space="preserve"> dossier webroot</w:t>
+        <w:t xml:space="preserve"> dossier </w:t>
+      </w:r>
+      <w:r>
+        <w:t>‘</w:t>
+      </w:r>
+      <w:r>
+        <w:t>webroot</w:t>
+      </w:r>
+      <w:r>
+        <w:t>’</w:t>
       </w:r>
       <w:r>
         <w:t xml:space="preserve">, </w:t>
@@ -2961,7 +3002,15 @@
         <w:t>$_SERVER</w:t>
       </w:r>
       <w:r>
-        <w:t xml:space="preserve">, en utilisant la fonction explode() </w:t>
+        <w:t xml:space="preserve">, en utilisant la fonction </w:t>
+      </w:r>
+      <w:proofErr w:type="gramStart"/>
+      <w:r>
+        <w:t>explode(</w:t>
+      </w:r>
+      <w:proofErr w:type="gramEnd"/>
+      <w:r>
+        <w:t xml:space="preserve">) </w:t>
       </w:r>
       <w:r>
         <w:t xml:space="preserve">afin de </w:t>
@@ -3011,7 +3060,15 @@
         <w:t xml:space="preserve">cruciales au bon fonctionnement du site. </w:t>
       </w:r>
       <w:r>
-        <w:t xml:space="preserve">Après avoir découvert et mis en place la fonction explode() pour récupérer </w:t>
+        <w:t xml:space="preserve">Après avoir découvert et mis en place la fonction </w:t>
+      </w:r>
+      <w:proofErr w:type="gramStart"/>
+      <w:r>
+        <w:t>explode(</w:t>
+      </w:r>
+      <w:proofErr w:type="gramEnd"/>
+      <w:r>
+        <w:t xml:space="preserve">) pour récupérer </w:t>
       </w:r>
       <w:r>
         <w:t>l’URL tout en conservant ces variables</w:t>
@@ -3123,11 +3180,147 @@
       </w:r>
     </w:p>
     <w:p>
+      <w:r>
+        <w:t xml:space="preserve">Dans l’optique d’une mise en production futur il est nécessaire voir primordiale de ne rien lésiner côté sécurité. Et quoi de plus sensible qu’un login sur un site web ? </w:t>
+      </w:r>
+    </w:p>
+    <w:p>
+      <w:r>
+        <w:t>Pour sécuriser le login nous avions deux possibilités :</w:t>
+      </w:r>
+    </w:p>
+    <w:p>
+      <w:pPr>
+        <w:pStyle w:val="Paragraphedeliste"/>
+        <w:numPr>
+          <w:ilvl w:val="0"/>
+          <w:numId w:val="9"/>
+        </w:numPr>
+      </w:pPr>
+      <w:r>
+        <w:t xml:space="preserve">Développer nous même un algorithme permettant de vérifier que dans la même intervalle chronologique un utilisateur ne soumet pas une trop grosse quantité de requête de connexion, si cela arrivait notre algorithme devrais alors bloquer toutes les requêtes provenant de l’adresse IP de connexion de l’utilisateur. </w:t>
+      </w:r>
+    </w:p>
+    <w:p>
+      <w:pPr>
+        <w:pStyle w:val="Paragraphedeliste"/>
+        <w:numPr>
+          <w:ilvl w:val="0"/>
+          <w:numId w:val="9"/>
+        </w:numPr>
+      </w:pPr>
+      <w:r>
+        <w:t xml:space="preserve">La deuxième option est de mettre un place une vérification par captcha sur le login, empêchant donc la soumissions de toutes requêtes ne provenant pas d’un réel utilisateur et ainsi prévenant de toute tentative de Brut force. </w:t>
+      </w:r>
+    </w:p>
+    <w:p>
+      <w:r>
+        <w:t xml:space="preserve">L’option qui à été mise en application sur notre projet est celle du Captcha, car elle nous permet d’atteindre le même objectif de </w:t>
+      </w:r>
+      <w:r>
+        <w:t>protection, mais tout en rentrant dans les délais qui nous restait.</w:t>
+      </w:r>
+    </w:p>
+    <w:p>
+      <w:r>
+        <w:t>Le Captcha mis en place est le Turnstile de Cloudfare, car contrairement à celui de Google, celui de Cloudfare est rapide à passer en temps qu’utilisateur donc ne pénalise par l’ergonomie de l’application et est respectueux des RGPD.</w:t>
+      </w:r>
+    </w:p>
+    <w:p>
+      <w:r>
+        <w:t xml:space="preserve">La mise en place à été faites en suivant les documentations officielles et fonctionne de sorte à vérifié l’utilisateur avant que la requête de connexion ne soit </w:t>
+      </w:r>
+      <w:r>
+        <w:t>envoyée</w:t>
+      </w:r>
+      <w:r>
+        <w:t xml:space="preserve"> au server, ce qui évite ainsi l’envoie de requêtes inutiles.</w:t>
+      </w:r>
+    </w:p>
+    <w:p>
+      <w:r>
+        <w:t>Pour résumer le fonctionne</w:t>
+      </w:r>
+      <w:r>
+        <w:t>ment</w:t>
+      </w:r>
+      <w:r>
+        <w:t xml:space="preserve"> de notre système de connexion, lorsqu’un utilisateur cherche à </w:t>
+      </w:r>
+      <w:r>
+        <w:t>se</w:t>
+      </w:r>
+      <w:r>
+        <w:t xml:space="preserve"> connecter, il entre ses identifiants et attend que le captcha ce valide, </w:t>
+      </w:r>
+      <w:r>
+        <w:t xml:space="preserve">celui-ci valider il peut alors </w:t>
+      </w:r>
+      <w:r>
+        <w:t>tester sa connexion en envoyant ses identifiant à notre fonction d</w:t>
+      </w:r>
+      <w:r>
+        <w:t>’authentification, qui a pour objectif de</w:t>
+      </w:r>
+      <w:r>
+        <w:t xml:space="preserve"> compa</w:t>
+      </w:r>
+      <w:r>
+        <w:t>rer</w:t>
+      </w:r>
+      <w:r>
+        <w:t xml:space="preserve"> avec la base de </w:t>
+      </w:r>
+      <w:r>
+        <w:t>données</w:t>
+      </w:r>
+      <w:r>
+        <w:t xml:space="preserve"> la véracité des informations de login envoyés</w:t>
+      </w:r>
+      <w:r>
+        <w:t xml:space="preserve">. En fonction de la réponse de cette fonction, la connexion est </w:t>
+      </w:r>
+      <w:r>
+        <w:t>initialisée</w:t>
+      </w:r>
+      <w:r>
+        <w:t xml:space="preserve"> avec les permissions et rôles associés au compte ou refusé, renvoyant alors l’utilisateurs sur la page de connexion, duquel il est nécessaire de patienter une nouvelle fois la vérification du captcha avant de pouvoir retenter une nouvelle fois de </w:t>
+      </w:r>
+      <w:r>
+        <w:t>se</w:t>
+      </w:r>
+      <w:r>
+        <w:t xml:space="preserve"> connecter.</w:t>
+      </w:r>
+    </w:p>
+    <w:p/>
+    <w:p>
       <w:pPr>
         <w:rPr>
-          <w:i/>
-          <w:iCs/>
-          <w:color w:val="76923C" w:themeColor="accent3" w:themeShade="BF"/>
+          <w:rStyle w:val="Accentuationlgre"/>
+        </w:rPr>
+      </w:pPr>
+    </w:p>
+    <w:p>
+      <w:pPr>
+        <w:pStyle w:val="Titre1"/>
+      </w:pPr>
+      <w:bookmarkStart w:id="6" w:name="_Toc129951749"/>
+      <w:r>
+        <w:t>R</w:t>
+      </w:r>
+      <w:r>
+        <w:t>É</w:t>
+      </w:r>
+      <w:r>
+        <w:t>sultats</w:t>
+      </w:r>
+      <w:bookmarkEnd w:id="6"/>
+    </w:p>
+    <w:p>
+      <w:pPr>
+        <w:rPr>
+          <w:rStyle w:val="Accentuationlgre"/>
         </w:rPr>
       </w:pPr>
       <w:r>
@@ -3140,59 +3333,6 @@
         <w:rPr>
           <w:rStyle w:val="Accentuationlgre"/>
         </w:rPr>
-        <w:t>Vo</w:t>
-      </w:r>
-      <w:r>
-        <w:rPr>
-          <w:rStyle w:val="Accentuationlgre"/>
-        </w:rPr>
-        <w:t>us devez rentrer dans les détails techniques et/ou complexes que vous avez réalisés dans chaque module de votre logiciel. L’objectif ici est de bien présenter votre expertise technique et les difficultés que vous avez pu rencontrer et résolu lors du projet. Vous ne devez pas mettre l’ensemble du projet mais des parties importantes que vous aurez sélectionnées. Attention un module n’est pas forcément une classe, par exemple vous pouvez discuter de la sécurité, de l’ergonomie ou sur des points techniques transversaux.]</w:t>
-      </w:r>
-    </w:p>
-    <w:p>
-      <w:r>
-        <w:t>Lorem ipsum dolor sit amet, consectetur adipiscing elit, sed do eiusmod tempor incididunt ut labore et dolore magna aliqua. Ut enim ad minim veniam, quis nostrud exercitation ullamco laboris nisi ut aliquip ex ea commodo consequat. Duis aute irure dolor in reprehenderit in voluptate velit esse cillum dolore eu fugiat nulla pariatur. Excepteur sint occaecat cupidatat non proident, sunt in culpa qui officia deserunt mollit anim id est laborum.</w:t>
-      </w:r>
-    </w:p>
-    <w:p>
-      <w:pPr>
-        <w:rPr>
-          <w:rStyle w:val="Accentuationlgre"/>
-        </w:rPr>
-      </w:pPr>
-    </w:p>
-    <w:p>
-      <w:pPr>
-        <w:pStyle w:val="Titre1"/>
-      </w:pPr>
-      <w:bookmarkStart w:id="6" w:name="_Toc129951749"/>
-      <w:r>
-        <w:t>R</w:t>
-      </w:r>
-      <w:r>
-        <w:t>É</w:t>
-      </w:r>
-      <w:r>
-        <w:t>sultats</w:t>
-      </w:r>
-      <w:bookmarkEnd w:id="6"/>
-    </w:p>
-    <w:p>
-      <w:pPr>
-        <w:rPr>
-          <w:rStyle w:val="Accentuationlgre"/>
-        </w:rPr>
-      </w:pPr>
-      <w:r>
-        <w:rPr>
-          <w:rStyle w:val="Accentuationlgre"/>
-        </w:rPr>
-        <w:t>[</w:t>
-      </w:r>
-      <w:r>
-        <w:rPr>
-          <w:rStyle w:val="Accentuationlgre"/>
-        </w:rPr>
         <w:t xml:space="preserve">Vous devez présenter ici l’avancement final de votre </w:t>
       </w:r>
       <w:r>
@@ -3295,7 +3435,14 @@
         <w:rPr>
           <w:rStyle w:val="Accentuationlgre"/>
         </w:rPr>
-        <w:t xml:space="preserve"> l’état actuel de votre produit, cad, vous devez explicit</w:t>
+        <w:t xml:space="preserve"> l’état actuel de votre produit, cad, </w:t>
+      </w:r>
+      <w:r>
+        <w:rPr>
+          <w:rStyle w:val="Accentuationlgre"/>
+        </w:rPr>
+        <w:lastRenderedPageBreak/>
+        <w:t>vous devez explicit</w:t>
       </w:r>
       <w:r>
         <w:rPr>
@@ -3378,11 +3525,19 @@
           <w:rStyle w:val="Accentuationlgre"/>
         </w:rPr>
       </w:pPr>
+      <w:proofErr w:type="gramStart"/>
       <w:r>
         <w:rPr>
           <w:rStyle w:val="Accentuationlgre"/>
         </w:rPr>
-        <w:t xml:space="preserve">la reprise de vos objectifs définis au début de </w:t>
+        <w:t>la</w:t>
+      </w:r>
+      <w:proofErr w:type="gramEnd"/>
+      <w:r>
+        <w:rPr>
+          <w:rStyle w:val="Accentuationlgre"/>
+        </w:rPr>
+        <w:t xml:space="preserve"> reprise de vos objectifs définis au début de </w:t>
       </w:r>
       <w:r>
         <w:rPr>
@@ -3408,11 +3563,19 @@
           <w:rStyle w:val="Accentuationlgre"/>
         </w:rPr>
       </w:pPr>
+      <w:proofErr w:type="gramStart"/>
       <w:r>
         <w:rPr>
           <w:rStyle w:val="Accentuationlgre"/>
         </w:rPr>
-        <w:t xml:space="preserve">un bilan personnel </w:t>
+        <w:t>un</w:t>
+      </w:r>
+      <w:proofErr w:type="gramEnd"/>
+      <w:r>
+        <w:rPr>
+          <w:rStyle w:val="Accentuationlgre"/>
+        </w:rPr>
+        <w:t xml:space="preserve"> bilan personnel </w:t>
       </w:r>
       <w:r>
         <w:rPr>
@@ -3485,11 +3648,7 @@
         </w:rPr>
       </w:pPr>
       <w:r>
-        <w:t xml:space="preserve">Lorem ipsum dolor sit amet, consectetur adipiscing elit, sed do eiusmod tempor incididunt ut labore et dolore magna aliqua. Ut enim ad minim veniam, quis nostrud exercitation ullamco laboris nisi ut aliquip ex ea commodo consequat. Duis aute irure dolor in reprehenderit in voluptate velit esse cillum </w:t>
-      </w:r>
-      <w:r>
-        <w:lastRenderedPageBreak/>
-        <w:t>dolore eu fugiat nulla pariatur. Excepteur sint occaecat cupidatat non proident, sunt in culpa qui officia deserunt mollit anim id est laborum.</w:t>
+        <w:t>Lorem ipsum dolor sit amet, consectetur adipiscing elit, sed do eiusmod tempor incididunt ut labore et dolore magna aliqua. Ut enim ad minim veniam, quis nostrud exercitation ullamco laboris nisi ut aliquip ex ea commodo consequat. Duis aute irure dolor in reprehenderit in voluptate velit esse cillum dolore eu fugiat nulla pariatur. Excepteur sint occaecat cupidatat non proident, sunt in culpa qui officia deserunt mollit anim id est laborum.</w:t>
       </w:r>
     </w:p>
     <w:bookmarkStart w:id="8" w:name="_Toc129951751" w:displacedByCustomXml="next"/>
@@ -4473,6 +4632,118 @@
     </w:lvl>
   </w:abstractNum>
   <w:abstractNum w:abstractNumId="1" w15:restartNumberingAfterBreak="0">
+    <w:nsid w:val="11936260"/>
+    <w:multiLevelType w:val="hybridMultilevel"/>
+    <w:tmpl w:val="8E0ABCCC"/>
+    <w:lvl w:ilvl="0" w:tplc="2FFC2E4C">
+      <w:numFmt w:val="bullet"/>
+      <w:lvlText w:val="-"/>
+      <w:lvlJc w:val="left"/>
+      <w:pPr>
+        <w:ind w:left="720" w:hanging="360"/>
+      </w:pPr>
+      <w:rPr>
+        <w:rFonts w:ascii="Calibri" w:eastAsiaTheme="minorHAnsi" w:hAnsi="Calibri" w:cs="Calibri" w:hint="default"/>
+      </w:rPr>
+    </w:lvl>
+    <w:lvl w:ilvl="1" w:tplc="040C0003" w:tentative="1">
+      <w:start w:val="1"/>
+      <w:numFmt w:val="bullet"/>
+      <w:lvlText w:val="o"/>
+      <w:lvlJc w:val="left"/>
+      <w:pPr>
+        <w:ind w:left="1440" w:hanging="360"/>
+      </w:pPr>
+      <w:rPr>
+        <w:rFonts w:ascii="Courier New" w:hAnsi="Courier New" w:cs="Courier New" w:hint="default"/>
+      </w:rPr>
+    </w:lvl>
+    <w:lvl w:ilvl="2" w:tplc="040C0005" w:tentative="1">
+      <w:start w:val="1"/>
+      <w:numFmt w:val="bullet"/>
+      <w:lvlText w:val=""/>
+      <w:lvlJc w:val="left"/>
+      <w:pPr>
+        <w:ind w:left="2160" w:hanging="360"/>
+      </w:pPr>
+      <w:rPr>
+        <w:rFonts w:ascii="Wingdings" w:hAnsi="Wingdings" w:hint="default"/>
+      </w:rPr>
+    </w:lvl>
+    <w:lvl w:ilvl="3" w:tplc="040C0001" w:tentative="1">
+      <w:start w:val="1"/>
+      <w:numFmt w:val="bullet"/>
+      <w:lvlText w:val=""/>
+      <w:lvlJc w:val="left"/>
+      <w:pPr>
+        <w:ind w:left="2880" w:hanging="360"/>
+      </w:pPr>
+      <w:rPr>
+        <w:rFonts w:ascii="Symbol" w:hAnsi="Symbol" w:hint="default"/>
+      </w:rPr>
+    </w:lvl>
+    <w:lvl w:ilvl="4" w:tplc="040C0003" w:tentative="1">
+      <w:start w:val="1"/>
+      <w:numFmt w:val="bullet"/>
+      <w:lvlText w:val="o"/>
+      <w:lvlJc w:val="left"/>
+      <w:pPr>
+        <w:ind w:left="3600" w:hanging="360"/>
+      </w:pPr>
+      <w:rPr>
+        <w:rFonts w:ascii="Courier New" w:hAnsi="Courier New" w:cs="Courier New" w:hint="default"/>
+      </w:rPr>
+    </w:lvl>
+    <w:lvl w:ilvl="5" w:tplc="040C0005" w:tentative="1">
+      <w:start w:val="1"/>
+      <w:numFmt w:val="bullet"/>
+      <w:lvlText w:val=""/>
+      <w:lvlJc w:val="left"/>
+      <w:pPr>
+        <w:ind w:left="4320" w:hanging="360"/>
+      </w:pPr>
+      <w:rPr>
+        <w:rFonts w:ascii="Wingdings" w:hAnsi="Wingdings" w:hint="default"/>
+      </w:rPr>
+    </w:lvl>
+    <w:lvl w:ilvl="6" w:tplc="040C0001" w:tentative="1">
+      <w:start w:val="1"/>
+      <w:numFmt w:val="bullet"/>
+      <w:lvlText w:val=""/>
+      <w:lvlJc w:val="left"/>
+      <w:pPr>
+        <w:ind w:left="5040" w:hanging="360"/>
+      </w:pPr>
+      <w:rPr>
+        <w:rFonts w:ascii="Symbol" w:hAnsi="Symbol" w:hint="default"/>
+      </w:rPr>
+    </w:lvl>
+    <w:lvl w:ilvl="7" w:tplc="040C0003" w:tentative="1">
+      <w:start w:val="1"/>
+      <w:numFmt w:val="bullet"/>
+      <w:lvlText w:val="o"/>
+      <w:lvlJc w:val="left"/>
+      <w:pPr>
+        <w:ind w:left="5760" w:hanging="360"/>
+      </w:pPr>
+      <w:rPr>
+        <w:rFonts w:ascii="Courier New" w:hAnsi="Courier New" w:cs="Courier New" w:hint="default"/>
+      </w:rPr>
+    </w:lvl>
+    <w:lvl w:ilvl="8" w:tplc="040C0005" w:tentative="1">
+      <w:start w:val="1"/>
+      <w:numFmt w:val="bullet"/>
+      <w:lvlText w:val=""/>
+      <w:lvlJc w:val="left"/>
+      <w:pPr>
+        <w:ind w:left="6480" w:hanging="360"/>
+      </w:pPr>
+      <w:rPr>
+        <w:rFonts w:ascii="Wingdings" w:hAnsi="Wingdings" w:hint="default"/>
+      </w:rPr>
+    </w:lvl>
+  </w:abstractNum>
+  <w:abstractNum w:abstractNumId="2" w15:restartNumberingAfterBreak="0">
     <w:nsid w:val="23DB41D1"/>
     <w:multiLevelType w:val="hybridMultilevel"/>
     <w:tmpl w:val="43AC9062"/>
@@ -4586,7 +4857,7 @@
       </w:rPr>
     </w:lvl>
   </w:abstractNum>
-  <w:abstractNum w:abstractNumId="2" w15:restartNumberingAfterBreak="0">
+  <w:abstractNum w:abstractNumId="3" w15:restartNumberingAfterBreak="0">
     <w:nsid w:val="435D0F85"/>
     <w:multiLevelType w:val="hybridMultilevel"/>
     <w:tmpl w:val="C88890FA"/>
@@ -4700,7 +4971,7 @@
       </w:rPr>
     </w:lvl>
   </w:abstractNum>
-  <w:abstractNum w:abstractNumId="3" w15:restartNumberingAfterBreak="0">
+  <w:abstractNum w:abstractNumId="4" w15:restartNumberingAfterBreak="0">
     <w:nsid w:val="4B926C03"/>
     <w:multiLevelType w:val="hybridMultilevel"/>
     <w:tmpl w:val="DC16D820"/>
@@ -4813,7 +5084,7 @@
       </w:rPr>
     </w:lvl>
   </w:abstractNum>
-  <w:abstractNum w:abstractNumId="4" w15:restartNumberingAfterBreak="0">
+  <w:abstractNum w:abstractNumId="5" w15:restartNumberingAfterBreak="0">
     <w:nsid w:val="4FDB4A88"/>
     <w:multiLevelType w:val="hybridMultilevel"/>
     <w:tmpl w:val="F79CA2C6"/>
@@ -4927,7 +5198,7 @@
       </w:rPr>
     </w:lvl>
   </w:abstractNum>
-  <w:abstractNum w:abstractNumId="5" w15:restartNumberingAfterBreak="0">
+  <w:abstractNum w:abstractNumId="6" w15:restartNumberingAfterBreak="0">
     <w:nsid w:val="515201A3"/>
     <w:multiLevelType w:val="hybridMultilevel"/>
     <w:tmpl w:val="6D409646"/>
@@ -5041,7 +5312,7 @@
       </w:rPr>
     </w:lvl>
   </w:abstractNum>
-  <w:abstractNum w:abstractNumId="6" w15:restartNumberingAfterBreak="0">
+  <w:abstractNum w:abstractNumId="7" w15:restartNumberingAfterBreak="0">
     <w:nsid w:val="619738EF"/>
     <w:multiLevelType w:val="multilevel"/>
     <w:tmpl w:val="37CE2D78"/>
@@ -5136,7 +5407,7 @@
       </w:pPr>
     </w:lvl>
   </w:abstractNum>
-  <w:abstractNum w:abstractNumId="7" w15:restartNumberingAfterBreak="0">
+  <w:abstractNum w:abstractNumId="8" w15:restartNumberingAfterBreak="0">
     <w:nsid w:val="68815C15"/>
     <w:multiLevelType w:val="hybridMultilevel"/>
     <w:tmpl w:val="CEDEB89A"/>
@@ -5251,28 +5522,31 @@
     </w:lvl>
   </w:abstractNum>
   <w:num w:numId="1">
+    <w:abstractNumId w:val="6"/>
+  </w:num>
+  <w:num w:numId="2">
+    <w:abstractNumId w:val="3"/>
+  </w:num>
+  <w:num w:numId="3">
     <w:abstractNumId w:val="5"/>
   </w:num>
-  <w:num w:numId="2">
-    <w:abstractNumId w:val="2"/>
-  </w:num>
-  <w:num w:numId="3">
-    <w:abstractNumId w:val="4"/>
-  </w:num>
   <w:num w:numId="4">
-    <w:abstractNumId w:val="6"/>
+    <w:abstractNumId w:val="7"/>
   </w:num>
   <w:num w:numId="5">
     <w:abstractNumId w:val="0"/>
   </w:num>
   <w:num w:numId="6">
-    <w:abstractNumId w:val="1"/>
+    <w:abstractNumId w:val="2"/>
   </w:num>
   <w:num w:numId="7">
-    <w:abstractNumId w:val="7"/>
+    <w:abstractNumId w:val="8"/>
   </w:num>
   <w:num w:numId="8">
-    <w:abstractNumId w:val="3"/>
+    <w:abstractNumId w:val="4"/>
+  </w:num>
+  <w:num w:numId="9">
+    <w:abstractNumId w:val="1"/>
   </w:num>
 </w:numbering>
 </file>
@@ -6651,12 +6925,12 @@
     <w:pitch w:val="variable"/>
     <w:sig w:usb0="E0002EFF" w:usb1="C000785B" w:usb2="00000009" w:usb3="00000000" w:csb0="000001FF" w:csb1="00000000"/>
   </w:font>
-  <w:font w:name="Webdings">
-    <w:panose1 w:val="05030102010509060703"/>
-    <w:charset w:val="02"/>
-    <w:family w:val="roman"/>
+  <w:font w:name="Calibri">
+    <w:panose1 w:val="020F0502020204030204"/>
+    <w:charset w:val="00"/>
+    <w:family w:val="swiss"/>
     <w:pitch w:val="variable"/>
-    <w:sig w:usb0="00000000" w:usb1="10000000" w:usb2="00000000" w:usb3="00000000" w:csb0="80000000" w:csb1="00000000"/>
+    <w:sig w:usb0="E0002EFF" w:usb1="C000247B" w:usb2="00000009" w:usb3="00000000" w:csb0="000001FF" w:csb1="00000000"/>
   </w:font>
   <w:font w:name="Courier New">
     <w:panose1 w:val="02070309020205020404"/>
@@ -6679,12 +6953,12 @@
     <w:pitch w:val="variable"/>
     <w:sig w:usb0="00000000" w:usb1="10000000" w:usb2="00000000" w:usb3="00000000" w:csb0="80000000" w:csb1="00000000"/>
   </w:font>
-  <w:font w:name="Calibri">
-    <w:panose1 w:val="020F0502020204030204"/>
-    <w:charset w:val="00"/>
-    <w:family w:val="swiss"/>
+  <w:font w:name="Webdings">
+    <w:panose1 w:val="05030102010509060703"/>
+    <w:charset w:val="02"/>
+    <w:family w:val="roman"/>
     <w:pitch w:val="variable"/>
-    <w:sig w:usb0="E0002EFF" w:usb1="C000247B" w:usb2="00000009" w:usb3="00000000" w:csb0="000001FF" w:csb1="00000000"/>
+    <w:sig w:usb0="00000000" w:usb1="10000000" w:usb2="00000000" w:usb3="00000000" w:csb0="80000000" w:csb1="00000000"/>
   </w:font>
   <w:font w:name="Cambria">
     <w:panose1 w:val="02040503050406030204"/>
@@ -6742,6 +7016,7 @@
     <w:rsid w:val="0040063D"/>
     <w:rsid w:val="005E7BDA"/>
     <w:rsid w:val="0067166D"/>
+    <w:rsid w:val="00694AB5"/>
     <w:rsid w:val="0094073A"/>
     <w:rsid w:val="00B10ED4"/>
     <w:rsid w:val="00C637DE"/>

</xml_diff>

<commit_message>
avancement tableau fonctionnalité dans rapport
</commit_message>
<xml_diff>
--- a/rendu/Rapport Tuniv.docx
+++ b/rendu/Rapport Tuniv.docx
@@ -422,7 +422,27 @@
                                     <w:sz w:val="40"/>
                                     <w:szCs w:val="40"/>
                                   </w:rPr>
-                                  <w:t>Gaël Journet Jean-François Marcourt Nathan Ozimek</w:t>
+                                  <w:t xml:space="preserve">Gaël Journet Jean-François </w:t>
+                                </w:r>
+                                <w:proofErr w:type="spellStart"/>
+                                <w:r>
+                                  <w:rPr>
+                                    <w:rFonts w:eastAsia="Arial" w:cstheme="minorHAnsi"/>
+                                    <w:i/>
+                                    <w:sz w:val="40"/>
+                                    <w:szCs w:val="40"/>
+                                  </w:rPr>
+                                  <w:t>Marcourt</w:t>
+                                </w:r>
+                                <w:proofErr w:type="spellEnd"/>
+                                <w:r>
+                                  <w:rPr>
+                                    <w:rFonts w:eastAsia="Arial" w:cstheme="minorHAnsi"/>
+                                    <w:i/>
+                                    <w:sz w:val="40"/>
+                                    <w:szCs w:val="40"/>
+                                  </w:rPr>
+                                  <w:t xml:space="preserve"> Nathan Ozimek</w:t>
                                 </w:r>
                               </w:sdtContent>
                             </w:sdt>
@@ -498,7 +518,27 @@
                               <w:sz w:val="40"/>
                               <w:szCs w:val="40"/>
                             </w:rPr>
-                            <w:t>Gaël Journet Jean-François Marcourt Nathan Ozimek</w:t>
+                            <w:t xml:space="preserve">Gaël Journet Jean-François </w:t>
+                          </w:r>
+                          <w:proofErr w:type="spellStart"/>
+                          <w:r>
+                            <w:rPr>
+                              <w:rFonts w:eastAsia="Arial" w:cstheme="minorHAnsi"/>
+                              <w:i/>
+                              <w:sz w:val="40"/>
+                              <w:szCs w:val="40"/>
+                            </w:rPr>
+                            <w:t>Marcourt</w:t>
+                          </w:r>
+                          <w:proofErr w:type="spellEnd"/>
+                          <w:r>
+                            <w:rPr>
+                              <w:rFonts w:eastAsia="Arial" w:cstheme="minorHAnsi"/>
+                              <w:i/>
+                              <w:sz w:val="40"/>
+                              <w:szCs w:val="40"/>
+                            </w:rPr>
+                            <w:t xml:space="preserve"> Nathan Ozimek</w:t>
                           </w:r>
                         </w:sdtContent>
                       </w:sdt>
@@ -586,9 +626,11 @@
                               </w:sdtPr>
                               <w:sdtEndPr/>
                               <w:sdtContent>
+                                <w:proofErr w:type="spellStart"/>
                                 <w:r>
                                   <w:t>Tuniv</w:t>
                                 </w:r>
+                                <w:proofErr w:type="spellEnd"/>
                               </w:sdtContent>
                             </w:sdt>
                           </w:p>
@@ -650,9 +692,11 @@
                         </w:sdtPr>
                         <w:sdtEndPr/>
                         <w:sdtContent>
+                          <w:proofErr w:type="spellStart"/>
                           <w:r>
                             <w:t>Tuniv</w:t>
                           </w:r>
+                          <w:proofErr w:type="spellEnd"/>
                         </w:sdtContent>
                       </w:sdt>
                     </w:p>
@@ -737,8 +781,13 @@
                               <w:pStyle w:val="TuteurEntreprise"/>
                             </w:pPr>
                             <w:r>
-                              <w:t>Adrien Peytavie</w:t>
+                              <w:t xml:space="preserve">Adrien </w:t>
                             </w:r>
+                            <w:proofErr w:type="spellStart"/>
+                            <w:r>
+                              <w:t>Peytavie</w:t>
+                            </w:r>
+                            <w:proofErr w:type="spellEnd"/>
                           </w:p>
                         </w:txbxContent>
                       </wps:txbx>
@@ -767,8 +816,13 @@
                         <w:pStyle w:val="TuteurEntreprise"/>
                       </w:pPr>
                       <w:r>
-                        <w:t>Adrien Peytavie</w:t>
+                        <w:t xml:space="preserve">Adrien </w:t>
                       </w:r>
+                      <w:proofErr w:type="spellStart"/>
+                      <w:r>
+                        <w:t>Peytavie</w:t>
+                      </w:r>
+                      <w:proofErr w:type="spellEnd"/>
                     </w:p>
                   </w:txbxContent>
                 </v:textbox>
@@ -832,8 +886,13 @@
                               <w:pStyle w:val="TuteurIUT"/>
                             </w:pPr>
                             <w:r>
-                              <w:t>Lionel Buathier</w:t>
+                              <w:t xml:space="preserve">Lionel </w:t>
                             </w:r>
+                            <w:proofErr w:type="spellStart"/>
+                            <w:r>
+                              <w:t>Buathier</w:t>
+                            </w:r>
+                            <w:proofErr w:type="spellEnd"/>
                           </w:p>
                         </w:txbxContent>
                       </wps:txbx>
@@ -862,8 +921,13 @@
                         <w:pStyle w:val="TuteurIUT"/>
                       </w:pPr>
                       <w:r>
-                        <w:t>Lionel Buathier</w:t>
+                        <w:t xml:space="preserve">Lionel </w:t>
                       </w:r>
+                      <w:proofErr w:type="spellStart"/>
+                      <w:r>
+                        <w:t>Buathier</w:t>
+                      </w:r>
+                      <w:proofErr w:type="spellEnd"/>
                     </w:p>
                   </w:txbxContent>
                 </v:textbox>
@@ -1294,7 +1358,23 @@
         <w:t xml:space="preserve">à </w:t>
       </w:r>
       <w:r>
-        <w:t xml:space="preserve">Lionel Buathier et Adrien Peytavie pour leur encadrement tout au long du projet, ainsi qu’à </w:t>
+        <w:t xml:space="preserve">Lionel </w:t>
+      </w:r>
+      <w:proofErr w:type="spellStart"/>
+      <w:r>
+        <w:t>Buathier</w:t>
+      </w:r>
+      <w:proofErr w:type="spellEnd"/>
+      <w:r>
+        <w:t xml:space="preserve"> et Adrien </w:t>
+      </w:r>
+      <w:proofErr w:type="spellStart"/>
+      <w:r>
+        <w:t>Peytavie</w:t>
+      </w:r>
+      <w:proofErr w:type="spellEnd"/>
+      <w:r>
+        <w:t xml:space="preserve"> pour leur encadrement tout au long du projet, ainsi qu’à </w:t>
       </w:r>
       <w:r>
         <w:t>Émilien Nicolas</w:t>
@@ -2236,7 +2316,15 @@
         <w:t xml:space="preserve">e projet faisait suite à notre </w:t>
       </w:r>
       <w:r>
-        <w:t>projet de SAÉ du premier semestre, Tuniv, qui visait à développer un site web de gestion de tournois de sport universitaire</w:t>
+        <w:t xml:space="preserve">projet de SAÉ du premier semestre, </w:t>
+      </w:r>
+      <w:proofErr w:type="spellStart"/>
+      <w:r>
+        <w:t>Tuniv</w:t>
+      </w:r>
+      <w:proofErr w:type="spellEnd"/>
+      <w:r>
+        <w:t>, qui visait à développer un site web de gestion de tournois de sport universitaire</w:t>
       </w:r>
       <w:r>
         <w:t xml:space="preserve"> où des administrateurs </w:t>
@@ -2330,7 +2418,15 @@
         <w:t xml:space="preserve">L’équipe est composée </w:t>
       </w:r>
       <w:r>
-        <w:t>de Gaël Journet, Jean-François Marcourt et Nathan Ozimek.</w:t>
+        <w:t xml:space="preserve">de Gaël Journet, Jean-François </w:t>
+      </w:r>
+      <w:proofErr w:type="spellStart"/>
+      <w:r>
+        <w:t>Marcourt</w:t>
+      </w:r>
+      <w:proofErr w:type="spellEnd"/>
+      <w:r>
+        <w:t xml:space="preserve"> et Nathan Ozimek.</w:t>
       </w:r>
     </w:p>
     <w:p>
@@ -2340,8 +2436,13 @@
     </w:p>
     <w:p>
       <w:r>
-        <w:t>Jean-François Marcourt</w:t>
-      </w:r>
+        <w:t xml:space="preserve">Jean-François </w:t>
+      </w:r>
+      <w:proofErr w:type="spellStart"/>
+      <w:r>
+        <w:t>Marcourt</w:t>
+      </w:r>
+      <w:proofErr w:type="spellEnd"/>
       <w:r>
         <w:t xml:space="preserve"> </w:t>
       </w:r>
@@ -2667,9 +2768,11 @@
       <w:r>
         <w:t>‘</w:t>
       </w:r>
+      <w:proofErr w:type="spellStart"/>
       <w:r>
         <w:t>webroot</w:t>
       </w:r>
+      <w:proofErr w:type="spellEnd"/>
       <w:r>
         <w:t>’</w:t>
       </w:r>
@@ -2728,7 +2831,15 @@
         <w:t>qu’</w:t>
       </w:r>
       <w:r>
-        <w:t xml:space="preserve">est initialisée la connexion à notre base de données MariaDB, </w:t>
+        <w:t xml:space="preserve">est initialisée la connexion à notre base de données </w:t>
+      </w:r>
+      <w:proofErr w:type="spellStart"/>
+      <w:r>
+        <w:t>MariaDB</w:t>
+      </w:r>
+      <w:proofErr w:type="spellEnd"/>
+      <w:r>
+        <w:t xml:space="preserve">, </w:t>
       </w:r>
       <w:r>
         <w:t xml:space="preserve">qui utilise la </w:t>
@@ -2830,7 +2941,23 @@
     <w:p>
       <w:r>
         <w:lastRenderedPageBreak/>
-        <w:t xml:space="preserve">Le choix a été fait de ne pas utiliser de framework web comme CakePHP car </w:t>
+        <w:t xml:space="preserve">Le choix a été fait de ne pas utiliser de </w:t>
+      </w:r>
+      <w:proofErr w:type="spellStart"/>
+      <w:r>
+        <w:t>framework</w:t>
+      </w:r>
+      <w:proofErr w:type="spellEnd"/>
+      <w:r>
+        <w:t xml:space="preserve"> web comme </w:t>
+      </w:r>
+      <w:proofErr w:type="spellStart"/>
+      <w:r>
+        <w:t>CakePHP</w:t>
+      </w:r>
+      <w:proofErr w:type="spellEnd"/>
+      <w:r>
+        <w:t xml:space="preserve"> car </w:t>
       </w:r>
       <w:r>
         <w:t>compte tenu de la taill</w:t>
@@ -2845,7 +2972,15 @@
         <w:t xml:space="preserve"> début du deuxième semestre, </w:t>
       </w:r>
       <w:r>
-        <w:t xml:space="preserve">refaire toute l’architecture en utilisant un framework </w:t>
+        <w:t xml:space="preserve">refaire toute l’architecture en utilisant un </w:t>
+      </w:r>
+      <w:proofErr w:type="spellStart"/>
+      <w:r>
+        <w:t>framework</w:t>
+      </w:r>
+      <w:proofErr w:type="spellEnd"/>
+      <w:r>
+        <w:t xml:space="preserve"> </w:t>
       </w:r>
       <w:r>
         <w:t>nous aurait coûté plus de temps que nous n’en aurions gagné.</w:t>
@@ -2892,7 +3027,15 @@
         <w:t>en force brute</w:t>
       </w:r>
       <w:r>
-        <w:t xml:space="preserve"> (sur laquelle ont travaillé Jean-François Marcourt et Nathan Ozimek).</w:t>
+        <w:t xml:space="preserve"> (sur laquelle ont travaillé Jean-François </w:t>
+      </w:r>
+      <w:proofErr w:type="spellStart"/>
+      <w:r>
+        <w:t>Marcourt</w:t>
+      </w:r>
+      <w:proofErr w:type="spellEnd"/>
+      <w:r>
+        <w:t xml:space="preserve"> et Nathan Ozimek).</w:t>
       </w:r>
     </w:p>
     <w:p>
@@ -2934,7 +3077,23 @@
         <w:t xml:space="preserve">Lors du lancement du serveur, </w:t>
       </w:r>
       <w:r>
-        <w:t xml:space="preserve">le site démarre à l’intérieur du dossier webroot, sur la page index.php qui </w:t>
+        <w:t xml:space="preserve">le site démarre à l’intérieur du dossier </w:t>
+      </w:r>
+      <w:proofErr w:type="spellStart"/>
+      <w:r>
+        <w:t>webroot</w:t>
+      </w:r>
+      <w:proofErr w:type="spellEnd"/>
+      <w:r>
+        <w:t xml:space="preserve">, sur la page </w:t>
+      </w:r>
+      <w:proofErr w:type="spellStart"/>
+      <w:r>
+        <w:t>index.php</w:t>
+      </w:r>
+      <w:proofErr w:type="spellEnd"/>
+      <w:r>
+        <w:t xml:space="preserve"> qui </w:t>
       </w:r>
       <w:r>
         <w:t xml:space="preserve">inclut </w:t>
@@ -2945,11 +3104,32 @@
       <w:r>
         <w:t xml:space="preserve">routeur </w:t>
       </w:r>
-      <w:r>
-        <w:t xml:space="preserve">app.php à l’aide d’une commande require_once. </w:t>
-      </w:r>
-      <w:r>
-        <w:t xml:space="preserve">L’utilisation du require_once permet </w:t>
+      <w:proofErr w:type="spellStart"/>
+      <w:r>
+        <w:t>app.php</w:t>
+      </w:r>
+      <w:proofErr w:type="spellEnd"/>
+      <w:r>
+        <w:t xml:space="preserve"> à l’aide d’une commande </w:t>
+      </w:r>
+      <w:proofErr w:type="spellStart"/>
+      <w:r>
+        <w:t>require_once</w:t>
+      </w:r>
+      <w:proofErr w:type="spellEnd"/>
+      <w:r>
+        <w:t xml:space="preserve">. </w:t>
+      </w:r>
+      <w:r>
+        <w:t xml:space="preserve">L’utilisation du </w:t>
+      </w:r>
+      <w:proofErr w:type="spellStart"/>
+      <w:r>
+        <w:t>require_once</w:t>
+      </w:r>
+      <w:proofErr w:type="spellEnd"/>
+      <w:r>
+        <w:t xml:space="preserve"> permet </w:t>
       </w:r>
       <w:r>
         <w:t xml:space="preserve">de s’assurer que </w:t>
@@ -2964,8 +3144,13 @@
         <w:t xml:space="preserve">, et ne peuvent donc pas contourner l’architecture, </w:t>
       </w:r>
       <w:r>
-        <w:t>tout comme le placement d’index.php</w:t>
-      </w:r>
+        <w:t>tout comme le placement d’</w:t>
+      </w:r>
+      <w:proofErr w:type="spellStart"/>
+      <w:r>
+        <w:t>index.php</w:t>
+      </w:r>
+      <w:proofErr w:type="spellEnd"/>
       <w:r>
         <w:t xml:space="preserve"> </w:t>
       </w:r>
@@ -2973,7 +3158,15 @@
         <w:t>à part</w:t>
       </w:r>
       <w:r>
-        <w:t xml:space="preserve"> dans le dossier webroot,</w:t>
+        <w:t xml:space="preserve"> dans le dossier </w:t>
+      </w:r>
+      <w:proofErr w:type="spellStart"/>
+      <w:r>
+        <w:t>webroot</w:t>
+      </w:r>
+      <w:proofErr w:type="spellEnd"/>
+      <w:r>
+        <w:t>,</w:t>
       </w:r>
       <w:r>
         <w:t xml:space="preserve"> d’où il n’est possible d’accéder à aucune page.</w:t>
@@ -2981,7 +3174,15 @@
     </w:p>
     <w:p>
       <w:r>
-        <w:t xml:space="preserve">La page routeur index.php récupère </w:t>
+        <w:t xml:space="preserve">La page routeur </w:t>
+      </w:r>
+      <w:proofErr w:type="spellStart"/>
+      <w:r>
+        <w:t>index.php</w:t>
+      </w:r>
+      <w:proofErr w:type="spellEnd"/>
+      <w:r>
+        <w:t xml:space="preserve"> récupère </w:t>
       </w:r>
       <w:r>
         <w:t xml:space="preserve">toute URL </w:t>
@@ -3004,9 +3205,14 @@
       <w:r>
         <w:t xml:space="preserve">, en utilisant la fonction </w:t>
       </w:r>
+      <w:proofErr w:type="spellStart"/>
       <w:proofErr w:type="gramStart"/>
       <w:r>
-        <w:t>explode(</w:t>
+        <w:t>explode</w:t>
+      </w:r>
+      <w:proofErr w:type="spellEnd"/>
+      <w:r>
+        <w:t>(</w:t>
       </w:r>
       <w:proofErr w:type="gramEnd"/>
       <w:r>
@@ -3036,7 +3242,15 @@
         <w:t>dans un switch, qui</w:t>
       </w:r>
       <w:r>
-        <w:t xml:space="preserve"> redirige vers la page correspondante à l’aide d’un require_once.</w:t>
+        <w:t xml:space="preserve"> redirige vers la page correspondante à l’aide d’un </w:t>
+      </w:r>
+      <w:proofErr w:type="spellStart"/>
+      <w:r>
+        <w:t>require_once</w:t>
+      </w:r>
+      <w:proofErr w:type="spellEnd"/>
+      <w:r>
+        <w:t>.</w:t>
       </w:r>
       <w:r>
         <w:t xml:space="preserve"> </w:t>
@@ -3062,9 +3276,14 @@
       <w:r>
         <w:t xml:space="preserve">Après avoir découvert et mis en place la fonction </w:t>
       </w:r>
+      <w:proofErr w:type="spellStart"/>
       <w:proofErr w:type="gramStart"/>
       <w:r>
-        <w:t>explode(</w:t>
+        <w:t>explode</w:t>
+      </w:r>
+      <w:proofErr w:type="spellEnd"/>
+      <w:r>
+        <w:t>(</w:t>
       </w:r>
       <w:proofErr w:type="gramEnd"/>
       <w:r>
@@ -3476,14 +3695,1191 @@
       </w:r>
     </w:p>
     <w:p>
+      <w:r>
+        <w:t xml:space="preserve">Lorem ipsum </w:t>
+      </w:r>
+      <w:proofErr w:type="spellStart"/>
+      <w:r>
+        <w:t>dolor</w:t>
+      </w:r>
+      <w:proofErr w:type="spellEnd"/>
+      <w:r>
+        <w:t xml:space="preserve"> </w:t>
+      </w:r>
+      <w:proofErr w:type="spellStart"/>
+      <w:r>
+        <w:t>sit</w:t>
+      </w:r>
+      <w:proofErr w:type="spellEnd"/>
+      <w:r>
+        <w:t xml:space="preserve"> </w:t>
+      </w:r>
+      <w:proofErr w:type="spellStart"/>
+      <w:r>
+        <w:t>amet</w:t>
+      </w:r>
+      <w:proofErr w:type="spellEnd"/>
+      <w:r>
+        <w:t xml:space="preserve">, </w:t>
+      </w:r>
+      <w:proofErr w:type="spellStart"/>
+      <w:r>
+        <w:t>consectetur</w:t>
+      </w:r>
+      <w:proofErr w:type="spellEnd"/>
+      <w:r>
+        <w:t xml:space="preserve"> </w:t>
+      </w:r>
+      <w:proofErr w:type="spellStart"/>
+      <w:r>
+        <w:t>adipiscing</w:t>
+      </w:r>
+      <w:proofErr w:type="spellEnd"/>
+      <w:r>
+        <w:t xml:space="preserve"> </w:t>
+      </w:r>
+      <w:proofErr w:type="spellStart"/>
+      <w:r>
+        <w:t>elit</w:t>
+      </w:r>
+      <w:proofErr w:type="spellEnd"/>
+      <w:r>
+        <w:t xml:space="preserve">, </w:t>
+      </w:r>
+      <w:proofErr w:type="spellStart"/>
+      <w:r>
+        <w:t>sed</w:t>
+      </w:r>
+      <w:proofErr w:type="spellEnd"/>
+      <w:r>
+        <w:t xml:space="preserve"> do </w:t>
+      </w:r>
+      <w:proofErr w:type="spellStart"/>
+      <w:r>
+        <w:t>eiusmod</w:t>
+      </w:r>
+      <w:proofErr w:type="spellEnd"/>
+      <w:r>
+        <w:t xml:space="preserve"> </w:t>
+      </w:r>
+      <w:proofErr w:type="spellStart"/>
+      <w:r>
+        <w:t>tempor</w:t>
+      </w:r>
+      <w:proofErr w:type="spellEnd"/>
+      <w:r>
+        <w:t xml:space="preserve"> </w:t>
+      </w:r>
+      <w:proofErr w:type="spellStart"/>
+      <w:r>
+        <w:t>incididunt</w:t>
+      </w:r>
+      <w:proofErr w:type="spellEnd"/>
+      <w:r>
+        <w:t xml:space="preserve"> ut </w:t>
+      </w:r>
+      <w:proofErr w:type="spellStart"/>
+      <w:r>
+        <w:t>labore</w:t>
+      </w:r>
+      <w:proofErr w:type="spellEnd"/>
+      <w:r>
+        <w:t xml:space="preserve"> </w:t>
+      </w:r>
+    </w:p>
+    <w:tbl>
+      <w:tblPr>
+        <w:tblStyle w:val="Grilledutableau"/>
+        <w:tblW w:w="10256" w:type="dxa"/>
+        <w:tblLayout w:type="fixed"/>
+        <w:tblLook w:val="04A0" w:firstRow="1" w:lastRow="0" w:firstColumn="1" w:lastColumn="0" w:noHBand="0" w:noVBand="1"/>
+      </w:tblPr>
+      <w:tblGrid>
+        <w:gridCol w:w="2263"/>
+        <w:gridCol w:w="4962"/>
+        <w:gridCol w:w="992"/>
+        <w:gridCol w:w="992"/>
+        <w:gridCol w:w="1047"/>
+      </w:tblGrid>
+      <w:tr>
+        <w:tc>
+          <w:tcPr>
+            <w:tcW w:w="2263" w:type="dxa"/>
+          </w:tcPr>
+          <w:p>
+            <w:pPr>
+              <w:rPr>
+                <w:b/>
+                <w:bCs/>
+                <w:sz w:val="24"/>
+                <w:szCs w:val="24"/>
+              </w:rPr>
+            </w:pPr>
+            <w:r>
+              <w:rPr>
+                <w:b/>
+                <w:bCs/>
+                <w:sz w:val="24"/>
+                <w:szCs w:val="24"/>
+              </w:rPr>
+              <w:t>TACHE</w:t>
+            </w:r>
+          </w:p>
+        </w:tc>
+        <w:tc>
+          <w:tcPr>
+            <w:tcW w:w="4962" w:type="dxa"/>
+          </w:tcPr>
+          <w:p>
+            <w:pPr>
+              <w:rPr>
+                <w:b/>
+                <w:bCs/>
+                <w:sz w:val="24"/>
+                <w:szCs w:val="24"/>
+              </w:rPr>
+            </w:pPr>
+            <w:r>
+              <w:rPr>
+                <w:b/>
+                <w:bCs/>
+                <w:sz w:val="24"/>
+                <w:szCs w:val="24"/>
+              </w:rPr>
+              <w:t>DESCRIPTION</w:t>
+            </w:r>
+          </w:p>
+        </w:tc>
+        <w:tc>
+          <w:tcPr>
+            <w:tcW w:w="992" w:type="dxa"/>
+          </w:tcPr>
+          <w:p>
+            <w:pPr>
+              <w:rPr>
+                <w:b/>
+                <w:bCs/>
+                <w:sz w:val="24"/>
+                <w:szCs w:val="24"/>
+              </w:rPr>
+            </w:pPr>
+            <w:r>
+              <w:rPr>
+                <w:b/>
+                <w:bCs/>
+                <w:sz w:val="24"/>
+                <w:szCs w:val="24"/>
+              </w:rPr>
+              <w:t>FINIS</w:t>
+            </w:r>
+          </w:p>
+        </w:tc>
+        <w:tc>
+          <w:tcPr>
+            <w:tcW w:w="992" w:type="dxa"/>
+          </w:tcPr>
+          <w:p>
+            <w:pPr>
+              <w:rPr>
+                <w:b/>
+                <w:bCs/>
+                <w:sz w:val="24"/>
+                <w:szCs w:val="24"/>
+              </w:rPr>
+            </w:pPr>
+            <w:r>
+              <w:rPr>
+                <w:b/>
+                <w:bCs/>
+                <w:sz w:val="24"/>
+                <w:szCs w:val="24"/>
+              </w:rPr>
+              <w:t>NON-RESOLUE</w:t>
+            </w:r>
+          </w:p>
+        </w:tc>
+        <w:tc>
+          <w:tcPr>
+            <w:tcW w:w="1047" w:type="dxa"/>
+          </w:tcPr>
+          <w:p>
+            <w:pPr>
+              <w:rPr>
+                <w:b/>
+                <w:bCs/>
+                <w:sz w:val="24"/>
+                <w:szCs w:val="24"/>
+              </w:rPr>
+            </w:pPr>
+            <w:r>
+              <w:rPr>
+                <w:b/>
+                <w:bCs/>
+                <w:sz w:val="24"/>
+                <w:szCs w:val="24"/>
+              </w:rPr>
+              <w:t>MISE DE COTE</w:t>
+            </w:r>
+          </w:p>
+        </w:tc>
+      </w:tr>
+      <w:tr>
+        <w:tc>
+          <w:tcPr>
+            <w:tcW w:w="2263" w:type="dxa"/>
+          </w:tcPr>
+          <w:p>
+            <w:pPr>
+              <w:jc w:val="left"/>
+            </w:pPr>
+            <w:r>
+              <w:t>Q. LOGICIELLE</w:t>
+            </w:r>
+            <w:r>
+              <w:t xml:space="preserve"> : </w:t>
+            </w:r>
+            <w:r>
+              <w:t>Architecture Router</w:t>
+            </w:r>
+          </w:p>
+        </w:tc>
+        <w:tc>
+          <w:tcPr>
+            <w:tcW w:w="4962" w:type="dxa"/>
+          </w:tcPr>
+          <w:p>
+            <w:pPr>
+              <w:jc w:val="left"/>
+            </w:pPr>
+            <w:r>
+              <w:t>Mise en place d’une architecture router sur notre projet PHP conformément aux cours de PHP de Mr</w:t>
+            </w:r>
+            <w:r>
+              <w:t xml:space="preserve"> </w:t>
+            </w:r>
+            <w:r>
+              <w:t>Robin Frère afin de nettoyer notre architecture de fichier et d’en limiter l’accès d’un point de vue sécurité.</w:t>
+            </w:r>
+          </w:p>
+        </w:tc>
+        <w:tc>
+          <w:tcPr>
+            <w:tcW w:w="992" w:type="dxa"/>
+          </w:tcPr>
+          <w:p>
+            <w:pPr>
+              <w:jc w:val="center"/>
+              <w:rPr>
+                <w:b/>
+                <w:bCs/>
+              </w:rPr>
+            </w:pPr>
+            <w:r>
+              <w:rPr>
+                <w:b/>
+                <w:bCs/>
+              </w:rPr>
+              <w:t>X</w:t>
+            </w:r>
+          </w:p>
+        </w:tc>
+        <w:tc>
+          <w:tcPr>
+            <w:tcW w:w="992" w:type="dxa"/>
+          </w:tcPr>
+          <w:p>
+            <w:pPr>
+              <w:jc w:val="center"/>
+              <w:rPr>
+                <w:b/>
+                <w:bCs/>
+              </w:rPr>
+            </w:pPr>
+          </w:p>
+        </w:tc>
+        <w:tc>
+          <w:tcPr>
+            <w:tcW w:w="1047" w:type="dxa"/>
+          </w:tcPr>
+          <w:p>
+            <w:pPr>
+              <w:jc w:val="center"/>
+              <w:rPr>
+                <w:b/>
+                <w:bCs/>
+              </w:rPr>
+            </w:pPr>
+          </w:p>
+        </w:tc>
+      </w:tr>
+      <w:tr>
+        <w:tc>
+          <w:tcPr>
+            <w:tcW w:w="2263" w:type="dxa"/>
+          </w:tcPr>
+          <w:p>
+            <w:pPr>
+              <w:jc w:val="left"/>
+            </w:pPr>
+            <w:r>
+              <w:t>ERGONOMIE : Automatisation du changement de phase</w:t>
+            </w:r>
+          </w:p>
+        </w:tc>
+        <w:tc>
+          <w:tcPr>
+            <w:tcW w:w="4962" w:type="dxa"/>
+          </w:tcPr>
+          <w:p>
+            <w:pPr>
+              <w:jc w:val="left"/>
+            </w:pPr>
+          </w:p>
+        </w:tc>
+        <w:tc>
+          <w:tcPr>
+            <w:tcW w:w="992" w:type="dxa"/>
+          </w:tcPr>
+          <w:p>
+            <w:pPr>
+              <w:jc w:val="center"/>
+              <w:rPr>
+                <w:b/>
+                <w:bCs/>
+              </w:rPr>
+            </w:pPr>
+            <w:r>
+              <w:rPr>
+                <w:b/>
+                <w:bCs/>
+              </w:rPr>
+              <w:t>X</w:t>
+            </w:r>
+          </w:p>
+        </w:tc>
+        <w:tc>
+          <w:tcPr>
+            <w:tcW w:w="992" w:type="dxa"/>
+          </w:tcPr>
+          <w:p>
+            <w:pPr>
+              <w:jc w:val="center"/>
+              <w:rPr>
+                <w:b/>
+                <w:bCs/>
+              </w:rPr>
+            </w:pPr>
+          </w:p>
+        </w:tc>
+        <w:tc>
+          <w:tcPr>
+            <w:tcW w:w="1047" w:type="dxa"/>
+          </w:tcPr>
+          <w:p>
+            <w:pPr>
+              <w:jc w:val="center"/>
+              <w:rPr>
+                <w:b/>
+                <w:bCs/>
+              </w:rPr>
+            </w:pPr>
+          </w:p>
+        </w:tc>
+      </w:tr>
+      <w:tr>
+        <w:tc>
+          <w:tcPr>
+            <w:tcW w:w="2263" w:type="dxa"/>
+          </w:tcPr>
+          <w:p>
+            <w:pPr>
+              <w:jc w:val="left"/>
+            </w:pPr>
+            <w:r>
+              <w:t>ACCESSIBILITE : Mise en place d’une page de support</w:t>
+            </w:r>
+          </w:p>
+        </w:tc>
+        <w:tc>
+          <w:tcPr>
+            <w:tcW w:w="4962" w:type="dxa"/>
+          </w:tcPr>
+          <w:p>
+            <w:pPr>
+              <w:jc w:val="left"/>
+            </w:pPr>
+            <w:r>
+              <w:t>Mise en place d’une page de support accessible par n’importe quel visiteur du site afin de pouvoir prendre contact facilement avec l’administrateur (ex : signaler un bug, demande de contact ou effectuer une demande de réinitialisation de son mot de passe de compte pour oublie ou autre)</w:t>
+            </w:r>
+          </w:p>
+        </w:tc>
+        <w:tc>
+          <w:tcPr>
+            <w:tcW w:w="992" w:type="dxa"/>
+          </w:tcPr>
+          <w:p>
+            <w:pPr>
+              <w:jc w:val="center"/>
+              <w:rPr>
+                <w:b/>
+                <w:bCs/>
+              </w:rPr>
+            </w:pPr>
+            <w:r>
+              <w:rPr>
+                <w:b/>
+                <w:bCs/>
+              </w:rPr>
+              <w:t>X</w:t>
+            </w:r>
+          </w:p>
+        </w:tc>
+        <w:tc>
+          <w:tcPr>
+            <w:tcW w:w="992" w:type="dxa"/>
+          </w:tcPr>
+          <w:p>
+            <w:pPr>
+              <w:jc w:val="center"/>
+              <w:rPr>
+                <w:b/>
+                <w:bCs/>
+              </w:rPr>
+            </w:pPr>
+          </w:p>
+        </w:tc>
+        <w:tc>
+          <w:tcPr>
+            <w:tcW w:w="1047" w:type="dxa"/>
+          </w:tcPr>
+          <w:p>
+            <w:pPr>
+              <w:jc w:val="center"/>
+              <w:rPr>
+                <w:b/>
+                <w:bCs/>
+              </w:rPr>
+            </w:pPr>
+          </w:p>
+        </w:tc>
+      </w:tr>
+      <w:tr>
+        <w:tc>
+          <w:tcPr>
+            <w:tcW w:w="2263" w:type="dxa"/>
+          </w:tcPr>
+          <w:p>
+            <w:pPr>
+              <w:jc w:val="left"/>
+            </w:pPr>
+            <w:r>
+              <w:t>RENDU : Déploiement de l’application sur un server web</w:t>
+            </w:r>
+          </w:p>
+        </w:tc>
+        <w:tc>
+          <w:tcPr>
+            <w:tcW w:w="4962" w:type="dxa"/>
+          </w:tcPr>
+          <w:p>
+            <w:pPr>
+              <w:jc w:val="left"/>
+            </w:pPr>
+          </w:p>
+        </w:tc>
+        <w:tc>
+          <w:tcPr>
+            <w:tcW w:w="992" w:type="dxa"/>
+          </w:tcPr>
+          <w:p>
+            <w:pPr>
+              <w:jc w:val="center"/>
+              <w:rPr>
+                <w:b/>
+                <w:bCs/>
+              </w:rPr>
+            </w:pPr>
+          </w:p>
+        </w:tc>
+        <w:tc>
+          <w:tcPr>
+            <w:tcW w:w="992" w:type="dxa"/>
+          </w:tcPr>
+          <w:p>
+            <w:pPr>
+              <w:jc w:val="center"/>
+              <w:rPr>
+                <w:b/>
+                <w:bCs/>
+              </w:rPr>
+            </w:pPr>
+          </w:p>
+        </w:tc>
+        <w:tc>
+          <w:tcPr>
+            <w:tcW w:w="1047" w:type="dxa"/>
+          </w:tcPr>
+          <w:p>
+            <w:pPr>
+              <w:jc w:val="center"/>
+              <w:rPr>
+                <w:b/>
+                <w:bCs/>
+              </w:rPr>
+            </w:pPr>
+            <w:r>
+              <w:rPr>
+                <w:b/>
+                <w:bCs/>
+              </w:rPr>
+              <w:t>X</w:t>
+            </w:r>
+          </w:p>
+        </w:tc>
+      </w:tr>
+      <w:tr>
+        <w:tc>
+          <w:tcPr>
+            <w:tcW w:w="2263" w:type="dxa"/>
+          </w:tcPr>
+          <w:p>
+            <w:pPr>
+              <w:jc w:val="left"/>
+            </w:pPr>
+            <w:r>
+              <w:t>SÉCURITÉ : Correction des failles XSS présentes sur le site</w:t>
+            </w:r>
+          </w:p>
+        </w:tc>
+        <w:tc>
+          <w:tcPr>
+            <w:tcW w:w="4962" w:type="dxa"/>
+          </w:tcPr>
+          <w:p>
+            <w:pPr>
+              <w:jc w:val="left"/>
+            </w:pPr>
+            <w:r>
+              <w:t xml:space="preserve">Sur notre application </w:t>
+            </w:r>
+            <w:r>
+              <w:t xml:space="preserve">est présent de nombreux formulaire demandant une entré utilisateur : pour crée un tournois, pour crée une équipe, pour actualiser les scores de matchs </w:t>
+            </w:r>
+            <w:proofErr w:type="gramStart"/>
+            <w:r>
+              <w:t>etc..</w:t>
+            </w:r>
+            <w:proofErr w:type="gramEnd"/>
+          </w:p>
+          <w:p>
+            <w:pPr>
+              <w:jc w:val="left"/>
+            </w:pPr>
+            <w:r>
+              <w:t>Et n’utilisant aucun Framework spécifique la prévention des insertions de code malveillant au sein de son formulaire n’est pas géré automatiquement. Ainsi après documentation et tentative d’auto-attaque nous avons mis en application une protection sur l’ensemble des formulaires empêchant l’envoie de code malveillant au sein de la base de données, protégeant ainsi autant notre application que ses utilisateurs.</w:t>
+            </w:r>
+          </w:p>
+        </w:tc>
+        <w:tc>
+          <w:tcPr>
+            <w:tcW w:w="992" w:type="dxa"/>
+          </w:tcPr>
+          <w:p>
+            <w:pPr>
+              <w:jc w:val="center"/>
+              <w:rPr>
+                <w:b/>
+                <w:bCs/>
+              </w:rPr>
+            </w:pPr>
+            <w:r>
+              <w:rPr>
+                <w:b/>
+                <w:bCs/>
+              </w:rPr>
+              <w:t>X</w:t>
+            </w:r>
+          </w:p>
+        </w:tc>
+        <w:tc>
+          <w:tcPr>
+            <w:tcW w:w="992" w:type="dxa"/>
+          </w:tcPr>
+          <w:p>
+            <w:pPr>
+              <w:jc w:val="center"/>
+              <w:rPr>
+                <w:b/>
+                <w:bCs/>
+              </w:rPr>
+            </w:pPr>
+          </w:p>
+        </w:tc>
+        <w:tc>
+          <w:tcPr>
+            <w:tcW w:w="1047" w:type="dxa"/>
+          </w:tcPr>
+          <w:p>
+            <w:pPr>
+              <w:jc w:val="center"/>
+              <w:rPr>
+                <w:b/>
+                <w:bCs/>
+              </w:rPr>
+            </w:pPr>
+          </w:p>
+        </w:tc>
+      </w:tr>
+      <w:tr>
+        <w:tc>
+          <w:tcPr>
+            <w:tcW w:w="2263" w:type="dxa"/>
+          </w:tcPr>
+          <w:p>
+            <w:pPr>
+              <w:jc w:val="left"/>
+            </w:pPr>
+            <w:r>
+              <w:t>SÉCURITÉ : Hashage des mots de passes</w:t>
+            </w:r>
+          </w:p>
+        </w:tc>
+        <w:tc>
+          <w:tcPr>
+            <w:tcW w:w="4962" w:type="dxa"/>
+          </w:tcPr>
+          <w:p>
+            <w:pPr>
+              <w:jc w:val="left"/>
+            </w:pPr>
+          </w:p>
+          <w:p>
+            <w:pPr>
+              <w:jc w:val="left"/>
+            </w:pPr>
+          </w:p>
+        </w:tc>
+        <w:tc>
+          <w:tcPr>
+            <w:tcW w:w="992" w:type="dxa"/>
+          </w:tcPr>
+          <w:p>
+            <w:pPr>
+              <w:jc w:val="center"/>
+              <w:rPr>
+                <w:b/>
+                <w:bCs/>
+              </w:rPr>
+            </w:pPr>
+            <w:r>
+              <w:rPr>
+                <w:b/>
+                <w:bCs/>
+              </w:rPr>
+              <w:t>X</w:t>
+            </w:r>
+          </w:p>
+        </w:tc>
+        <w:tc>
+          <w:tcPr>
+            <w:tcW w:w="992" w:type="dxa"/>
+          </w:tcPr>
+          <w:p>
+            <w:pPr>
+              <w:jc w:val="center"/>
+              <w:rPr>
+                <w:b/>
+                <w:bCs/>
+              </w:rPr>
+            </w:pPr>
+          </w:p>
+        </w:tc>
+        <w:tc>
+          <w:tcPr>
+            <w:tcW w:w="1047" w:type="dxa"/>
+          </w:tcPr>
+          <w:p>
+            <w:pPr>
+              <w:jc w:val="center"/>
+              <w:rPr>
+                <w:b/>
+                <w:bCs/>
+              </w:rPr>
+            </w:pPr>
+          </w:p>
+        </w:tc>
+      </w:tr>
+      <w:tr>
+        <w:tc>
+          <w:tcPr>
+            <w:tcW w:w="2263" w:type="dxa"/>
+          </w:tcPr>
+          <w:p>
+            <w:pPr>
+              <w:jc w:val="left"/>
+            </w:pPr>
+            <w:r>
+              <w:t xml:space="preserve">SÉCURITÉ : Protection du Login </w:t>
+            </w:r>
+            <w:proofErr w:type="spellStart"/>
+            <w:r>
+              <w:t>anti-brut</w:t>
+            </w:r>
+            <w:proofErr w:type="spellEnd"/>
+            <w:r>
+              <w:t xml:space="preserve"> force</w:t>
+            </w:r>
+          </w:p>
+        </w:tc>
+        <w:tc>
+          <w:tcPr>
+            <w:tcW w:w="4962" w:type="dxa"/>
+          </w:tcPr>
+          <w:p>
+            <w:pPr>
+              <w:jc w:val="left"/>
+            </w:pPr>
+            <w:r>
+              <w:t xml:space="preserve">Mise en place d’un Captcha permettant de sécuriser l’envoie des requêtes de connexions permettant aux utilisateurs de se connecter. Ce Captcha permet ainsi d’empêcher toute tentative de </w:t>
+            </w:r>
+            <w:r>
+              <w:t>Brut Force</w:t>
+            </w:r>
+            <w:r>
+              <w:t xml:space="preserve"> de notre Login par la nécessité de celui-ci d’être valide avant l’envoie des informations de connexion a l’algorithme de vérification de l’authentification.</w:t>
+            </w:r>
+          </w:p>
+        </w:tc>
+        <w:tc>
+          <w:tcPr>
+            <w:tcW w:w="992" w:type="dxa"/>
+          </w:tcPr>
+          <w:p>
+            <w:pPr>
+              <w:jc w:val="center"/>
+              <w:rPr>
+                <w:b/>
+                <w:bCs/>
+              </w:rPr>
+            </w:pPr>
+            <w:r>
+              <w:rPr>
+                <w:b/>
+                <w:bCs/>
+              </w:rPr>
+              <w:t>X</w:t>
+            </w:r>
+          </w:p>
+        </w:tc>
+        <w:tc>
+          <w:tcPr>
+            <w:tcW w:w="992" w:type="dxa"/>
+          </w:tcPr>
+          <w:p>
+            <w:pPr>
+              <w:jc w:val="center"/>
+              <w:rPr>
+                <w:b/>
+                <w:bCs/>
+              </w:rPr>
+            </w:pPr>
+          </w:p>
+        </w:tc>
+        <w:tc>
+          <w:tcPr>
+            <w:tcW w:w="1047" w:type="dxa"/>
+          </w:tcPr>
+          <w:p>
+            <w:pPr>
+              <w:jc w:val="center"/>
+              <w:rPr>
+                <w:b/>
+                <w:bCs/>
+              </w:rPr>
+            </w:pPr>
+          </w:p>
+        </w:tc>
+      </w:tr>
+      <w:tr>
+        <w:tc>
+          <w:tcPr>
+            <w:tcW w:w="2263" w:type="dxa"/>
+          </w:tcPr>
+          <w:p>
+            <w:pPr>
+              <w:jc w:val="left"/>
+            </w:pPr>
+            <w:r>
+              <w:t>Q. LOGICIELLE</w:t>
+            </w:r>
+            <w:r>
+              <w:t xml:space="preserve"> : Nettoyage du code et adaptation de celui-ci </w:t>
+            </w:r>
+            <w:r>
+              <w:lastRenderedPageBreak/>
+              <w:t>aux normes PHP et RGAA</w:t>
+            </w:r>
+          </w:p>
+        </w:tc>
+        <w:tc>
+          <w:tcPr>
+            <w:tcW w:w="4962" w:type="dxa"/>
+          </w:tcPr>
+          <w:p>
+            <w:pPr>
+              <w:jc w:val="left"/>
+            </w:pPr>
+            <w:r>
+              <w:lastRenderedPageBreak/>
+              <w:t xml:space="preserve">Code </w:t>
+            </w:r>
+            <w:proofErr w:type="spellStart"/>
+            <w:r>
+              <w:t>review</w:t>
+            </w:r>
+            <w:proofErr w:type="spellEnd"/>
+            <w:r>
+              <w:t xml:space="preserve"> sur l’ensemble du projet afin de retirer toutes les lignes inutiles, commenter les </w:t>
+            </w:r>
+            <w:r>
+              <w:t xml:space="preserve">fonctions qui ne sont pas explicite, et adapter le contenu de notre code aux normes de développement de PHP et </w:t>
+            </w:r>
+            <w:r>
+              <w:lastRenderedPageBreak/>
+              <w:t>au RGAA (Référentiel Général d’Amélioration de l’Accessibilité).</w:t>
+            </w:r>
+          </w:p>
+        </w:tc>
+        <w:tc>
+          <w:tcPr>
+            <w:tcW w:w="992" w:type="dxa"/>
+          </w:tcPr>
+          <w:p>
+            <w:pPr>
+              <w:jc w:val="center"/>
+              <w:rPr>
+                <w:b/>
+                <w:bCs/>
+              </w:rPr>
+            </w:pPr>
+            <w:r>
+              <w:rPr>
+                <w:b/>
+                <w:bCs/>
+              </w:rPr>
+              <w:lastRenderedPageBreak/>
+              <w:t>X</w:t>
+            </w:r>
+          </w:p>
+        </w:tc>
+        <w:tc>
+          <w:tcPr>
+            <w:tcW w:w="992" w:type="dxa"/>
+          </w:tcPr>
+          <w:p>
+            <w:pPr>
+              <w:jc w:val="center"/>
+              <w:rPr>
+                <w:b/>
+                <w:bCs/>
+              </w:rPr>
+            </w:pPr>
+          </w:p>
+        </w:tc>
+        <w:tc>
+          <w:tcPr>
+            <w:tcW w:w="1047" w:type="dxa"/>
+          </w:tcPr>
+          <w:p>
+            <w:pPr>
+              <w:jc w:val="center"/>
+              <w:rPr>
+                <w:b/>
+                <w:bCs/>
+              </w:rPr>
+            </w:pPr>
+          </w:p>
+        </w:tc>
+      </w:tr>
+      <w:tr>
+        <w:tc>
+          <w:tcPr>
+            <w:tcW w:w="2263" w:type="dxa"/>
+          </w:tcPr>
+          <w:p>
+            <w:pPr>
+              <w:jc w:val="left"/>
+            </w:pPr>
+            <w:r>
+              <w:t>ERGONOMIE : Mot de passe oublié</w:t>
+            </w:r>
+          </w:p>
+        </w:tc>
+        <w:tc>
+          <w:tcPr>
+            <w:tcW w:w="4962" w:type="dxa"/>
+          </w:tcPr>
+          <w:p>
+            <w:pPr>
+              <w:jc w:val="left"/>
+            </w:pPr>
+            <w:r>
+              <w:t>Possibilité pour l’administrateur de réinitialiser le mot de passe des utilisateurs suite a une demande faite depuis le formulaire de contact. Chaque utilisateur peut également modifier lui-même son mot de passe depuis son compte.</w:t>
+            </w:r>
+          </w:p>
+        </w:tc>
+        <w:tc>
+          <w:tcPr>
+            <w:tcW w:w="992" w:type="dxa"/>
+          </w:tcPr>
+          <w:p>
+            <w:pPr>
+              <w:jc w:val="center"/>
+              <w:rPr>
+                <w:b/>
+                <w:bCs/>
+              </w:rPr>
+            </w:pPr>
+            <w:r>
+              <w:rPr>
+                <w:b/>
+                <w:bCs/>
+              </w:rPr>
+              <w:t>X</w:t>
+            </w:r>
+          </w:p>
+        </w:tc>
+        <w:tc>
+          <w:tcPr>
+            <w:tcW w:w="992" w:type="dxa"/>
+          </w:tcPr>
+          <w:p>
+            <w:pPr>
+              <w:jc w:val="center"/>
+              <w:rPr>
+                <w:b/>
+                <w:bCs/>
+              </w:rPr>
+            </w:pPr>
+          </w:p>
+        </w:tc>
+        <w:tc>
+          <w:tcPr>
+            <w:tcW w:w="1047" w:type="dxa"/>
+          </w:tcPr>
+          <w:p>
+            <w:pPr>
+              <w:jc w:val="center"/>
+              <w:rPr>
+                <w:b/>
+                <w:bCs/>
+              </w:rPr>
+            </w:pPr>
+          </w:p>
+        </w:tc>
+      </w:tr>
+      <w:tr>
+        <w:tc>
+          <w:tcPr>
+            <w:tcW w:w="2263" w:type="dxa"/>
+          </w:tcPr>
+          <w:p>
+            <w:pPr>
+              <w:jc w:val="left"/>
+            </w:pPr>
+          </w:p>
+        </w:tc>
+        <w:tc>
+          <w:tcPr>
+            <w:tcW w:w="4962" w:type="dxa"/>
+          </w:tcPr>
+          <w:p>
+            <w:pPr>
+              <w:jc w:val="left"/>
+            </w:pPr>
+          </w:p>
+        </w:tc>
+        <w:tc>
+          <w:tcPr>
+            <w:tcW w:w="992" w:type="dxa"/>
+          </w:tcPr>
+          <w:p>
+            <w:pPr>
+              <w:jc w:val="center"/>
+              <w:rPr>
+                <w:b/>
+                <w:bCs/>
+              </w:rPr>
+            </w:pPr>
+          </w:p>
+        </w:tc>
+        <w:tc>
+          <w:tcPr>
+            <w:tcW w:w="992" w:type="dxa"/>
+          </w:tcPr>
+          <w:p>
+            <w:pPr>
+              <w:jc w:val="center"/>
+              <w:rPr>
+                <w:b/>
+                <w:bCs/>
+              </w:rPr>
+            </w:pPr>
+          </w:p>
+        </w:tc>
+        <w:tc>
+          <w:tcPr>
+            <w:tcW w:w="1047" w:type="dxa"/>
+          </w:tcPr>
+          <w:p>
+            <w:pPr>
+              <w:jc w:val="center"/>
+              <w:rPr>
+                <w:b/>
+                <w:bCs/>
+              </w:rPr>
+            </w:pPr>
+          </w:p>
+        </w:tc>
+      </w:tr>
+      <w:tr>
+        <w:tc>
+          <w:tcPr>
+            <w:tcW w:w="2263" w:type="dxa"/>
+          </w:tcPr>
+          <w:p>
+            <w:pPr>
+              <w:jc w:val="left"/>
+            </w:pPr>
+          </w:p>
+        </w:tc>
+        <w:tc>
+          <w:tcPr>
+            <w:tcW w:w="4962" w:type="dxa"/>
+          </w:tcPr>
+          <w:p>
+            <w:pPr>
+              <w:jc w:val="left"/>
+            </w:pPr>
+          </w:p>
+        </w:tc>
+        <w:tc>
+          <w:tcPr>
+            <w:tcW w:w="992" w:type="dxa"/>
+          </w:tcPr>
+          <w:p>
+            <w:pPr>
+              <w:jc w:val="center"/>
+              <w:rPr>
+                <w:b/>
+                <w:bCs/>
+              </w:rPr>
+            </w:pPr>
+          </w:p>
+        </w:tc>
+        <w:tc>
+          <w:tcPr>
+            <w:tcW w:w="992" w:type="dxa"/>
+          </w:tcPr>
+          <w:p>
+            <w:pPr>
+              <w:jc w:val="center"/>
+              <w:rPr>
+                <w:b/>
+                <w:bCs/>
+              </w:rPr>
+            </w:pPr>
+          </w:p>
+        </w:tc>
+        <w:tc>
+          <w:tcPr>
+            <w:tcW w:w="1047" w:type="dxa"/>
+          </w:tcPr>
+          <w:p>
+            <w:pPr>
+              <w:jc w:val="center"/>
+              <w:rPr>
+                <w:b/>
+                <w:bCs/>
+              </w:rPr>
+            </w:pPr>
+          </w:p>
+        </w:tc>
+      </w:tr>
+      <w:tr>
+        <w:tc>
+          <w:tcPr>
+            <w:tcW w:w="2263" w:type="dxa"/>
+          </w:tcPr>
+          <w:p>
+            <w:pPr>
+              <w:jc w:val="left"/>
+            </w:pPr>
+          </w:p>
+        </w:tc>
+        <w:tc>
+          <w:tcPr>
+            <w:tcW w:w="4962" w:type="dxa"/>
+          </w:tcPr>
+          <w:p>
+            <w:pPr>
+              <w:jc w:val="left"/>
+            </w:pPr>
+          </w:p>
+        </w:tc>
+        <w:tc>
+          <w:tcPr>
+            <w:tcW w:w="992" w:type="dxa"/>
+          </w:tcPr>
+          <w:p>
+            <w:pPr>
+              <w:jc w:val="center"/>
+              <w:rPr>
+                <w:b/>
+                <w:bCs/>
+              </w:rPr>
+            </w:pPr>
+          </w:p>
+        </w:tc>
+        <w:tc>
+          <w:tcPr>
+            <w:tcW w:w="992" w:type="dxa"/>
+          </w:tcPr>
+          <w:p>
+            <w:pPr>
+              <w:jc w:val="center"/>
+              <w:rPr>
+                <w:b/>
+                <w:bCs/>
+              </w:rPr>
+            </w:pPr>
+          </w:p>
+        </w:tc>
+        <w:tc>
+          <w:tcPr>
+            <w:tcW w:w="1047" w:type="dxa"/>
+          </w:tcPr>
+          <w:p>
+            <w:pPr>
+              <w:jc w:val="center"/>
+              <w:rPr>
+                <w:b/>
+                <w:bCs/>
+              </w:rPr>
+            </w:pPr>
+          </w:p>
+        </w:tc>
+      </w:tr>
+    </w:tbl>
+    <w:p/>
+    <w:p/>
+    <w:p/>
+    <w:p>
       <w:pPr>
         <w:rPr>
           <w:rStyle w:val="Accentuationlgre"/>
         </w:rPr>
       </w:pPr>
-      <w:r>
-        <w:t>Lorem ipsum dolor sit amet, consectetur adipiscing elit, sed do eiusmod tempor incididunt ut labore et dolore magna aliqua. Ut enim ad minim veniam, quis nostrud exercitation ullamco laboris nisi ut aliquip ex ea commodo consequat. Duis aute irure dolor in reprehenderit in voluptate velit esse cillum dolore eu fugiat nulla pariatur. Excepteur sint occaecat cupidatat non proident, sunt in culpa qui officia deserunt mollit anim id est laborum.</w:t>
-      </w:r>
     </w:p>
     <w:p>
       <w:pPr>
@@ -3648,7 +5044,367 @@
         </w:rPr>
       </w:pPr>
       <w:r>
-        <w:t>Lorem ipsum dolor sit amet, consectetur adipiscing elit, sed do eiusmod tempor incididunt ut labore et dolore magna aliqua. Ut enim ad minim veniam, quis nostrud exercitation ullamco laboris nisi ut aliquip ex ea commodo consequat. Duis aute irure dolor in reprehenderit in voluptate velit esse cillum dolore eu fugiat nulla pariatur. Excepteur sint occaecat cupidatat non proident, sunt in culpa qui officia deserunt mollit anim id est laborum.</w:t>
+        <w:t xml:space="preserve">Lorem ipsum </w:t>
+      </w:r>
+      <w:proofErr w:type="spellStart"/>
+      <w:r>
+        <w:t>dolor</w:t>
+      </w:r>
+      <w:proofErr w:type="spellEnd"/>
+      <w:r>
+        <w:t xml:space="preserve"> </w:t>
+      </w:r>
+      <w:proofErr w:type="spellStart"/>
+      <w:r>
+        <w:t>sit</w:t>
+      </w:r>
+      <w:proofErr w:type="spellEnd"/>
+      <w:r>
+        <w:t xml:space="preserve"> </w:t>
+      </w:r>
+      <w:proofErr w:type="spellStart"/>
+      <w:r>
+        <w:t>amet</w:t>
+      </w:r>
+      <w:proofErr w:type="spellEnd"/>
+      <w:r>
+        <w:t xml:space="preserve">, </w:t>
+      </w:r>
+      <w:proofErr w:type="spellStart"/>
+      <w:r>
+        <w:t>consectetur</w:t>
+      </w:r>
+      <w:proofErr w:type="spellEnd"/>
+      <w:r>
+        <w:t xml:space="preserve"> </w:t>
+      </w:r>
+      <w:proofErr w:type="spellStart"/>
+      <w:r>
+        <w:t>adipiscing</w:t>
+      </w:r>
+      <w:proofErr w:type="spellEnd"/>
+      <w:r>
+        <w:t xml:space="preserve"> </w:t>
+      </w:r>
+      <w:proofErr w:type="spellStart"/>
+      <w:r>
+        <w:t>elit</w:t>
+      </w:r>
+      <w:proofErr w:type="spellEnd"/>
+      <w:r>
+        <w:t xml:space="preserve">, </w:t>
+      </w:r>
+      <w:proofErr w:type="spellStart"/>
+      <w:r>
+        <w:t>sed</w:t>
+      </w:r>
+      <w:proofErr w:type="spellEnd"/>
+      <w:r>
+        <w:t xml:space="preserve"> do </w:t>
+      </w:r>
+      <w:proofErr w:type="spellStart"/>
+      <w:r>
+        <w:t>eiusmod</w:t>
+      </w:r>
+      <w:proofErr w:type="spellEnd"/>
+      <w:r>
+        <w:t xml:space="preserve"> </w:t>
+      </w:r>
+      <w:proofErr w:type="spellStart"/>
+      <w:r>
+        <w:t>tempor</w:t>
+      </w:r>
+      <w:proofErr w:type="spellEnd"/>
+      <w:r>
+        <w:t xml:space="preserve"> </w:t>
+      </w:r>
+      <w:proofErr w:type="spellStart"/>
+      <w:r>
+        <w:t>incididunt</w:t>
+      </w:r>
+      <w:proofErr w:type="spellEnd"/>
+      <w:r>
+        <w:t xml:space="preserve"> ut </w:t>
+      </w:r>
+      <w:proofErr w:type="spellStart"/>
+      <w:r>
+        <w:t>labore</w:t>
+      </w:r>
+      <w:proofErr w:type="spellEnd"/>
+      <w:r>
+        <w:t xml:space="preserve"> et </w:t>
+      </w:r>
+      <w:proofErr w:type="spellStart"/>
+      <w:r>
+        <w:t>dolore</w:t>
+      </w:r>
+      <w:proofErr w:type="spellEnd"/>
+      <w:r>
+        <w:t xml:space="preserve"> magna </w:t>
+      </w:r>
+      <w:proofErr w:type="spellStart"/>
+      <w:r>
+        <w:t>aliqua</w:t>
+      </w:r>
+      <w:proofErr w:type="spellEnd"/>
+      <w:r>
+        <w:t xml:space="preserve">. Ut </w:t>
+      </w:r>
+      <w:proofErr w:type="spellStart"/>
+      <w:r>
+        <w:t>enim</w:t>
+      </w:r>
+      <w:proofErr w:type="spellEnd"/>
+      <w:r>
+        <w:t xml:space="preserve"> ad </w:t>
+      </w:r>
+      <w:proofErr w:type="spellStart"/>
+      <w:r>
+        <w:t>minim</w:t>
+      </w:r>
+      <w:proofErr w:type="spellEnd"/>
+      <w:r>
+        <w:t xml:space="preserve"> </w:t>
+      </w:r>
+      <w:proofErr w:type="spellStart"/>
+      <w:r>
+        <w:t>veniam</w:t>
+      </w:r>
+      <w:proofErr w:type="spellEnd"/>
+      <w:r>
+        <w:t xml:space="preserve">, </w:t>
+      </w:r>
+      <w:proofErr w:type="spellStart"/>
+      <w:r>
+        <w:t>quis</w:t>
+      </w:r>
+      <w:proofErr w:type="spellEnd"/>
+      <w:r>
+        <w:t xml:space="preserve"> </w:t>
+      </w:r>
+      <w:proofErr w:type="spellStart"/>
+      <w:r>
+        <w:t>nostrud</w:t>
+      </w:r>
+      <w:proofErr w:type="spellEnd"/>
+      <w:r>
+        <w:t xml:space="preserve"> </w:t>
+      </w:r>
+      <w:proofErr w:type="spellStart"/>
+      <w:r>
+        <w:t>exercitation</w:t>
+      </w:r>
+      <w:proofErr w:type="spellEnd"/>
+      <w:r>
+        <w:t xml:space="preserve"> </w:t>
+      </w:r>
+      <w:proofErr w:type="spellStart"/>
+      <w:r>
+        <w:t>ullamco</w:t>
+      </w:r>
+      <w:proofErr w:type="spellEnd"/>
+      <w:r>
+        <w:t xml:space="preserve"> </w:t>
+      </w:r>
+      <w:proofErr w:type="spellStart"/>
+      <w:r>
+        <w:t>laboris</w:t>
+      </w:r>
+      <w:proofErr w:type="spellEnd"/>
+      <w:r>
+        <w:t xml:space="preserve"> </w:t>
+      </w:r>
+      <w:proofErr w:type="spellStart"/>
+      <w:r>
+        <w:t>nisi</w:t>
+      </w:r>
+      <w:proofErr w:type="spellEnd"/>
+      <w:r>
+        <w:t xml:space="preserve"> ut </w:t>
+      </w:r>
+      <w:proofErr w:type="spellStart"/>
+      <w:r>
+        <w:t>aliquip</w:t>
+      </w:r>
+      <w:proofErr w:type="spellEnd"/>
+      <w:r>
+        <w:t xml:space="preserve"> ex </w:t>
+      </w:r>
+      <w:proofErr w:type="spellStart"/>
+      <w:r>
+        <w:t>ea</w:t>
+      </w:r>
+      <w:proofErr w:type="spellEnd"/>
+      <w:r>
+        <w:t xml:space="preserve"> commodo </w:t>
+      </w:r>
+      <w:proofErr w:type="spellStart"/>
+      <w:r>
+        <w:t>consequat</w:t>
+      </w:r>
+      <w:proofErr w:type="spellEnd"/>
+      <w:r>
+        <w:t xml:space="preserve">. Duis </w:t>
+      </w:r>
+      <w:proofErr w:type="spellStart"/>
+      <w:r>
+        <w:t>aute</w:t>
+      </w:r>
+      <w:proofErr w:type="spellEnd"/>
+      <w:r>
+        <w:t xml:space="preserve"> </w:t>
+      </w:r>
+      <w:proofErr w:type="spellStart"/>
+      <w:r>
+        <w:t>irure</w:t>
+      </w:r>
+      <w:proofErr w:type="spellEnd"/>
+      <w:r>
+        <w:t xml:space="preserve"> </w:t>
+      </w:r>
+      <w:proofErr w:type="spellStart"/>
+      <w:r>
+        <w:t>dolor</w:t>
+      </w:r>
+      <w:proofErr w:type="spellEnd"/>
+      <w:r>
+        <w:t xml:space="preserve"> in </w:t>
+      </w:r>
+      <w:proofErr w:type="spellStart"/>
+      <w:r>
+        <w:t>reprehenderit</w:t>
+      </w:r>
+      <w:proofErr w:type="spellEnd"/>
+      <w:r>
+        <w:t xml:space="preserve"> in </w:t>
+      </w:r>
+      <w:proofErr w:type="spellStart"/>
+      <w:r>
+        <w:t>voluptate</w:t>
+      </w:r>
+      <w:proofErr w:type="spellEnd"/>
+      <w:r>
+        <w:t xml:space="preserve"> </w:t>
+      </w:r>
+      <w:proofErr w:type="spellStart"/>
+      <w:r>
+        <w:t>velit</w:t>
+      </w:r>
+      <w:proofErr w:type="spellEnd"/>
+      <w:r>
+        <w:t xml:space="preserve"> esse </w:t>
+      </w:r>
+      <w:proofErr w:type="spellStart"/>
+      <w:r>
+        <w:t>cillum</w:t>
+      </w:r>
+      <w:proofErr w:type="spellEnd"/>
+      <w:r>
+        <w:t xml:space="preserve"> </w:t>
+      </w:r>
+      <w:proofErr w:type="spellStart"/>
+      <w:r>
+        <w:t>dolore</w:t>
+      </w:r>
+      <w:proofErr w:type="spellEnd"/>
+      <w:r>
+        <w:t xml:space="preserve"> eu </w:t>
+      </w:r>
+      <w:proofErr w:type="spellStart"/>
+      <w:r>
+        <w:t>fugiat</w:t>
+      </w:r>
+      <w:proofErr w:type="spellEnd"/>
+      <w:r>
+        <w:t xml:space="preserve"> </w:t>
+      </w:r>
+      <w:proofErr w:type="spellStart"/>
+      <w:r>
+        <w:t>nulla</w:t>
+      </w:r>
+      <w:proofErr w:type="spellEnd"/>
+      <w:r>
+        <w:t xml:space="preserve"> </w:t>
+      </w:r>
+      <w:proofErr w:type="spellStart"/>
+      <w:r>
+        <w:t>pariatur</w:t>
+      </w:r>
+      <w:proofErr w:type="spellEnd"/>
+      <w:r>
+        <w:t xml:space="preserve">. </w:t>
+      </w:r>
+      <w:proofErr w:type="spellStart"/>
+      <w:r>
+        <w:t>Excepteur</w:t>
+      </w:r>
+      <w:proofErr w:type="spellEnd"/>
+      <w:r>
+        <w:t xml:space="preserve"> </w:t>
+      </w:r>
+      <w:proofErr w:type="spellStart"/>
+      <w:r>
+        <w:t>sint</w:t>
+      </w:r>
+      <w:proofErr w:type="spellEnd"/>
+      <w:r>
+        <w:t xml:space="preserve"> </w:t>
+      </w:r>
+      <w:proofErr w:type="spellStart"/>
+      <w:r>
+        <w:t>occaecat</w:t>
+      </w:r>
+      <w:proofErr w:type="spellEnd"/>
+      <w:r>
+        <w:t xml:space="preserve"> </w:t>
+      </w:r>
+      <w:proofErr w:type="spellStart"/>
+      <w:r>
+        <w:t>cupidatat</w:t>
+      </w:r>
+      <w:proofErr w:type="spellEnd"/>
+      <w:r>
+        <w:t xml:space="preserve"> non </w:t>
+      </w:r>
+      <w:proofErr w:type="spellStart"/>
+      <w:r>
+        <w:t>proident</w:t>
+      </w:r>
+      <w:proofErr w:type="spellEnd"/>
+      <w:r>
+        <w:t xml:space="preserve">, </w:t>
+      </w:r>
+      <w:proofErr w:type="spellStart"/>
+      <w:r>
+        <w:t>sunt</w:t>
+      </w:r>
+      <w:proofErr w:type="spellEnd"/>
+      <w:r>
+        <w:t xml:space="preserve"> in culpa qui officia </w:t>
+      </w:r>
+      <w:proofErr w:type="spellStart"/>
+      <w:r>
+        <w:t>deserunt</w:t>
+      </w:r>
+      <w:proofErr w:type="spellEnd"/>
+      <w:r>
+        <w:t xml:space="preserve"> mollit </w:t>
+      </w:r>
+      <w:proofErr w:type="spellStart"/>
+      <w:r>
+        <w:t>anim</w:t>
+      </w:r>
+      <w:proofErr w:type="spellEnd"/>
+      <w:r>
+        <w:t xml:space="preserve"> id est </w:t>
+      </w:r>
+      <w:proofErr w:type="spellStart"/>
+      <w:r>
+        <w:t>laborum</w:t>
+      </w:r>
+      <w:proofErr w:type="spellEnd"/>
+      <w:r>
+        <w:t>.</w:t>
       </w:r>
     </w:p>
     <w:bookmarkStart w:id="8" w:name="_Toc129951751" w:displacedByCustomXml="next"/>
@@ -4200,7 +5956,15 @@
       <w:sdtEndPr/>
       <w:sdtContent>
         <w:r>
-          <w:t>Gaël Journet Jean-François Marcourt Nathan Ozimek</w:t>
+          <w:t xml:space="preserve">Gaël Journet Jean-François </w:t>
+        </w:r>
+        <w:proofErr w:type="spellStart"/>
+        <w:r>
+          <w:t>Marcourt</w:t>
+        </w:r>
+        <w:proofErr w:type="spellEnd"/>
+        <w:r>
+          <w:t xml:space="preserve"> Nathan Ozimek</w:t>
         </w:r>
       </w:sdtContent>
     </w:sdt>
@@ -4228,7 +5992,15 @@
       <w:sdtEndPr/>
       <w:sdtContent>
         <w:r>
-          <w:t>Gaël Journet Jean-François Marcourt Nathan Ozimek</w:t>
+          <w:t xml:space="preserve">Gaël Journet Jean-François </w:t>
+        </w:r>
+        <w:proofErr w:type="spellStart"/>
+        <w:r>
+          <w:t>Marcourt</w:t>
+        </w:r>
+        <w:proofErr w:type="spellEnd"/>
+        <w:r>
+          <w:t xml:space="preserve"> Nathan Ozimek</w:t>
         </w:r>
       </w:sdtContent>
     </w:sdt>
@@ -4304,7 +6076,7 @@
         <w:bCs/>
         <w:noProof/>
       </w:rPr>
-      <w:t>5</w:t>
+      <w:t>6</w:t>
     </w:r>
     <w:r>
       <w:rPr>
@@ -4337,7 +6109,15 @@
       <w:sdtEndPr/>
       <w:sdtContent>
         <w:r>
-          <w:t>Gaël Journet Jean-François Marcourt Nathan Ozimek</w:t>
+          <w:t xml:space="preserve">Gaël Journet Jean-François </w:t>
+        </w:r>
+        <w:proofErr w:type="spellStart"/>
+        <w:r>
+          <w:t>Marcourt</w:t>
+        </w:r>
+        <w:proofErr w:type="spellEnd"/>
+        <w:r>
+          <w:t xml:space="preserve"> Nathan Ozimek</w:t>
         </w:r>
       </w:sdtContent>
     </w:sdt>
@@ -4414,9 +6194,11 @@
       </w:sdtPr>
       <w:sdtEndPr/>
       <w:sdtContent>
+        <w:proofErr w:type="spellStart"/>
         <w:r>
           <w:t>Tuniv</w:t>
         </w:r>
+        <w:proofErr w:type="spellEnd"/>
       </w:sdtContent>
     </w:sdt>
     <w:r>
@@ -6790,6 +8572,25 @@
       <w:sz w:val="28"/>
     </w:rPr>
   </w:style>
+  <w:style w:type="table" w:styleId="Grilledutableau">
+    <w:name w:val="Table Grid"/>
+    <w:basedOn w:val="TableauNormal"/>
+    <w:uiPriority w:val="59"/>
+    <w:rsid w:val="003A5400"/>
+    <w:pPr>
+      <w:spacing w:after="0" w:line="240" w:lineRule="auto"/>
+    </w:pPr>
+    <w:tblPr>
+      <w:tblBorders>
+        <w:top w:val="single" w:sz="4" w:space="0" w:color="auto"/>
+        <w:left w:val="single" w:sz="4" w:space="0" w:color="auto"/>
+        <w:bottom w:val="single" w:sz="4" w:space="0" w:color="auto"/>
+        <w:right w:val="single" w:sz="4" w:space="0" w:color="auto"/>
+        <w:insideH w:val="single" w:sz="4" w:space="0" w:color="auto"/>
+        <w:insideV w:val="single" w:sz="4" w:space="0" w:color="auto"/>
+      </w:tblBorders>
+    </w:tblPr>
+  </w:style>
 </w:styles>
 </file>
 
@@ -6923,14 +8724,14 @@
     <w:charset w:val="00"/>
     <w:family w:val="roman"/>
     <w:pitch w:val="variable"/>
-    <w:sig w:usb0="E0002EFF" w:usb1="C000785B" w:usb2="00000009" w:usb3="00000000" w:csb0="000001FF" w:csb1="00000000"/>
+    <w:sig w:usb0="E0002AFF" w:usb1="C0007843" w:usb2="00000009" w:usb3="00000000" w:csb0="000001FF" w:csb1="00000000"/>
   </w:font>
   <w:font w:name="Calibri">
     <w:panose1 w:val="020F0502020204030204"/>
     <w:charset w:val="00"/>
     <w:family w:val="swiss"/>
     <w:pitch w:val="variable"/>
-    <w:sig w:usb0="E0002EFF" w:usb1="C000247B" w:usb2="00000009" w:usb3="00000000" w:csb0="000001FF" w:csb1="00000000"/>
+    <w:sig w:usb0="E0002AFF" w:usb1="4000ACFF" w:usb2="00000001" w:usb3="00000000" w:csb0="000001FF" w:csb1="00000000"/>
   </w:font>
   <w:font w:name="Courier New">
     <w:panose1 w:val="02070309020205020404"/>
@@ -6965,14 +8766,14 @@
     <w:charset w:val="00"/>
     <w:family w:val="roman"/>
     <w:pitch w:val="variable"/>
-    <w:sig w:usb0="E00006FF" w:usb1="420024FF" w:usb2="02000000" w:usb3="00000000" w:csb0="0000019F" w:csb1="00000000"/>
+    <w:sig w:usb0="A00002EF" w:usb1="4000004B" w:usb2="00000000" w:usb3="00000000" w:csb0="0000019F" w:csb1="00000000"/>
   </w:font>
   <w:font w:name="Arial">
     <w:panose1 w:val="020B0604020202020204"/>
     <w:charset w:val="00"/>
     <w:family w:val="swiss"/>
     <w:pitch w:val="variable"/>
-    <w:sig w:usb0="E0002EFF" w:usb1="C000785B" w:usb2="00000009" w:usb3="00000000" w:csb0="000001FF" w:csb1="00000000"/>
+    <w:sig w:usb0="E0002AFF" w:usb1="C0007843" w:usb2="00000009" w:usb3="00000000" w:csb0="000001FF" w:csb1="00000000"/>
   </w:font>
   <w:font w:name="Wingdings 2">
     <w:panose1 w:val="05020102010507070707"/>
@@ -6986,7 +8787,7 @@
     <w:charset w:val="00"/>
     <w:family w:val="swiss"/>
     <w:pitch w:val="variable"/>
-    <w:sig w:usb0="E0002AFF" w:usb1="C000247B" w:usb2="00000009" w:usb3="00000000" w:csb0="000001FF" w:csb1="00000000"/>
+    <w:sig w:usb0="A0002AEF" w:usb1="4000207B" w:usb2="00000000" w:usb3="00000000" w:csb0="000001FF" w:csb1="00000000"/>
   </w:font>
 </w:fonts>
 </file>

</xml_diff>

<commit_message>
Rapport Tuniv résultats + début conclusion
</commit_message>
<xml_diff>
--- a/rendu/Rapport Tuniv.docx
+++ b/rendu/Rapport Tuniv.docx
@@ -422,27 +422,7 @@
                                     <w:sz w:val="40"/>
                                     <w:szCs w:val="40"/>
                                   </w:rPr>
-                                  <w:t xml:space="preserve">Gaël Journet Jean-François </w:t>
-                                </w:r>
-                                <w:proofErr w:type="spellStart"/>
-                                <w:r>
-                                  <w:rPr>
-                                    <w:rFonts w:eastAsia="Arial" w:cstheme="minorHAnsi"/>
-                                    <w:i/>
-                                    <w:sz w:val="40"/>
-                                    <w:szCs w:val="40"/>
-                                  </w:rPr>
-                                  <w:t>Marcourt</w:t>
-                                </w:r>
-                                <w:proofErr w:type="spellEnd"/>
-                                <w:r>
-                                  <w:rPr>
-                                    <w:rFonts w:eastAsia="Arial" w:cstheme="minorHAnsi"/>
-                                    <w:i/>
-                                    <w:sz w:val="40"/>
-                                    <w:szCs w:val="40"/>
-                                  </w:rPr>
-                                  <w:t xml:space="preserve"> Nathan Ozimek</w:t>
+                                  <w:t>Gaël Journet Jean-François Marcourt Nathan Ozimek</w:t>
                                 </w:r>
                               </w:sdtContent>
                             </w:sdt>
@@ -518,27 +498,7 @@
                               <w:sz w:val="40"/>
                               <w:szCs w:val="40"/>
                             </w:rPr>
-                            <w:t xml:space="preserve">Gaël Journet Jean-François </w:t>
-                          </w:r>
-                          <w:proofErr w:type="spellStart"/>
-                          <w:r>
-                            <w:rPr>
-                              <w:rFonts w:eastAsia="Arial" w:cstheme="minorHAnsi"/>
-                              <w:i/>
-                              <w:sz w:val="40"/>
-                              <w:szCs w:val="40"/>
-                            </w:rPr>
-                            <w:t>Marcourt</w:t>
-                          </w:r>
-                          <w:proofErr w:type="spellEnd"/>
-                          <w:r>
-                            <w:rPr>
-                              <w:rFonts w:eastAsia="Arial" w:cstheme="minorHAnsi"/>
-                              <w:i/>
-                              <w:sz w:val="40"/>
-                              <w:szCs w:val="40"/>
-                            </w:rPr>
-                            <w:t xml:space="preserve"> Nathan Ozimek</w:t>
+                            <w:t>Gaël Journet Jean-François Marcourt Nathan Ozimek</w:t>
                           </w:r>
                         </w:sdtContent>
                       </w:sdt>
@@ -626,11 +586,9 @@
                               </w:sdtPr>
                               <w:sdtEndPr/>
                               <w:sdtContent>
-                                <w:proofErr w:type="spellStart"/>
                                 <w:r>
                                   <w:t>Tuniv</w:t>
                                 </w:r>
-                                <w:proofErr w:type="spellEnd"/>
                               </w:sdtContent>
                             </w:sdt>
                           </w:p>
@@ -692,11 +650,9 @@
                         </w:sdtPr>
                         <w:sdtEndPr/>
                         <w:sdtContent>
-                          <w:proofErr w:type="spellStart"/>
                           <w:r>
                             <w:t>Tuniv</w:t>
                           </w:r>
-                          <w:proofErr w:type="spellEnd"/>
                         </w:sdtContent>
                       </w:sdt>
                     </w:p>
@@ -781,13 +737,8 @@
                               <w:pStyle w:val="TuteurEntreprise"/>
                             </w:pPr>
                             <w:r>
-                              <w:t xml:space="preserve">Adrien </w:t>
+                              <w:t>Adrien Peytavie</w:t>
                             </w:r>
-                            <w:proofErr w:type="spellStart"/>
-                            <w:r>
-                              <w:t>Peytavie</w:t>
-                            </w:r>
-                            <w:proofErr w:type="spellEnd"/>
                           </w:p>
                         </w:txbxContent>
                       </wps:txbx>
@@ -816,13 +767,8 @@
                         <w:pStyle w:val="TuteurEntreprise"/>
                       </w:pPr>
                       <w:r>
-                        <w:t xml:space="preserve">Adrien </w:t>
+                        <w:t>Adrien Peytavie</w:t>
                       </w:r>
-                      <w:proofErr w:type="spellStart"/>
-                      <w:r>
-                        <w:t>Peytavie</w:t>
-                      </w:r>
-                      <w:proofErr w:type="spellEnd"/>
                     </w:p>
                   </w:txbxContent>
                 </v:textbox>
@@ -886,13 +832,8 @@
                               <w:pStyle w:val="TuteurIUT"/>
                             </w:pPr>
                             <w:r>
-                              <w:t xml:space="preserve">Lionel </w:t>
+                              <w:t>Lionel Buathier</w:t>
                             </w:r>
-                            <w:proofErr w:type="spellStart"/>
-                            <w:r>
-                              <w:t>Buathier</w:t>
-                            </w:r>
-                            <w:proofErr w:type="spellEnd"/>
                           </w:p>
                         </w:txbxContent>
                       </wps:txbx>
@@ -921,13 +862,8 @@
                         <w:pStyle w:val="TuteurIUT"/>
                       </w:pPr>
                       <w:r>
-                        <w:t xml:space="preserve">Lionel </w:t>
+                        <w:t>Lionel Buathier</w:t>
                       </w:r>
-                      <w:proofErr w:type="spellStart"/>
-                      <w:r>
-                        <w:t>Buathier</w:t>
-                      </w:r>
-                      <w:proofErr w:type="spellEnd"/>
                     </w:p>
                   </w:txbxContent>
                 </v:textbox>
@@ -1358,23 +1294,7 @@
         <w:t xml:space="preserve">à </w:t>
       </w:r>
       <w:r>
-        <w:t xml:space="preserve">Lionel </w:t>
-      </w:r>
-      <w:proofErr w:type="spellStart"/>
-      <w:r>
-        <w:t>Buathier</w:t>
-      </w:r>
-      <w:proofErr w:type="spellEnd"/>
-      <w:r>
-        <w:t xml:space="preserve"> et Adrien </w:t>
-      </w:r>
-      <w:proofErr w:type="spellStart"/>
-      <w:r>
-        <w:t>Peytavie</w:t>
-      </w:r>
-      <w:proofErr w:type="spellEnd"/>
-      <w:r>
-        <w:t xml:space="preserve"> pour leur encadrement tout au long du projet, ainsi qu’à </w:t>
+        <w:t xml:space="preserve">Lionel Buathier et Adrien Peytavie pour leur encadrement tout au long du projet, ainsi qu’à </w:t>
       </w:r>
       <w:r>
         <w:t>Émilien Nicolas</w:t>
@@ -2316,15 +2236,7 @@
         <w:t xml:space="preserve">e projet faisait suite à notre </w:t>
       </w:r>
       <w:r>
-        <w:t xml:space="preserve">projet de SAÉ du premier semestre, </w:t>
-      </w:r>
-      <w:proofErr w:type="spellStart"/>
-      <w:r>
-        <w:t>Tuniv</w:t>
-      </w:r>
-      <w:proofErr w:type="spellEnd"/>
-      <w:r>
-        <w:t>, qui visait à développer un site web de gestion de tournois de sport universitaire</w:t>
+        <w:t>projet de SAÉ du premier semestre, Tuniv, qui visait à développer un site web de gestion de tournois de sport universitaire</w:t>
       </w:r>
       <w:r>
         <w:t xml:space="preserve"> où des administrateurs </w:t>
@@ -2418,15 +2330,7 @@
         <w:t xml:space="preserve">L’équipe est composée </w:t>
       </w:r>
       <w:r>
-        <w:t xml:space="preserve">de Gaël Journet, Jean-François </w:t>
-      </w:r>
-      <w:proofErr w:type="spellStart"/>
-      <w:r>
-        <w:t>Marcourt</w:t>
-      </w:r>
-      <w:proofErr w:type="spellEnd"/>
-      <w:r>
-        <w:t xml:space="preserve"> et Nathan Ozimek.</w:t>
+        <w:t>de Gaël Journet, Jean-François Marcourt et Nathan Ozimek.</w:t>
       </w:r>
     </w:p>
     <w:p>
@@ -2436,13 +2340,8 @@
     </w:p>
     <w:p>
       <w:r>
-        <w:t xml:space="preserve">Jean-François </w:t>
-      </w:r>
-      <w:proofErr w:type="spellStart"/>
-      <w:r>
-        <w:t>Marcourt</w:t>
-      </w:r>
-      <w:proofErr w:type="spellEnd"/>
+        <w:t>Jean-François Marcourt</w:t>
+      </w:r>
       <w:r>
         <w:t xml:space="preserve"> </w:t>
       </w:r>
@@ -2598,15 +2497,7 @@
     </w:p>
     <w:p>
       <w:r>
-        <w:t>[</w:t>
-      </w:r>
-      <w:proofErr w:type="gramStart"/>
-      <w:r>
-        <w:t>schéma</w:t>
-      </w:r>
-      <w:proofErr w:type="gramEnd"/>
-      <w:r>
-        <w:t xml:space="preserve"> routeur, </w:t>
+        <w:t xml:space="preserve">[schéma routeur, </w:t>
       </w:r>
       <w:r>
         <w:t>screen</w:t>
@@ -2637,18 +2528,10 @@
     </w:p>
     <w:p>
       <w:r>
-        <w:t>[</w:t>
-      </w:r>
-      <w:proofErr w:type="gramStart"/>
-      <w:r>
-        <w:t>sc</w:t>
-      </w:r>
-      <w:r>
-        <w:t>reen</w:t>
-      </w:r>
-      <w:proofErr w:type="gramEnd"/>
-      <w:r>
-        <w:t xml:space="preserve"> automatisation</w:t>
+        <w:t>[sc</w:t>
+      </w:r>
+      <w:r>
+        <w:t>reen automatisation</w:t>
       </w:r>
       <w:r>
         <w:t>]</w:t>
@@ -2676,15 +2559,7 @@
     </w:p>
     <w:p>
       <w:r>
-        <w:t>[</w:t>
-      </w:r>
-      <w:proofErr w:type="gramStart"/>
-      <w:r>
-        <w:t>screen</w:t>
-      </w:r>
-      <w:proofErr w:type="gramEnd"/>
-      <w:r>
-        <w:t xml:space="preserve"> </w:t>
+        <w:t xml:space="preserve">[screen </w:t>
       </w:r>
       <w:r>
         <w:t>comparaison avant après routeur</w:t>
@@ -2706,15 +2581,7 @@
     </w:p>
     <w:p>
       <w:r>
-        <w:t>[</w:t>
-      </w:r>
-      <w:proofErr w:type="gramStart"/>
-      <w:r>
-        <w:t>screen</w:t>
-      </w:r>
-      <w:proofErr w:type="gramEnd"/>
-      <w:r>
-        <w:t xml:space="preserve"> page contact/support]</w:t>
+        <w:t>[screen page contact/support]</w:t>
       </w:r>
     </w:p>
     <w:p>
@@ -2768,11 +2635,9 @@
       <w:r>
         <w:t>‘</w:t>
       </w:r>
-      <w:proofErr w:type="spellStart"/>
       <w:r>
         <w:t>webroot</w:t>
       </w:r>
-      <w:proofErr w:type="spellEnd"/>
       <w:r>
         <w:t>’</w:t>
       </w:r>
@@ -2831,15 +2696,7 @@
         <w:t>qu’</w:t>
       </w:r>
       <w:r>
-        <w:t xml:space="preserve">est initialisée la connexion à notre base de données </w:t>
-      </w:r>
-      <w:proofErr w:type="spellStart"/>
-      <w:r>
-        <w:t>MariaDB</w:t>
-      </w:r>
-      <w:proofErr w:type="spellEnd"/>
-      <w:r>
-        <w:t xml:space="preserve">, </w:t>
+        <w:t xml:space="preserve">est initialisée la connexion à notre base de données MariaDB, </w:t>
       </w:r>
       <w:r>
         <w:t xml:space="preserve">qui utilise la </w:t>
@@ -2941,23 +2798,7 @@
     <w:p>
       <w:r>
         <w:lastRenderedPageBreak/>
-        <w:t xml:space="preserve">Le choix a été fait de ne pas utiliser de </w:t>
-      </w:r>
-      <w:proofErr w:type="spellStart"/>
-      <w:r>
-        <w:t>framework</w:t>
-      </w:r>
-      <w:proofErr w:type="spellEnd"/>
-      <w:r>
-        <w:t xml:space="preserve"> web comme </w:t>
-      </w:r>
-      <w:proofErr w:type="spellStart"/>
-      <w:r>
-        <w:t>CakePHP</w:t>
-      </w:r>
-      <w:proofErr w:type="spellEnd"/>
-      <w:r>
-        <w:t xml:space="preserve"> car </w:t>
+        <w:t xml:space="preserve">Le choix a été fait de ne pas utiliser de framework web comme CakePHP car </w:t>
       </w:r>
       <w:r>
         <w:t>compte tenu de la taill</w:t>
@@ -2972,15 +2813,7 @@
         <w:t xml:space="preserve"> début du deuxième semestre, </w:t>
       </w:r>
       <w:r>
-        <w:t xml:space="preserve">refaire toute l’architecture en utilisant un </w:t>
-      </w:r>
-      <w:proofErr w:type="spellStart"/>
-      <w:r>
-        <w:t>framework</w:t>
-      </w:r>
-      <w:proofErr w:type="spellEnd"/>
-      <w:r>
-        <w:t xml:space="preserve"> </w:t>
+        <w:t xml:space="preserve">refaire toute l’architecture en utilisant un framework </w:t>
       </w:r>
       <w:r>
         <w:t>nous aurait coûté plus de temps que nous n’en aurions gagné.</w:t>
@@ -3027,15 +2860,7 @@
         <w:t>en force brute</w:t>
       </w:r>
       <w:r>
-        <w:t xml:space="preserve"> (sur laquelle ont travaillé Jean-François </w:t>
-      </w:r>
-      <w:proofErr w:type="spellStart"/>
-      <w:r>
-        <w:t>Marcourt</w:t>
-      </w:r>
-      <w:proofErr w:type="spellEnd"/>
-      <w:r>
-        <w:t xml:space="preserve"> et Nathan Ozimek).</w:t>
+        <w:t xml:space="preserve"> (sur laquelle ont travaillé Jean-François Marcourt et Nathan Ozimek).</w:t>
       </w:r>
     </w:p>
     <w:p>
@@ -3077,23 +2902,7 @@
         <w:t xml:space="preserve">Lors du lancement du serveur, </w:t>
       </w:r>
       <w:r>
-        <w:t xml:space="preserve">le site démarre à l’intérieur du dossier </w:t>
-      </w:r>
-      <w:proofErr w:type="spellStart"/>
-      <w:r>
-        <w:t>webroot</w:t>
-      </w:r>
-      <w:proofErr w:type="spellEnd"/>
-      <w:r>
-        <w:t xml:space="preserve">, sur la page </w:t>
-      </w:r>
-      <w:proofErr w:type="spellStart"/>
-      <w:r>
-        <w:t>index.php</w:t>
-      </w:r>
-      <w:proofErr w:type="spellEnd"/>
-      <w:r>
-        <w:t xml:space="preserve"> qui </w:t>
+        <w:t xml:space="preserve">le site démarre à l’intérieur du dossier webroot, sur la page index.php qui </w:t>
       </w:r>
       <w:r>
         <w:t xml:space="preserve">inclut </w:t>
@@ -3104,32 +2913,11 @@
       <w:r>
         <w:t xml:space="preserve">routeur </w:t>
       </w:r>
-      <w:proofErr w:type="spellStart"/>
-      <w:r>
-        <w:t>app.php</w:t>
-      </w:r>
-      <w:proofErr w:type="spellEnd"/>
-      <w:r>
-        <w:t xml:space="preserve"> à l’aide d’une commande </w:t>
-      </w:r>
-      <w:proofErr w:type="spellStart"/>
-      <w:r>
-        <w:t>require_once</w:t>
-      </w:r>
-      <w:proofErr w:type="spellEnd"/>
-      <w:r>
-        <w:t xml:space="preserve">. </w:t>
-      </w:r>
-      <w:r>
-        <w:t xml:space="preserve">L’utilisation du </w:t>
-      </w:r>
-      <w:proofErr w:type="spellStart"/>
-      <w:r>
-        <w:t>require_once</w:t>
-      </w:r>
-      <w:proofErr w:type="spellEnd"/>
-      <w:r>
-        <w:t xml:space="preserve"> permet </w:t>
+      <w:r>
+        <w:t xml:space="preserve">app.php à l’aide d’une commande require_once. </w:t>
+      </w:r>
+      <w:r>
+        <w:t xml:space="preserve">L’utilisation du require_once permet </w:t>
       </w:r>
       <w:r>
         <w:t xml:space="preserve">de s’assurer que </w:t>
@@ -3144,13 +2932,8 @@
         <w:t xml:space="preserve">, et ne peuvent donc pas contourner l’architecture, </w:t>
       </w:r>
       <w:r>
-        <w:t>tout comme le placement d’</w:t>
-      </w:r>
-      <w:proofErr w:type="spellStart"/>
-      <w:r>
-        <w:t>index.php</w:t>
-      </w:r>
-      <w:proofErr w:type="spellEnd"/>
+        <w:t>tout comme le placement d’index.php</w:t>
+      </w:r>
       <w:r>
         <w:t xml:space="preserve"> </w:t>
       </w:r>
@@ -3158,15 +2941,7 @@
         <w:t>à part</w:t>
       </w:r>
       <w:r>
-        <w:t xml:space="preserve"> dans le dossier </w:t>
-      </w:r>
-      <w:proofErr w:type="spellStart"/>
-      <w:r>
-        <w:t>webroot</w:t>
-      </w:r>
-      <w:proofErr w:type="spellEnd"/>
-      <w:r>
-        <w:t>,</w:t>
+        <w:t xml:space="preserve"> dans le dossier webroot,</w:t>
       </w:r>
       <w:r>
         <w:t xml:space="preserve"> d’où il n’est possible d’accéder à aucune page.</w:t>
@@ -3174,15 +2949,7 @@
     </w:p>
     <w:p>
       <w:r>
-        <w:t xml:space="preserve">La page routeur </w:t>
-      </w:r>
-      <w:proofErr w:type="spellStart"/>
-      <w:r>
-        <w:t>index.php</w:t>
-      </w:r>
-      <w:proofErr w:type="spellEnd"/>
-      <w:r>
-        <w:t xml:space="preserve"> récupère </w:t>
+        <w:t xml:space="preserve">La page routeur index.php récupère </w:t>
       </w:r>
       <w:r>
         <w:t xml:space="preserve">toute URL </w:t>
@@ -3203,20 +2970,7 @@
         <w:t>$_SERVER</w:t>
       </w:r>
       <w:r>
-        <w:t xml:space="preserve">, en utilisant la fonction </w:t>
-      </w:r>
-      <w:proofErr w:type="spellStart"/>
-      <w:proofErr w:type="gramStart"/>
-      <w:r>
-        <w:t>explode</w:t>
-      </w:r>
-      <w:proofErr w:type="spellEnd"/>
-      <w:r>
-        <w:t>(</w:t>
-      </w:r>
-      <w:proofErr w:type="gramEnd"/>
-      <w:r>
-        <w:t xml:space="preserve">) </w:t>
+        <w:t xml:space="preserve">, en utilisant la fonction explode() </w:t>
       </w:r>
       <w:r>
         <w:t xml:space="preserve">afin de </w:t>
@@ -3242,15 +2996,7 @@
         <w:t>dans un switch, qui</w:t>
       </w:r>
       <w:r>
-        <w:t xml:space="preserve"> redirige vers la page correspondante à l’aide d’un </w:t>
-      </w:r>
-      <w:proofErr w:type="spellStart"/>
-      <w:r>
-        <w:t>require_once</w:t>
-      </w:r>
-      <w:proofErr w:type="spellEnd"/>
-      <w:r>
-        <w:t>.</w:t>
+        <w:t xml:space="preserve"> redirige vers la page correspondante à l’aide d’un require_once.</w:t>
       </w:r>
       <w:r>
         <w:t xml:space="preserve"> </w:t>
@@ -3274,20 +3020,7 @@
         <w:t xml:space="preserve">cruciales au bon fonctionnement du site. </w:t>
       </w:r>
       <w:r>
-        <w:t xml:space="preserve">Après avoir découvert et mis en place la fonction </w:t>
-      </w:r>
-      <w:proofErr w:type="spellStart"/>
-      <w:proofErr w:type="gramStart"/>
-      <w:r>
-        <w:t>explode</w:t>
-      </w:r>
-      <w:proofErr w:type="spellEnd"/>
-      <w:r>
-        <w:t>(</w:t>
-      </w:r>
-      <w:proofErr w:type="gramEnd"/>
-      <w:r>
-        <w:t xml:space="preserve">) pour récupérer </w:t>
+        <w:t xml:space="preserve">Après avoir découvert et mis en place la fonction explode() pour récupérer </w:t>
       </w:r>
       <w:r>
         <w:t>l’URL tout en conservant ces variables</w:t>
@@ -3400,7 +3133,19 @@
     </w:p>
     <w:p>
       <w:r>
-        <w:t xml:space="preserve">Dans l’optique d’une mise en production futur il est nécessaire voir primordiale de ne rien lésiner côté sécurité. Et quoi de plus sensible qu’un login sur un site web ? </w:t>
+        <w:t>Dans l’optique d’une mise en production futur</w:t>
+      </w:r>
+      <w:r>
+        <w:t>e</w:t>
+      </w:r>
+      <w:r>
+        <w:t xml:space="preserve"> il est nécessaire voir primordial de ne </w:t>
+      </w:r>
+      <w:r>
+        <w:t>pas</w:t>
+      </w:r>
+      <w:r>
+        <w:t xml:space="preserve"> lésiner côté sécurité. Et quoi de plus sensible qu’un login sur un site web ? </w:t>
       </w:r>
     </w:p>
     <w:p>
@@ -3417,7 +3162,25 @@
         </w:numPr>
       </w:pPr>
       <w:r>
-        <w:t xml:space="preserve">Développer nous même un algorithme permettant de vérifier que dans la même intervalle chronologique un utilisateur ne soumet pas une trop grosse quantité de requête de connexion, si cela arrivait notre algorithme devrais alors bloquer toutes les requêtes provenant de l’adresse IP de connexion de l’utilisateur. </w:t>
+        <w:t xml:space="preserve">Développer nous même un algorithme permettant de vérifier que dans la même intervalle chronologique un utilisateur ne soumet pas une trop </w:t>
+      </w:r>
+      <w:r>
+        <w:t>grande</w:t>
+      </w:r>
+      <w:r>
+        <w:t xml:space="preserve"> quantité de requête</w:t>
+      </w:r>
+      <w:r>
+        <w:t>s</w:t>
+      </w:r>
+      <w:r>
+        <w:t xml:space="preserve"> de connexion, si cela arrivait notre algorithme devrai</w:t>
+      </w:r>
+      <w:r>
+        <w:t>t</w:t>
+      </w:r>
+      <w:r>
+        <w:t xml:space="preserve"> alors bloquer toutes les requêtes provenant de l’adresse IP de connexion de l’utilisateur. </w:t>
       </w:r>
     </w:p>
     <w:p>
@@ -3429,96 +3192,219 @@
         </w:numPr>
       </w:pPr>
       <w:r>
-        <w:t xml:space="preserve">La deuxième option est de mettre un place une vérification par captcha sur le login, empêchant donc la soumissions de toutes requêtes ne provenant pas d’un réel utilisateur et ainsi prévenant de toute tentative de Brut force. </w:t>
+        <w:t xml:space="preserve">La deuxième option est de mettre </w:t>
+      </w:r>
+      <w:r>
+        <w:t>en</w:t>
+      </w:r>
+      <w:r>
+        <w:t xml:space="preserve"> place une vérification par captcha sur le login, empêchant donc la soumission de toute requête ne provenant pas d’un réel utilisateur et ainsi prévenant toute tentative </w:t>
+      </w:r>
+      <w:r>
+        <w:t>d’attaque en force brute</w:t>
+      </w:r>
+      <w:r>
+        <w:t xml:space="preserve">. </w:t>
       </w:r>
     </w:p>
     <w:p>
       <w:r>
-        <w:t xml:space="preserve">L’option qui à été mise en application sur notre projet est celle du Captcha, car elle nous permet d’atteindre le même objectif de </w:t>
-      </w:r>
-      <w:r>
-        <w:t>protection, mais tout en rentrant dans les délais qui nous restait.</w:t>
+        <w:t xml:space="preserve">L’option qui </w:t>
+      </w:r>
+      <w:r>
+        <w:t>a</w:t>
+      </w:r>
+      <w:r>
+        <w:t xml:space="preserve"> été mise en application sur notre projet est celle du </w:t>
+      </w:r>
+      <w:r>
+        <w:t>c</w:t>
+      </w:r>
+      <w:r>
+        <w:t xml:space="preserve">aptcha, car elle nous permet d’atteindre le même objectif de </w:t>
+      </w:r>
+      <w:r>
+        <w:t>protection</w:t>
+      </w:r>
+      <w:r>
+        <w:t xml:space="preserve"> </w:t>
+      </w:r>
+      <w:r>
+        <w:t xml:space="preserve">tout en rentrant dans les délais </w:t>
+      </w:r>
+      <w:r>
+        <w:t>restant</w:t>
+      </w:r>
+      <w:r>
+        <w:t>s</w:t>
+      </w:r>
+      <w:r>
+        <w:t>.</w:t>
       </w:r>
     </w:p>
     <w:p>
       <w:r>
-        <w:t>Le Captcha mis en place est le Turnstile de Cloudfare, car contrairement à celui de Google, celui de Cloudfare est rapide à passer en temps qu’utilisateur donc ne pénalise par l’ergonomie de l’application et est respectueux des RGPD.</w:t>
+        <w:t xml:space="preserve">Le </w:t>
+      </w:r>
+      <w:r>
+        <w:t>c</w:t>
+      </w:r>
+      <w:r>
+        <w:t xml:space="preserve">aptcha mis en place est le Turnstile de Cloudfare, car contrairement à celui de Google, celui de Cloudfare est rapide à passer en </w:t>
+      </w:r>
+      <w:r>
+        <w:t>tant</w:t>
+      </w:r>
+      <w:r>
+        <w:t xml:space="preserve"> qu’utilisateur donc ne pénalise par l’ergonomie de l’application et est respectueux des RGPD.</w:t>
       </w:r>
     </w:p>
     <w:p>
       <w:r>
-        <w:t xml:space="preserve">La mise en place à été faites en suivant les documentations officielles et fonctionne de sorte à vérifié l’utilisateur avant que la requête de connexion ne soit </w:t>
+        <w:t xml:space="preserve">La mise en place </w:t>
+      </w:r>
+      <w:r>
+        <w:t>a</w:t>
+      </w:r>
+      <w:r>
+        <w:t xml:space="preserve"> été faite en suivant les documentations officielles et fonctionne de sorte à vérifi</w:t>
+      </w:r>
+      <w:r>
+        <w:t xml:space="preserve">er </w:t>
+      </w:r>
+      <w:r>
+        <w:t xml:space="preserve">l’utilisateur avant que la requête de connexion ne soit </w:t>
       </w:r>
       <w:r>
         <w:t>envoyée</w:t>
       </w:r>
       <w:r>
-        <w:t xml:space="preserve"> au server, ce qui évite ainsi l’envoie de requêtes inutiles.</w:t>
+        <w:t xml:space="preserve"> au serve</w:t>
+      </w:r>
+      <w:r>
+        <w:t>u</w:t>
+      </w:r>
+      <w:r>
+        <w:t>r, ce qui évite ainsi l’envoi</w:t>
+      </w:r>
+      <w:r>
+        <w:t xml:space="preserve"> </w:t>
+      </w:r>
+      <w:r>
+        <w:t>de requêtes inutiles.</w:t>
       </w:r>
     </w:p>
     <w:p>
-      <w:r>
-        <w:t>Pour résumer le fonctionne</w:t>
-      </w:r>
-      <w:r>
-        <w:t>ment</w:t>
-      </w:r>
-      <w:r>
-        <w:t xml:space="preserve"> de notre système de connexion, lorsqu’un utilisateur cherche à </w:t>
-      </w:r>
-      <w:r>
-        <w:t>se</w:t>
-      </w:r>
-      <w:r>
-        <w:t xml:space="preserve"> connecter, il entre ses identifiants et attend que le captcha ce valide, </w:t>
-      </w:r>
-      <w:r>
-        <w:t xml:space="preserve">celui-ci valider il peut alors </w:t>
-      </w:r>
-      <w:r>
-        <w:t>tester sa connexion en envoyant ses identifiant à notre fonction d</w:t>
-      </w:r>
-      <w:r>
-        <w:t>’authentification, qui a pour objectif de</w:t>
-      </w:r>
-      <w:r>
-        <w:t xml:space="preserve"> compa</w:t>
-      </w:r>
-      <w:r>
-        <w:t>rer</w:t>
-      </w:r>
-      <w:r>
-        <w:t xml:space="preserve"> avec la base de </w:t>
-      </w:r>
-      <w:r>
-        <w:t>données</w:t>
-      </w:r>
-      <w:r>
-        <w:t xml:space="preserve"> la véracité des informations de login envoyés</w:t>
-      </w:r>
-      <w:r>
-        <w:t xml:space="preserve">. En fonction de la réponse de cette fonction, la connexion est </w:t>
-      </w:r>
-      <w:r>
-        <w:t>initialisée</w:t>
-      </w:r>
-      <w:r>
-        <w:t xml:space="preserve"> avec les permissions et rôles associés au compte ou refusé, renvoyant alors l’utilisateurs sur la page de connexion, duquel il est nécessaire de patienter une nouvelle fois la vérification du captcha avant de pouvoir retenter une nouvelle fois de </w:t>
-      </w:r>
-      <w:r>
-        <w:t>se</w:t>
-      </w:r>
-      <w:r>
-        <w:t xml:space="preserve"> connecter.</w:t>
-      </w:r>
-    </w:p>
-    <w:p/>
-    <w:p>
       <w:pPr>
         <w:rPr>
           <w:rStyle w:val="Accentuationlgre"/>
+          <w:i w:val="0"/>
+          <w:iCs w:val="0"/>
+          <w:color w:val="auto"/>
         </w:rPr>
       </w:pPr>
+      <w:r>
+        <w:t>Pour résumer le fonctionne</w:t>
+      </w:r>
+      <w:r>
+        <w:t>ment</w:t>
+      </w:r>
+      <w:r>
+        <w:t xml:space="preserve"> de notre système de connexion, lorsqu’un utilisateur cherche à </w:t>
+      </w:r>
+      <w:r>
+        <w:t>se</w:t>
+      </w:r>
+      <w:r>
+        <w:t xml:space="preserve"> connecter, il entre ses identifiants et attend que le captcha </w:t>
+      </w:r>
+      <w:r>
+        <w:t>s</w:t>
+      </w:r>
+      <w:r>
+        <w:t xml:space="preserve">e valide, </w:t>
+      </w:r>
+      <w:r>
+        <w:t>celui-ci valid</w:t>
+      </w:r>
+      <w:r>
+        <w:t>é</w:t>
+      </w:r>
+      <w:r>
+        <w:t xml:space="preserve"> il peut alors </w:t>
+      </w:r>
+      <w:r>
+        <w:t>tester sa connexion en envoyant ses identifiant</w:t>
+      </w:r>
+      <w:r>
+        <w:t>s</w:t>
+      </w:r>
+      <w:r>
+        <w:t xml:space="preserve"> à notre fonction d</w:t>
+      </w:r>
+      <w:r>
+        <w:t>’authentification, qui a pour objectif de</w:t>
+      </w:r>
+      <w:r>
+        <w:t xml:space="preserve"> compa</w:t>
+      </w:r>
+      <w:r>
+        <w:t>rer</w:t>
+      </w:r>
+      <w:r>
+        <w:t xml:space="preserve"> avec la base de </w:t>
+      </w:r>
+      <w:r>
+        <w:t>données</w:t>
+      </w:r>
+      <w:r>
+        <w:t xml:space="preserve"> la véracité des informations de login envoyé</w:t>
+      </w:r>
+      <w:r>
+        <w:t>e</w:t>
+      </w:r>
+      <w:r>
+        <w:t>s</w:t>
+      </w:r>
+      <w:r>
+        <w:t xml:space="preserve">. </w:t>
+      </w:r>
+      <w:r>
+        <w:t>Selon</w:t>
+      </w:r>
+      <w:r>
+        <w:t xml:space="preserve"> la réponse de cette fonction, la connexion est </w:t>
+      </w:r>
+      <w:r>
+        <w:t>initialisée</w:t>
+      </w:r>
+      <w:r>
+        <w:t xml:space="preserve"> avec les permissions et rôles associés au compte ou refusé</w:t>
+      </w:r>
+      <w:r>
+        <w:t>e</w:t>
+      </w:r>
+      <w:r>
+        <w:t xml:space="preserve">, renvoyant alors l’utilisateur sur la page de connexion, </w:t>
+      </w:r>
+      <w:r>
+        <w:t>où</w:t>
+      </w:r>
+      <w:r>
+        <w:t xml:space="preserve"> il est nécessaire d</w:t>
+      </w:r>
+      <w:r>
+        <w:t xml:space="preserve">’attendre </w:t>
+      </w:r>
+      <w:r>
+        <w:t xml:space="preserve">une nouvelle fois la vérification du captcha avant de pouvoir retenter de </w:t>
+      </w:r>
+      <w:r>
+        <w:t>se</w:t>
+      </w:r>
+      <w:r>
+        <w:t xml:space="preserve"> connecter.</w:t>
+      </w:r>
     </w:p>
     <w:p>
       <w:pPr>
@@ -3529,7 +3415,7 @@
         <w:t>R</w:t>
       </w:r>
       <w:r>
-        <w:t>É</w:t>
+        <w:t>é</w:t>
       </w:r>
       <w:r>
         <w:t>sultats</w:t>
@@ -3654,14 +3540,7 @@
         <w:rPr>
           <w:rStyle w:val="Accentuationlgre"/>
         </w:rPr>
-        <w:t xml:space="preserve"> l’état actuel de votre produit, cad, </w:t>
-      </w:r>
-      <w:r>
-        <w:rPr>
-          <w:rStyle w:val="Accentuationlgre"/>
-        </w:rPr>
-        <w:lastRenderedPageBreak/>
-        <w:t>vous devez explicit</w:t>
+        <w:t xml:space="preserve"> l’état actuel de votre produit, cad, vous devez explicit</w:t>
       </w:r>
       <w:r>
         <w:rPr>
@@ -3696,97 +3575,89 @@
     </w:p>
     <w:p>
       <w:r>
-        <w:t xml:space="preserve">Lorem ipsum </w:t>
-      </w:r>
-      <w:proofErr w:type="spellStart"/>
-      <w:r>
-        <w:t>dolor</w:t>
-      </w:r>
-      <w:proofErr w:type="spellEnd"/>
-      <w:r>
-        <w:t xml:space="preserve"> </w:t>
-      </w:r>
-      <w:proofErr w:type="spellStart"/>
-      <w:r>
-        <w:t>sit</w:t>
-      </w:r>
-      <w:proofErr w:type="spellEnd"/>
-      <w:r>
-        <w:t xml:space="preserve"> </w:t>
-      </w:r>
-      <w:proofErr w:type="spellStart"/>
-      <w:r>
-        <w:t>amet</w:t>
-      </w:r>
-      <w:proofErr w:type="spellEnd"/>
-      <w:r>
-        <w:t xml:space="preserve">, </w:t>
-      </w:r>
-      <w:proofErr w:type="spellStart"/>
-      <w:r>
-        <w:t>consectetur</w:t>
-      </w:r>
-      <w:proofErr w:type="spellEnd"/>
-      <w:r>
-        <w:t xml:space="preserve"> </w:t>
-      </w:r>
-      <w:proofErr w:type="spellStart"/>
-      <w:r>
-        <w:t>adipiscing</w:t>
-      </w:r>
-      <w:proofErr w:type="spellEnd"/>
-      <w:r>
-        <w:t xml:space="preserve"> </w:t>
-      </w:r>
-      <w:proofErr w:type="spellStart"/>
-      <w:r>
-        <w:t>elit</w:t>
-      </w:r>
-      <w:proofErr w:type="spellEnd"/>
-      <w:r>
-        <w:t xml:space="preserve">, </w:t>
-      </w:r>
-      <w:proofErr w:type="spellStart"/>
-      <w:r>
-        <w:t>sed</w:t>
-      </w:r>
-      <w:proofErr w:type="spellEnd"/>
-      <w:r>
-        <w:t xml:space="preserve"> do </w:t>
-      </w:r>
-      <w:proofErr w:type="spellStart"/>
-      <w:r>
-        <w:t>eiusmod</w:t>
-      </w:r>
-      <w:proofErr w:type="spellEnd"/>
-      <w:r>
-        <w:t xml:space="preserve"> </w:t>
-      </w:r>
-      <w:proofErr w:type="spellStart"/>
-      <w:r>
-        <w:t>tempor</w:t>
-      </w:r>
-      <w:proofErr w:type="spellEnd"/>
-      <w:r>
-        <w:t xml:space="preserve"> </w:t>
-      </w:r>
-      <w:proofErr w:type="spellStart"/>
-      <w:r>
-        <w:t>incididunt</w:t>
-      </w:r>
-      <w:proofErr w:type="spellEnd"/>
-      <w:r>
-        <w:t xml:space="preserve"> ut </w:t>
-      </w:r>
-      <w:proofErr w:type="spellStart"/>
-      <w:r>
-        <w:t>labore</w:t>
-      </w:r>
-      <w:proofErr w:type="spellEnd"/>
-      <w:r>
-        <w:t xml:space="preserve"> </w:t>
+        <w:t xml:space="preserve">Les points </w:t>
+      </w:r>
+      <w:r>
+        <w:t xml:space="preserve">centraux de l’amélioration du projet énoncés lors de l’introduction ont tous été améliorés </w:t>
+      </w:r>
+      <w:r>
+        <w:t xml:space="preserve">au cours du projet. </w:t>
+      </w:r>
+      <w:r>
+        <w:t>L’application est bien plus sécurisée</w:t>
+      </w:r>
+      <w:r>
+        <w:t xml:space="preserve"> grâce à l’architecture routeur rendant les </w:t>
+      </w:r>
+      <w:r>
+        <w:t xml:space="preserve">fichiers seulement accessibles </w:t>
+      </w:r>
+      <w:r>
+        <w:t>selon ce qui a été défini</w:t>
+      </w:r>
+      <w:r>
+        <w:t xml:space="preserve"> lors du développement</w:t>
+      </w:r>
+      <w:r>
+        <w:t xml:space="preserve"> et </w:t>
+      </w:r>
+      <w:r>
+        <w:t xml:space="preserve">aux mesures de </w:t>
+      </w:r>
+      <w:r>
+        <w:lastRenderedPageBreak/>
+        <w:t xml:space="preserve">défense contre de multiples formes d’attaques </w:t>
+      </w:r>
+      <w:r>
+        <w:t xml:space="preserve">ayant été mises en place (captcha pour protéger la connexion contre les attaques en force brute, </w:t>
+      </w:r>
+      <w:r>
+        <w:t>protection des formulaires contre les insertions de code malveillan</w:t>
+      </w:r>
+      <w:r>
+        <w:t>t, chiffrement des mots de passe à l’intérieur de la base de données).</w:t>
       </w:r>
     </w:p>
+    <w:p>
+      <w:r>
+        <w:t xml:space="preserve">En termes d’ergonomie, </w:t>
+      </w:r>
+      <w:r>
+        <w:t xml:space="preserve">des tâches qui requéraient auparavant une intervention manuelle de l’administrateur </w:t>
+      </w:r>
+      <w:r>
+        <w:t xml:space="preserve">sur le site ou dans la base de données </w:t>
+      </w:r>
+      <w:r>
+        <w:t xml:space="preserve">(changement de phase d’un tournoi, modification du score d’un match verrouillé, changement d’un mot de passe) sont désormais automatisées </w:t>
+      </w:r>
+      <w:r>
+        <w:t>et, dans le cas du changement de mot de passe, accessibles à tout le monde pour son propre compte, ce qui réduit la charge de travail imposée sur l’administrateur.</w:t>
+      </w:r>
+    </w:p>
+    <w:p>
+      <w:r>
+        <w:t>[mettre des schémas ici]</w:t>
+      </w:r>
+    </w:p>
+    <w:p>
+      <w:r>
+        <w:t xml:space="preserve">La qualité logicielle a été améliorée grâce à une révision </w:t>
+      </w:r>
+      <w:r>
+        <w:t>de notre code afin d’adhérer aux standards PHP</w:t>
+      </w:r>
+      <w:r>
+        <w:t xml:space="preserve"> et de le rendre plus facilement maintenable, </w:t>
+      </w:r>
+      <w:r>
+        <w:t xml:space="preserve">et le site est également plus accessible grâce </w:t>
+      </w:r>
+      <w:r>
+        <w:t>à l’ajout d’une page de contact.</w:t>
+      </w:r>
+    </w:p>
+    <w:p/>
     <w:tbl>
       <w:tblPr>
         <w:tblStyle w:val="Grilledutableau"/>
@@ -3822,7 +3693,25 @@
                 <w:sz w:val="24"/>
                 <w:szCs w:val="24"/>
               </w:rPr>
-              <w:t>TACHE</w:t>
+              <w:t>T</w:t>
+            </w:r>
+            <w:r>
+              <w:rPr>
+                <w:b/>
+                <w:bCs/>
+                <w:sz w:val="24"/>
+                <w:szCs w:val="24"/>
+              </w:rPr>
+              <w:t>Â</w:t>
+            </w:r>
+            <w:r>
+              <w:rPr>
+                <w:b/>
+                <w:bCs/>
+                <w:sz w:val="24"/>
+                <w:szCs w:val="24"/>
+              </w:rPr>
+              <w:t>CHE</w:t>
             </w:r>
           </w:p>
         </w:tc>
@@ -3870,7 +3759,16 @@
                 <w:sz w:val="24"/>
                 <w:szCs w:val="24"/>
               </w:rPr>
-              <w:t>FINIS</w:t>
+              <w:t>FINI</w:t>
+            </w:r>
+            <w:r>
+              <w:rPr>
+                <w:b/>
+                <w:bCs/>
+                <w:sz w:val="24"/>
+                <w:szCs w:val="24"/>
+              </w:rPr>
+              <w:t>E</w:t>
             </w:r>
           </w:p>
         </w:tc>
@@ -3894,7 +3792,25 @@
                 <w:sz w:val="24"/>
                 <w:szCs w:val="24"/>
               </w:rPr>
-              <w:t>NON-RESOLUE</w:t>
+              <w:t>NON-R</w:t>
+            </w:r>
+            <w:r>
+              <w:rPr>
+                <w:b/>
+                <w:bCs/>
+                <w:sz w:val="24"/>
+                <w:szCs w:val="24"/>
+              </w:rPr>
+              <w:t>É</w:t>
+            </w:r>
+            <w:r>
+              <w:rPr>
+                <w:b/>
+                <w:bCs/>
+                <w:sz w:val="24"/>
+                <w:szCs w:val="24"/>
+              </w:rPr>
+              <w:t>SOLUE</w:t>
             </w:r>
           </w:p>
         </w:tc>
@@ -3933,13 +3849,13 @@
               <w:jc w:val="left"/>
             </w:pPr>
             <w:r>
-              <w:t>Q. LOGICIELLE</w:t>
-            </w:r>
-            <w:r>
-              <w:t xml:space="preserve"> : </w:t>
-            </w:r>
-            <w:r>
-              <w:t>Architecture Router</w:t>
+              <w:t xml:space="preserve">SÉCURITÉ/Q. LOGICIELLE : </w:t>
+            </w:r>
+            <w:r>
+              <w:t xml:space="preserve">Architecture </w:t>
+            </w:r>
+            <w:r>
+              <w:t>routeur</w:t>
             </w:r>
           </w:p>
         </w:tc>
@@ -3948,17 +3864,8 @@
             <w:tcW w:w="4962" w:type="dxa"/>
           </w:tcPr>
           <w:p>
-            <w:pPr>
-              <w:jc w:val="left"/>
-            </w:pPr>
-            <w:r>
-              <w:t>Mise en place d’une architecture router sur notre projet PHP conformément aux cours de PHP de Mr</w:t>
-            </w:r>
-            <w:r>
-              <w:t xml:space="preserve"> </w:t>
-            </w:r>
-            <w:r>
-              <w:t>Robin Frère afin de nettoyer notre architecture de fichier et d’en limiter l’accès d’un point de vue sécurité.</w:t>
+            <w:r>
+              <w:t>Mise en place d’une architecture routeur sur notre projet PHP conformément aux cours de PHP de Mr. Robin Frère afin de nettoyer notre architecture de fichiers et d’en limiter l’accès d’un point de vue sécurité.</w:t>
             </w:r>
           </w:p>
         </w:tc>
@@ -4031,9 +3938,9 @@
             <w:tcW w:w="4962" w:type="dxa"/>
           </w:tcPr>
           <w:p>
-            <w:pPr>
-              <w:jc w:val="left"/>
-            </w:pPr>
+            <w:r>
+              <w:t>Automatisation du passage à la phase suivante d’un tournoi lorsque le dernier match de la phase actuelle est verrouillé (avec génération des matchs de la prochaine phase ou verrouillage du tournoi s’il était en phase finale).</w:t>
+            </w:r>
           </w:p>
         </w:tc>
         <w:tc>
@@ -4105,11 +4012,8 @@
             <w:tcW w:w="4962" w:type="dxa"/>
           </w:tcPr>
           <w:p>
-            <w:pPr>
-              <w:jc w:val="left"/>
-            </w:pPr>
-            <w:r>
-              <w:t>Mise en place d’une page de support accessible par n’importe quel visiteur du site afin de pouvoir prendre contact facilement avec l’administrateur (ex : signaler un bug, demande de contact ou effectuer une demande de réinitialisation de son mot de passe de compte pour oublie ou autre)</w:t>
+            <w:r>
+              <w:t>Mise en place d’une page de support accessible par n’importe quel visiteur du site afin de pouvoir prendre contact facilement avec l’administrateur (ex : signaler un bug, demande de contact ou effectuer une demande de réinitialisation de son mot de passe de compte pour oubli ou autre)</w:t>
             </w:r>
           </w:p>
         </w:tc>
@@ -4185,6 +4089,12 @@
             <w:pPr>
               <w:jc w:val="left"/>
             </w:pPr>
+            <w:r>
+              <w:rPr>
+                <w:color w:val="FF0000"/>
+              </w:rPr>
+              <w:t>DEMANDER A GAËL</w:t>
+            </w:r>
           </w:p>
         </w:tc>
         <w:tc>
@@ -4260,23 +4170,16 @@
               <w:jc w:val="left"/>
             </w:pPr>
             <w:r>
-              <w:t xml:space="preserve">Sur notre application </w:t>
-            </w:r>
-            <w:r>
-              <w:t xml:space="preserve">est présent de nombreux formulaire demandant une entré utilisateur : pour crée un tournois, pour crée une équipe, pour actualiser les scores de matchs </w:t>
-            </w:r>
-            <w:proofErr w:type="gramStart"/>
-            <w:r>
-              <w:t>etc..</w:t>
-            </w:r>
-            <w:proofErr w:type="gramEnd"/>
+              <w:t>Sur notre application sont présents de nombreux formulaires demandant une entrée utilisateur : pour créer un tournoi, une équipe, actualiser les scores de matchs etc.</w:t>
+            </w:r>
           </w:p>
           <w:p>
-            <w:pPr>
-              <w:jc w:val="left"/>
-            </w:pPr>
-            <w:r>
-              <w:t>Et n’utilisant aucun Framework spécifique la prévention des insertions de code malveillant au sein de son formulaire n’est pas géré automatiquement. Ainsi après documentation et tentative d’auto-attaque nous avons mis en application une protection sur l’ensemble des formulaires empêchant l’envoie de code malveillant au sein de la base de données, protégeant ainsi autant notre application que ses utilisateurs.</w:t>
+            <w:r>
+              <w:t xml:space="preserve">Notre application n’utilisant aucun Framework spécifique la prévention des insertions de code malveillant au sein de ses formulaires n’est pas gérée automatiquement. Ainsi après documentation et tentative d’auto-attaque nous avons mis en application une protection sur l’ensemble des </w:t>
+            </w:r>
+            <w:r>
+              <w:lastRenderedPageBreak/>
+              <w:t>formulaires empêchant l’envoi de code malveillant au sein de la base de données, protégeant ainsi autant notre application que ses utilisateurs.</w:t>
             </w:r>
           </w:p>
         </w:tc>
@@ -4297,6 +4200,7 @@
                 <w:b/>
                 <w:bCs/>
               </w:rPr>
+              <w:lastRenderedPageBreak/>
               <w:t>X</w:t>
             </w:r>
           </w:p>
@@ -4340,7 +4244,7 @@
               <w:jc w:val="left"/>
             </w:pPr>
             <w:r>
-              <w:t>SÉCURITÉ : Hashage des mots de passes</w:t>
+              <w:t>SÉCURITÉ : Chiffrement des mots de passes</w:t>
             </w:r>
           </w:p>
         </w:tc>
@@ -4349,14 +4253,9 @@
             <w:tcW w:w="4962" w:type="dxa"/>
           </w:tcPr>
           <w:p>
-            <w:pPr>
-              <w:jc w:val="left"/>
-            </w:pPr>
-          </w:p>
-          <w:p>
-            <w:pPr>
-              <w:jc w:val="left"/>
-            </w:pPr>
+            <w:r>
+              <w:t>Chiffrement des mots de passe déjà présents dans la base de données et chiffrement du mot de passe d’un utilisateur lors de sa création afin qu’ils ne soient pas lisibles lorsqu’on consulte la base de données.</w:t>
+            </w:r>
           </w:p>
         </w:tc>
         <w:tc>
@@ -4419,15 +4318,7 @@
               <w:jc w:val="left"/>
             </w:pPr>
             <w:r>
-              <w:t xml:space="preserve">SÉCURITÉ : Protection du Login </w:t>
-            </w:r>
-            <w:proofErr w:type="spellStart"/>
-            <w:r>
-              <w:t>anti-brut</w:t>
-            </w:r>
-            <w:proofErr w:type="spellEnd"/>
-            <w:r>
-              <w:t xml:space="preserve"> force</w:t>
+              <w:t>SÉCURITÉ : Protection anti force brute sur la connexion</w:t>
             </w:r>
           </w:p>
         </w:tc>
@@ -4436,17 +4327,8 @@
             <w:tcW w:w="4962" w:type="dxa"/>
           </w:tcPr>
           <w:p>
-            <w:pPr>
-              <w:jc w:val="left"/>
-            </w:pPr>
-            <w:r>
-              <w:t xml:space="preserve">Mise en place d’un Captcha permettant de sécuriser l’envoie des requêtes de connexions permettant aux utilisateurs de se connecter. Ce Captcha permet ainsi d’empêcher toute tentative de </w:t>
-            </w:r>
-            <w:r>
-              <w:t>Brut Force</w:t>
-            </w:r>
-            <w:r>
-              <w:t xml:space="preserve"> de notre Login par la nécessité de celui-ci d’être valide avant l’envoie des informations de connexion a l’algorithme de vérification de l’authentification.</w:t>
+            <w:r>
+              <w:t>Mise en place d’un captcha permettant de sécuriser l’envoi des requêtes de connexion permettant aux utilisateurs de se connecter. Ce captcha permet ainsi d’empêcher toute tentative d’attaque en force brute de notre formulaire de connexion par la nécessité de celui-ci d’être valide avant l’envoi des informations de connexion à l’algorithme de vérification de l’authentification.</w:t>
             </w:r>
           </w:p>
         </w:tc>
@@ -4510,14 +4392,7 @@
               <w:jc w:val="left"/>
             </w:pPr>
             <w:r>
-              <w:t>Q. LOGICIELLE</w:t>
-            </w:r>
-            <w:r>
-              <w:t xml:space="preserve"> : Nettoyage du code et adaptation de celui-ci </w:t>
-            </w:r>
-            <w:r>
-              <w:lastRenderedPageBreak/>
-              <w:t>aux normes PHP et RGAA</w:t>
+              <w:t>Q. LOGICIELLE : Nettoyage du code et adaptation de celui-ci aux normes PHP et RGAA</w:t>
             </w:r>
           </w:p>
         </w:tc>
@@ -4526,27 +4401,8 @@
             <w:tcW w:w="4962" w:type="dxa"/>
           </w:tcPr>
           <w:p>
-            <w:pPr>
-              <w:jc w:val="left"/>
-            </w:pPr>
-            <w:r>
-              <w:lastRenderedPageBreak/>
-              <w:t xml:space="preserve">Code </w:t>
-            </w:r>
-            <w:proofErr w:type="spellStart"/>
-            <w:r>
-              <w:t>review</w:t>
-            </w:r>
-            <w:proofErr w:type="spellEnd"/>
-            <w:r>
-              <w:t xml:space="preserve"> sur l’ensemble du projet afin de retirer toutes les lignes inutiles, commenter les </w:t>
-            </w:r>
-            <w:r>
-              <w:t xml:space="preserve">fonctions qui ne sont pas explicite, et adapter le contenu de notre code aux normes de développement de PHP et </w:t>
-            </w:r>
-            <w:r>
-              <w:lastRenderedPageBreak/>
-              <w:t>au RGAA (Référentiel Général d’Amélioration de l’Accessibilité).</w:t>
+            <w:r>
+              <w:t>Code review sur l’ensemble du projet afin de retirer toutes les lignes inutiles, commenter les fonctions qui ne sont pas explicite, et adapter le contenu de notre code aux normes de développement de PHP et au RGAA (Référentiel Général d’Amélioration de l’Accessibilité).</w:t>
             </w:r>
           </w:p>
         </w:tc>
@@ -4567,7 +4423,6 @@
                 <w:b/>
                 <w:bCs/>
               </w:rPr>
-              <w:lastRenderedPageBreak/>
               <w:t>X</w:t>
             </w:r>
           </w:p>
@@ -4611,7 +4466,7 @@
               <w:jc w:val="left"/>
             </w:pPr>
             <w:r>
-              <w:t>ERGONOMIE : Mot de passe oublié</w:t>
+              <w:t>ERGONOMIE : Changement et réinitialisation des mots de passe</w:t>
             </w:r>
           </w:p>
         </w:tc>
@@ -4620,11 +4475,8 @@
             <w:tcW w:w="4962" w:type="dxa"/>
           </w:tcPr>
           <w:p>
-            <w:pPr>
-              <w:jc w:val="left"/>
-            </w:pPr>
-            <w:r>
-              <w:t>Possibilité pour l’administrateur de réinitialiser le mot de passe des utilisateurs suite a une demande faite depuis le formulaire de contact. Chaque utilisateur peut également modifier lui-même son mot de passe depuis son compte.</w:t>
+            <w:r>
+              <w:t>Possibilité pour l’administrateur de réinitialiser le mot de passe d’un utilisateur (par exemple suite à une demande faite depuis le formulaire de contact). Chaque utilisateur peut également modifier lui-même son mot de passe depuis son compte.</w:t>
             </w:r>
           </w:p>
         </w:tc>
@@ -4687,6 +4539,9 @@
             <w:pPr>
               <w:jc w:val="left"/>
             </w:pPr>
+            <w:r>
+              <w:t>ERGONOMIE : Mise en place d’une page d’erreur 404</w:t>
+            </w:r>
           </w:p>
         </w:tc>
         <w:tc>
@@ -4694,9 +4549,9 @@
             <w:tcW w:w="4962" w:type="dxa"/>
           </w:tcPr>
           <w:p>
-            <w:pPr>
-              <w:jc w:val="left"/>
-            </w:pPr>
+            <w:r>
+              <w:t>Ajout d’une page d’erreur 404 vers laquelle sont redirigés les utilisateurs s’ils tentent d’accéder à une URL non prévue par le routeur.</w:t>
+            </w:r>
           </w:p>
         </w:tc>
         <w:tc>
@@ -4711,6 +4566,13 @@
                 <w:bCs/>
               </w:rPr>
             </w:pPr>
+            <w:r>
+              <w:rPr>
+                <w:b/>
+                <w:bCs/>
+              </w:rPr>
+              <w:t>X</w:t>
+            </w:r>
           </w:p>
         </w:tc>
         <w:tc>
@@ -4751,6 +4613,9 @@
             <w:pPr>
               <w:jc w:val="left"/>
             </w:pPr>
+            <w:r>
+              <w:t>ERGONOMIE : Modification des scores d’un match verrouillé par l’administrateur</w:t>
+            </w:r>
           </w:p>
         </w:tc>
         <w:tc>
@@ -4758,9 +4623,9 @@
             <w:tcW w:w="4962" w:type="dxa"/>
           </w:tcPr>
           <w:p>
-            <w:pPr>
-              <w:jc w:val="left"/>
-            </w:pPr>
+            <w:r>
+              <w:t>Un administrateur ne pouvait auparavant pas modifier les scores d’un match verrouillé, même en cas d’erreur : c’est désormais possible.</w:t>
+            </w:r>
           </w:p>
         </w:tc>
         <w:tc>
@@ -4775,6 +4640,13 @@
                 <w:bCs/>
               </w:rPr>
             </w:pPr>
+            <w:r>
+              <w:rPr>
+                <w:b/>
+                <w:bCs/>
+              </w:rPr>
+              <w:t>X</w:t>
+            </w:r>
           </w:p>
         </w:tc>
         <w:tc>
@@ -4806,80 +4678,30 @@
           </w:p>
         </w:tc>
       </w:tr>
-      <w:tr>
-        <w:tc>
-          <w:tcPr>
-            <w:tcW w:w="2263" w:type="dxa"/>
-          </w:tcPr>
-          <w:p>
-            <w:pPr>
-              <w:jc w:val="left"/>
-            </w:pPr>
-          </w:p>
-        </w:tc>
-        <w:tc>
-          <w:tcPr>
-            <w:tcW w:w="4962" w:type="dxa"/>
-          </w:tcPr>
-          <w:p>
-            <w:pPr>
-              <w:jc w:val="left"/>
-            </w:pPr>
-          </w:p>
-        </w:tc>
-        <w:tc>
-          <w:tcPr>
-            <w:tcW w:w="992" w:type="dxa"/>
-          </w:tcPr>
-          <w:p>
-            <w:pPr>
-              <w:jc w:val="center"/>
-              <w:rPr>
-                <w:b/>
-                <w:bCs/>
-              </w:rPr>
-            </w:pPr>
-          </w:p>
-        </w:tc>
-        <w:tc>
-          <w:tcPr>
-            <w:tcW w:w="992" w:type="dxa"/>
-          </w:tcPr>
-          <w:p>
-            <w:pPr>
-              <w:jc w:val="center"/>
-              <w:rPr>
-                <w:b/>
-                <w:bCs/>
-              </w:rPr>
-            </w:pPr>
-          </w:p>
-        </w:tc>
-        <w:tc>
-          <w:tcPr>
-            <w:tcW w:w="1047" w:type="dxa"/>
-          </w:tcPr>
-          <w:p>
-            <w:pPr>
-              <w:jc w:val="center"/>
-              <w:rPr>
-                <w:b/>
-                <w:bCs/>
-              </w:rPr>
-            </w:pPr>
-          </w:p>
-        </w:tc>
-      </w:tr>
     </w:tbl>
     <w:p/>
-    <w:p/>
-    <w:p/>
     <w:p>
-      <w:pPr>
-        <w:rPr>
-          <w:rStyle w:val="Accentuationlgre"/>
-        </w:rPr>
-      </w:pPr>
+      <w:r>
+        <w:t>Cependant, certains objectifs définis au début du projet n’ont pas été tenus : des améliorations concernant les algorithmes de génération des tournois, permettant de prendre en compte plus de paramètres pour que le système soit plus souple et adaptable à différents types de sport, n’ont pas été réalisées par manque de temps</w:t>
+      </w:r>
+      <w:r>
+        <w:t xml:space="preserve">. Certains aspects, comme l’accessibilité, auraient également pu </w:t>
+      </w:r>
+      <w:r>
+        <w:t>bénéficier de plus d’améliorations</w:t>
+      </w:r>
+      <w:r>
+        <w:t xml:space="preserve">, comme </w:t>
+      </w:r>
+      <w:r>
+        <w:t>avec un mode daltonien</w:t>
+      </w:r>
+      <w:r>
+        <w:t>.</w:t>
+      </w:r>
+      <w:r>
+        <w:t xml:space="preserve"> </w:t>
+      </w:r>
     </w:p>
     <w:p>
       <w:pPr>
@@ -4921,19 +4743,11 @@
           <w:rStyle w:val="Accentuationlgre"/>
         </w:rPr>
       </w:pPr>
-      <w:proofErr w:type="gramStart"/>
       <w:r>
         <w:rPr>
           <w:rStyle w:val="Accentuationlgre"/>
         </w:rPr>
-        <w:t>la</w:t>
-      </w:r>
-      <w:proofErr w:type="gramEnd"/>
-      <w:r>
-        <w:rPr>
-          <w:rStyle w:val="Accentuationlgre"/>
-        </w:rPr>
-        <w:t xml:space="preserve"> reprise de vos objectifs définis au début de </w:t>
+        <w:t xml:space="preserve">la reprise de vos objectifs définis au début de </w:t>
       </w:r>
       <w:r>
         <w:rPr>
@@ -4959,19 +4773,12 @@
           <w:rStyle w:val="Accentuationlgre"/>
         </w:rPr>
       </w:pPr>
-      <w:proofErr w:type="gramStart"/>
       <w:r>
         <w:rPr>
           <w:rStyle w:val="Accentuationlgre"/>
         </w:rPr>
-        <w:t>un</w:t>
-      </w:r>
-      <w:proofErr w:type="gramEnd"/>
-      <w:r>
-        <w:rPr>
-          <w:rStyle w:val="Accentuationlgre"/>
-        </w:rPr>
-        <w:t xml:space="preserve"> bilan personnel </w:t>
+        <w:lastRenderedPageBreak/>
+        <w:t xml:space="preserve">un bilan personnel </w:t>
       </w:r>
       <w:r>
         <w:rPr>
@@ -5035,472 +4842,127 @@
       </w:r>
     </w:p>
     <w:p>
+      <w:r>
+        <w:t>Dans l’ensemble, les objectifs définis en début de projet ont été atteints : il y a eu de vraies améliorations en termes de sécurité, d’ergonomie, d’accessibilité et de qualité logicielle, comme démontré précédemment.  Certaines améliorations importantes, notamment celles liées aux tournois</w:t>
+      </w:r>
+      <w:r>
+        <w:t xml:space="preserve">, </w:t>
+      </w:r>
+      <w:r>
+        <w:t>n’ont pas été réalisées à cause d’un manque de temps qui découle probablement de problèmes d’organisations</w:t>
+      </w:r>
+      <w:r>
+        <w:t>.</w:t>
+      </w:r>
+    </w:p>
+    <w:p>
       <w:pPr>
         <w:rPr>
-          <w:rStyle w:val="Accentuationlgre"/>
-          <w:i w:val="0"/>
-          <w:iCs w:val="0"/>
-          <w:color w:val="auto"/>
+          <w:b/>
+          <w:bCs/>
         </w:rPr>
       </w:pPr>
       <w:r>
-        <w:t xml:space="preserve">Lorem ipsum </w:t>
-      </w:r>
-      <w:proofErr w:type="spellStart"/>
-      <w:r>
-        <w:t>dolor</w:t>
-      </w:r>
-      <w:proofErr w:type="spellEnd"/>
-      <w:r>
+        <w:rPr>
+          <w:b/>
+          <w:bCs/>
+        </w:rPr>
+        <w:t>Bilans personnels :</w:t>
+      </w:r>
+    </w:p>
+    <w:p>
+      <w:pPr>
+        <w:rPr>
+          <w:u w:val="single"/>
+        </w:rPr>
+      </w:pPr>
+      <w:r>
+        <w:rPr>
+          <w:u w:val="single"/>
+        </w:rPr>
+        <w:t>Gaël Journet</w:t>
+      </w:r>
+      <w:r>
+        <w:rPr>
+          <w:u w:val="single"/>
+        </w:rPr>
+        <w:t> :</w:t>
+      </w:r>
+    </w:p>
+    <w:p>
+      <w:pPr>
+        <w:rPr>
+          <w:u w:val="single"/>
+        </w:rPr>
+      </w:pPr>
+      <w:r>
+        <w:rPr>
+          <w:u w:val="single"/>
+        </w:rPr>
+        <w:t>Jean-François Marcourt</w:t>
+      </w:r>
+      <w:r>
+        <w:rPr>
+          <w:u w:val="single"/>
+        </w:rPr>
+        <w:t> :</w:t>
+      </w:r>
+    </w:p>
+    <w:p>
+      <w:r>
+        <w:rPr>
+          <w:u w:val="single"/>
+        </w:rPr>
+        <w:t>Nathan Ozimek</w:t>
+      </w:r>
+      <w:r>
+        <w:rPr>
+          <w:u w:val="single"/>
+        </w:rPr>
+        <w:t> :</w:t>
+      </w:r>
+      <w:r>
+        <w:rPr>
+          <w:u w:val="single"/>
+        </w:rPr>
         <w:t xml:space="preserve"> </w:t>
       </w:r>
-      <w:proofErr w:type="spellStart"/>
-      <w:r>
-        <w:t>sit</w:t>
-      </w:r>
-      <w:proofErr w:type="spellEnd"/>
-      <w:r>
-        <w:t xml:space="preserve"> </w:t>
-      </w:r>
-      <w:proofErr w:type="spellStart"/>
-      <w:r>
-        <w:t>amet</w:t>
-      </w:r>
-      <w:proofErr w:type="spellEnd"/>
-      <w:r>
-        <w:t xml:space="preserve">, </w:t>
-      </w:r>
-      <w:proofErr w:type="spellStart"/>
-      <w:r>
-        <w:t>consectetur</w:t>
-      </w:r>
-      <w:proofErr w:type="spellEnd"/>
-      <w:r>
-        <w:t xml:space="preserve"> </w:t>
-      </w:r>
-      <w:proofErr w:type="spellStart"/>
-      <w:r>
-        <w:t>adipiscing</w:t>
-      </w:r>
-      <w:proofErr w:type="spellEnd"/>
-      <w:r>
-        <w:t xml:space="preserve"> </w:t>
-      </w:r>
-      <w:proofErr w:type="spellStart"/>
-      <w:r>
-        <w:t>elit</w:t>
-      </w:r>
-      <w:proofErr w:type="spellEnd"/>
-      <w:r>
-        <w:t xml:space="preserve">, </w:t>
-      </w:r>
-      <w:proofErr w:type="spellStart"/>
-      <w:r>
-        <w:t>sed</w:t>
-      </w:r>
-      <w:proofErr w:type="spellEnd"/>
-      <w:r>
-        <w:t xml:space="preserve"> do </w:t>
-      </w:r>
-      <w:proofErr w:type="spellStart"/>
-      <w:r>
-        <w:t>eiusmod</w:t>
-      </w:r>
-      <w:proofErr w:type="spellEnd"/>
-      <w:r>
-        <w:t xml:space="preserve"> </w:t>
-      </w:r>
-      <w:proofErr w:type="spellStart"/>
-      <w:r>
-        <w:t>tempor</w:t>
-      </w:r>
-      <w:proofErr w:type="spellEnd"/>
-      <w:r>
-        <w:t xml:space="preserve"> </w:t>
-      </w:r>
-      <w:proofErr w:type="spellStart"/>
-      <w:r>
-        <w:t>incididunt</w:t>
-      </w:r>
-      <w:proofErr w:type="spellEnd"/>
-      <w:r>
-        <w:t xml:space="preserve"> ut </w:t>
-      </w:r>
-      <w:proofErr w:type="spellStart"/>
-      <w:r>
-        <w:t>labore</w:t>
-      </w:r>
-      <w:proofErr w:type="spellEnd"/>
-      <w:r>
-        <w:t xml:space="preserve"> et </w:t>
-      </w:r>
-      <w:proofErr w:type="spellStart"/>
-      <w:r>
-        <w:t>dolore</w:t>
-      </w:r>
-      <w:proofErr w:type="spellEnd"/>
-      <w:r>
-        <w:t xml:space="preserve"> magna </w:t>
-      </w:r>
-      <w:proofErr w:type="spellStart"/>
-      <w:r>
-        <w:t>aliqua</w:t>
-      </w:r>
-      <w:proofErr w:type="spellEnd"/>
-      <w:r>
-        <w:t xml:space="preserve">. Ut </w:t>
-      </w:r>
-      <w:proofErr w:type="spellStart"/>
-      <w:r>
-        <w:t>enim</w:t>
-      </w:r>
-      <w:proofErr w:type="spellEnd"/>
-      <w:r>
-        <w:t xml:space="preserve"> ad </w:t>
-      </w:r>
-      <w:proofErr w:type="spellStart"/>
-      <w:r>
-        <w:t>minim</w:t>
-      </w:r>
-      <w:proofErr w:type="spellEnd"/>
-      <w:r>
-        <w:t xml:space="preserve"> </w:t>
-      </w:r>
-      <w:proofErr w:type="spellStart"/>
-      <w:r>
-        <w:t>veniam</w:t>
-      </w:r>
-      <w:proofErr w:type="spellEnd"/>
-      <w:r>
-        <w:t xml:space="preserve">, </w:t>
-      </w:r>
-      <w:proofErr w:type="spellStart"/>
-      <w:r>
-        <w:t>quis</w:t>
-      </w:r>
-      <w:proofErr w:type="spellEnd"/>
-      <w:r>
-        <w:t xml:space="preserve"> </w:t>
-      </w:r>
-      <w:proofErr w:type="spellStart"/>
-      <w:r>
-        <w:t>nostrud</w:t>
-      </w:r>
-      <w:proofErr w:type="spellEnd"/>
-      <w:r>
-        <w:t xml:space="preserve"> </w:t>
-      </w:r>
-      <w:proofErr w:type="spellStart"/>
-      <w:r>
-        <w:t>exercitation</w:t>
-      </w:r>
-      <w:proofErr w:type="spellEnd"/>
-      <w:r>
-        <w:t xml:space="preserve"> </w:t>
-      </w:r>
-      <w:proofErr w:type="spellStart"/>
-      <w:r>
-        <w:t>ullamco</w:t>
-      </w:r>
-      <w:proofErr w:type="spellEnd"/>
-      <w:r>
-        <w:t xml:space="preserve"> </w:t>
-      </w:r>
-      <w:proofErr w:type="spellStart"/>
-      <w:r>
-        <w:t>laboris</w:t>
-      </w:r>
-      <w:proofErr w:type="spellEnd"/>
-      <w:r>
-        <w:t xml:space="preserve"> </w:t>
-      </w:r>
-      <w:proofErr w:type="spellStart"/>
-      <w:r>
-        <w:t>nisi</w:t>
-      </w:r>
-      <w:proofErr w:type="spellEnd"/>
-      <w:r>
-        <w:t xml:space="preserve"> ut </w:t>
-      </w:r>
-      <w:proofErr w:type="spellStart"/>
-      <w:r>
-        <w:t>aliquip</w:t>
-      </w:r>
-      <w:proofErr w:type="spellEnd"/>
-      <w:r>
-        <w:t xml:space="preserve"> ex </w:t>
-      </w:r>
-      <w:proofErr w:type="spellStart"/>
-      <w:r>
-        <w:t>ea</w:t>
-      </w:r>
-      <w:proofErr w:type="spellEnd"/>
-      <w:r>
-        <w:t xml:space="preserve"> commodo </w:t>
-      </w:r>
-      <w:proofErr w:type="spellStart"/>
-      <w:r>
-        <w:t>consequat</w:t>
-      </w:r>
-      <w:proofErr w:type="spellEnd"/>
-      <w:r>
-        <w:t xml:space="preserve">. Duis </w:t>
-      </w:r>
-      <w:proofErr w:type="spellStart"/>
-      <w:r>
-        <w:t>aute</w:t>
-      </w:r>
-      <w:proofErr w:type="spellEnd"/>
-      <w:r>
-        <w:t xml:space="preserve"> </w:t>
-      </w:r>
-      <w:proofErr w:type="spellStart"/>
-      <w:r>
-        <w:t>irure</w:t>
-      </w:r>
-      <w:proofErr w:type="spellEnd"/>
-      <w:r>
-        <w:t xml:space="preserve"> </w:t>
-      </w:r>
-      <w:proofErr w:type="spellStart"/>
-      <w:r>
-        <w:t>dolor</w:t>
-      </w:r>
-      <w:proofErr w:type="spellEnd"/>
-      <w:r>
-        <w:t xml:space="preserve"> in </w:t>
-      </w:r>
-      <w:proofErr w:type="spellStart"/>
-      <w:r>
-        <w:t>reprehenderit</w:t>
-      </w:r>
-      <w:proofErr w:type="spellEnd"/>
-      <w:r>
-        <w:t xml:space="preserve"> in </w:t>
-      </w:r>
-      <w:proofErr w:type="spellStart"/>
-      <w:r>
-        <w:t>voluptate</w:t>
-      </w:r>
-      <w:proofErr w:type="spellEnd"/>
-      <w:r>
-        <w:t xml:space="preserve"> </w:t>
-      </w:r>
-      <w:proofErr w:type="spellStart"/>
-      <w:r>
-        <w:t>velit</w:t>
-      </w:r>
-      <w:proofErr w:type="spellEnd"/>
-      <w:r>
-        <w:t xml:space="preserve"> esse </w:t>
-      </w:r>
-      <w:proofErr w:type="spellStart"/>
-      <w:r>
-        <w:t>cillum</w:t>
-      </w:r>
-      <w:proofErr w:type="spellEnd"/>
-      <w:r>
-        <w:t xml:space="preserve"> </w:t>
-      </w:r>
-      <w:proofErr w:type="spellStart"/>
-      <w:r>
-        <w:t>dolore</w:t>
-      </w:r>
-      <w:proofErr w:type="spellEnd"/>
-      <w:r>
-        <w:t xml:space="preserve"> eu </w:t>
-      </w:r>
-      <w:proofErr w:type="spellStart"/>
-      <w:r>
-        <w:t>fugiat</w:t>
-      </w:r>
-      <w:proofErr w:type="spellEnd"/>
-      <w:r>
-        <w:t xml:space="preserve"> </w:t>
-      </w:r>
-      <w:proofErr w:type="spellStart"/>
-      <w:r>
-        <w:t>nulla</w:t>
-      </w:r>
-      <w:proofErr w:type="spellEnd"/>
-      <w:r>
-        <w:t xml:space="preserve"> </w:t>
-      </w:r>
-      <w:proofErr w:type="spellStart"/>
-      <w:r>
-        <w:t>pariatur</w:t>
-      </w:r>
-      <w:proofErr w:type="spellEnd"/>
-      <w:r>
-        <w:t xml:space="preserve">. </w:t>
-      </w:r>
-      <w:proofErr w:type="spellStart"/>
-      <w:r>
-        <w:t>Excepteur</w:t>
-      </w:r>
-      <w:proofErr w:type="spellEnd"/>
-      <w:r>
-        <w:t xml:space="preserve"> </w:t>
-      </w:r>
-      <w:proofErr w:type="spellStart"/>
-      <w:r>
-        <w:t>sint</w:t>
-      </w:r>
-      <w:proofErr w:type="spellEnd"/>
-      <w:r>
-        <w:t xml:space="preserve"> </w:t>
-      </w:r>
-      <w:proofErr w:type="spellStart"/>
-      <w:r>
-        <w:t>occaecat</w:t>
-      </w:r>
-      <w:proofErr w:type="spellEnd"/>
-      <w:r>
-        <w:t xml:space="preserve"> </w:t>
-      </w:r>
-      <w:proofErr w:type="spellStart"/>
-      <w:r>
-        <w:t>cupidatat</w:t>
-      </w:r>
-      <w:proofErr w:type="spellEnd"/>
-      <w:r>
-        <w:t xml:space="preserve"> non </w:t>
-      </w:r>
-      <w:proofErr w:type="spellStart"/>
-      <w:r>
-        <w:t>proident</w:t>
-      </w:r>
-      <w:proofErr w:type="spellEnd"/>
-      <w:r>
-        <w:t xml:space="preserve">, </w:t>
-      </w:r>
-      <w:proofErr w:type="spellStart"/>
-      <w:r>
-        <w:t>sunt</w:t>
-      </w:r>
-      <w:proofErr w:type="spellEnd"/>
-      <w:r>
-        <w:t xml:space="preserve"> in culpa qui officia </w:t>
-      </w:r>
-      <w:proofErr w:type="spellStart"/>
-      <w:r>
-        <w:t>deserunt</w:t>
-      </w:r>
-      <w:proofErr w:type="spellEnd"/>
-      <w:r>
-        <w:t xml:space="preserve"> mollit </w:t>
-      </w:r>
-      <w:proofErr w:type="spellStart"/>
-      <w:r>
-        <w:t>anim</w:t>
-      </w:r>
-      <w:proofErr w:type="spellEnd"/>
-      <w:r>
-        <w:t xml:space="preserve"> id est </w:t>
-      </w:r>
-      <w:proofErr w:type="spellStart"/>
-      <w:r>
-        <w:t>laborum</w:t>
-      </w:r>
-      <w:proofErr w:type="spellEnd"/>
-      <w:r>
-        <w:t>.</w:t>
-      </w:r>
-    </w:p>
-    <w:bookmarkStart w:id="8" w:name="_Toc129951751" w:displacedByCustomXml="next"/>
-    <w:sdt>
-      <w:sdtPr>
-        <w:rPr>
-          <w:rFonts w:asciiTheme="minorHAnsi" w:eastAsiaTheme="minorHAnsi" w:hAnsiTheme="minorHAnsi" w:cstheme="minorBidi"/>
-          <w:caps w:val="0"/>
-          <w:color w:val="auto"/>
-          <w:sz w:val="22"/>
-          <w:szCs w:val="22"/>
-        </w:rPr>
-        <w:id w:val="-749354392"/>
-        <w:docPartObj>
-          <w:docPartGallery w:val="Bibliographies"/>
-          <w:docPartUnique/>
-        </w:docPartObj>
-      </w:sdtPr>
-      <w:sdtEndPr/>
-      <w:sdtContent>
-        <w:p>
-          <w:pPr>
-            <w:pStyle w:val="Titre1"/>
-          </w:pPr>
-          <w:r>
-            <w:t>R</w:t>
-          </w:r>
-          <w:r>
-            <w:t>É</w:t>
-          </w:r>
-          <w:r>
-            <w:t>f</w:t>
-          </w:r>
-          <w:r>
-            <w:t>É</w:t>
-          </w:r>
-          <w:r>
-            <w:t>r</w:t>
-          </w:r>
-          <w:r>
-            <w:t>e</w:t>
-          </w:r>
-          <w:r>
-            <w:t>nces</w:t>
-          </w:r>
-          <w:bookmarkEnd w:id="8"/>
-        </w:p>
-        <w:sdt>
-          <w:sdtPr>
-            <w:id w:val="-573587230"/>
-            <w:bibliography/>
-          </w:sdtPr>
-          <w:sdtEndPr/>
-          <w:sdtContent>
-            <w:p>
-              <w:r>
-                <w:fldChar w:fldCharType="begin"/>
-              </w:r>
-              <w:r>
-                <w:instrText>BIBLIOGRAPHY</w:instrText>
-              </w:r>
-              <w:r>
-                <w:fldChar w:fldCharType="separate"/>
-              </w:r>
-              <w:r>
-                <w:rPr>
-                  <w:b/>
-                  <w:bCs/>
-                  <w:noProof/>
-                </w:rPr>
-                <w:t>Aucune source spécifiée dans le document actif.</w:t>
-              </w:r>
-              <w:r>
-                <w:rPr>
-                  <w:b/>
-                  <w:bCs/>
-                </w:rPr>
-                <w:fldChar w:fldCharType="end"/>
-              </w:r>
-            </w:p>
-          </w:sdtContent>
-        </w:sdt>
-      </w:sdtContent>
-    </w:sdt>
-    <w:p/>
-    <w:p>
-      <w:pPr>
-        <w:sectPr>
-          <w:footerReference w:type="default" r:id="rId17"/>
-          <w:pgSz w:w="11906" w:h="16838"/>
-          <w:pgMar w:top="1417" w:right="1417" w:bottom="1417" w:left="1417" w:header="708" w:footer="708" w:gutter="0"/>
-          <w:pgNumType w:start="1"/>
-          <w:cols w:space="708"/>
-          <w:docGrid w:linePitch="360"/>
-        </w:sectPr>
-      </w:pPr>
+      <w:r>
+        <w:t>Je pense</w:t>
+      </w:r>
+      <w:r>
+        <w:t xml:space="preserve"> que ce projet m’a permis d’utiliser </w:t>
+      </w:r>
+      <w:r>
+        <w:t xml:space="preserve">plusieurs des compétences acquises au cours du BUT, notamment </w:t>
+      </w:r>
+      <w:r>
+        <w:t>celles liées</w:t>
+      </w:r>
+      <w:r>
+        <w:t xml:space="preserve"> au langage PHP </w:t>
+      </w:r>
+      <w:r>
+        <w:t xml:space="preserve">et aux liens </w:t>
+      </w:r>
+      <w:r>
+        <w:t>faits entre une application/un site web et une base de données qui doit être en constante adaptation aux besoins de la plateforme utilisateur.</w:t>
+      </w:r>
+      <w:r>
+        <w:t xml:space="preserve"> Mes compétences de travail en groupe ont également été très utiles</w:t>
+      </w:r>
+      <w:r>
+        <w:t xml:space="preserve"> vis-à-vis de la répartition des tâches</w:t>
+      </w:r>
+      <w:r>
+        <w:t xml:space="preserve"> et du travail en équipe avec mes collègues </w:t>
+      </w:r>
+      <w:r>
+        <w:t>(</w:t>
+      </w:r>
+      <w:r>
+        <w:t>rester en dialogue avec l’équipe afin de savoir sur quelles parties du projet il me fallait travailler en priorité afin de permettre un meilleur avancement aux autres par exemple).</w:t>
+      </w:r>
     </w:p>
     <w:p>
       <w:r>
@@ -5875,8 +5337,7 @@
       </w:r>
     </w:p>
     <w:sectPr>
-      <w:footerReference w:type="default" r:id="rId18"/>
-      <w:type w:val="evenPage"/>
+      <w:footerReference w:type="default" r:id="rId17"/>
       <w:pgSz w:w="11906" w:h="16838"/>
       <w:pgMar w:top="1417" w:right="1417" w:bottom="1417" w:left="1417" w:header="708" w:footer="708" w:gutter="0"/>
       <w:pgNumType w:start="0"/>
@@ -5956,15 +5417,7 @@
       <w:sdtEndPr/>
       <w:sdtContent>
         <w:r>
-          <w:t xml:space="preserve">Gaël Journet Jean-François </w:t>
-        </w:r>
-        <w:proofErr w:type="spellStart"/>
-        <w:r>
-          <w:t>Marcourt</w:t>
-        </w:r>
-        <w:proofErr w:type="spellEnd"/>
-        <w:r>
-          <w:t xml:space="preserve"> Nathan Ozimek</w:t>
+          <w:t>Gaël Journet Jean-François Marcourt Nathan Ozimek</w:t>
         </w:r>
       </w:sdtContent>
     </w:sdt>
@@ -5973,123 +5426,6 @@
 </file>
 
 <file path=word/footer5.xml><?xml version="1.0" encoding="utf-8"?>
-<w:ftr xmlns:wpc="http://schemas.microsoft.com/office/word/2010/wordprocessingCanvas" xmlns:cx="http://schemas.microsoft.com/office/drawing/2014/chartex" xmlns:cx1="http://schemas.microsoft.com/office/drawing/2015/9/8/chartex" xmlns:cx2="http://schemas.microsoft.com/office/drawing/2015/10/21/chartex" xmlns:cx3="http://schemas.microsoft.com/office/drawing/2016/5/9/chartex" xmlns:cx4="http://schemas.microsoft.com/office/drawing/2016/5/10/chartex" xmlns:cx5="http://schemas.microsoft.com/office/drawing/2016/5/11/chartex" xmlns:cx6="http://schemas.microsoft.com/office/drawing/2016/5/12/chartex" xmlns:cx7="http://schemas.microsoft.com/office/drawing/2016/5/13/chartex" xmlns:cx8="http://schemas.microsoft.com/office/drawing/2016/5/14/chartex" xmlns:mc="http://schemas.openxmlformats.org/markup-compatibility/2006" xmlns:aink="http://schemas.microsoft.com/office/drawing/2016/ink" xmlns:am3d="http://schemas.microsoft.com/office/drawing/2017/model3d" xmlns:o="urn:schemas-microsoft-com:office:office" xmlns:r="http://schemas.openxmlformats.org/officeDocument/2006/relationships" xmlns:m="http://schemas.openxmlformats.org/officeDocument/2006/math" xmlns:v="urn:schemas-microsoft-com:vml" xmlns:wp14="http://schemas.microsoft.com/office/word/2010/wordprocessingDrawing" xmlns:wp="http://schemas.openxmlformats.org/drawingml/2006/wordprocessingDrawing" xmlns:w10="urn:schemas-microsoft-com:office:word" xmlns:w="http://schemas.openxmlformats.org/wordprocessingml/2006/main" xmlns:w14="http://schemas.microsoft.com/office/word/2010/wordml" xmlns:w15="http://schemas.microsoft.com/office/word/2012/wordml" xmlns:w16cex="http://schemas.microsoft.com/office/word/2018/wordml/cex" xmlns:w16cid="http://schemas.microsoft.com/office/word/2016/wordml/cid" xmlns:w16="http://schemas.microsoft.com/office/word/2018/wordml" xmlns:w16sdtdh="http://schemas.microsoft.com/office/word/2020/wordml/sdtdatahash" xmlns:w16se="http://schemas.microsoft.com/office/word/2015/wordml/symex" xmlns:wpg="http://schemas.microsoft.com/office/word/2010/wordprocessingGroup" xmlns:wpi="http://schemas.microsoft.com/office/word/2010/wordprocessingInk" xmlns:wne="http://schemas.microsoft.com/office/word/2006/wordml" xmlns:wps="http://schemas.microsoft.com/office/word/2010/wordprocessingShape" mc:Ignorable="w14 w15 w16se w16cid w16 w16cex w16sdtdh wp14">
-  <w:p>
-    <w:pPr>
-      <w:pStyle w:val="Pieddepage"/>
-    </w:pPr>
-    <w:sdt>
-      <w:sdtPr>
-        <w:alias w:val="Auteur "/>
-        <w:tag w:val=""/>
-        <w:id w:val="-138812524"/>
-        <w:placeholder>
-          <w:docPart w:val="E22BE297F7834FAFB630E72262630CFD"/>
-        </w:placeholder>
-        <w:dataBinding w:prefixMappings="xmlns:ns0='http://purl.org/dc/elements/1.1/' xmlns:ns1='http://schemas.openxmlformats.org/package/2006/metadata/core-properties' " w:xpath="/ns1:coreProperties[1]/ns0:creator[1]" w:storeItemID="{6C3C8BC8-F283-45AE-878A-BAB7291924A1}"/>
-        <w:text/>
-      </w:sdtPr>
-      <w:sdtEndPr/>
-      <w:sdtContent>
-        <w:r>
-          <w:t xml:space="preserve">Gaël Journet Jean-François </w:t>
-        </w:r>
-        <w:proofErr w:type="spellStart"/>
-        <w:r>
-          <w:t>Marcourt</w:t>
-        </w:r>
-        <w:proofErr w:type="spellEnd"/>
-        <w:r>
-          <w:t xml:space="preserve"> Nathan Ozimek</w:t>
-        </w:r>
-      </w:sdtContent>
-    </w:sdt>
-    <w:r>
-      <w:ptab w:relativeTo="margin" w:alignment="right" w:leader="none"/>
-    </w:r>
-    <w:r>
-      <w:t xml:space="preserve">Page </w:t>
-    </w:r>
-    <w:r>
-      <w:rPr>
-        <w:b/>
-        <w:bCs/>
-      </w:rPr>
-      <w:fldChar w:fldCharType="begin"/>
-    </w:r>
-    <w:r>
-      <w:rPr>
-        <w:b/>
-        <w:bCs/>
-      </w:rPr>
-      <w:instrText>PAGE  \* Arabic  \* MERGEFORMAT</w:instrText>
-    </w:r>
-    <w:r>
-      <w:rPr>
-        <w:b/>
-        <w:bCs/>
-      </w:rPr>
-      <w:fldChar w:fldCharType="separate"/>
-    </w:r>
-    <w:r>
-      <w:rPr>
-        <w:b/>
-        <w:bCs/>
-        <w:noProof/>
-      </w:rPr>
-      <w:t>3</w:t>
-    </w:r>
-    <w:r>
-      <w:rPr>
-        <w:b/>
-        <w:bCs/>
-      </w:rPr>
-      <w:fldChar w:fldCharType="end"/>
-    </w:r>
-    <w:r>
-      <w:t xml:space="preserve"> sur </w:t>
-    </w:r>
-    <w:r>
-      <w:rPr>
-        <w:b/>
-        <w:bCs/>
-      </w:rPr>
-      <w:fldChar w:fldCharType="begin"/>
-    </w:r>
-    <w:r>
-      <w:rPr>
-        <w:b/>
-        <w:bCs/>
-      </w:rPr>
-      <w:instrText xml:space="preserve"> SECTIONPAGES   \* MERGEFORMAT </w:instrText>
-    </w:r>
-    <w:r>
-      <w:rPr>
-        <w:b/>
-        <w:bCs/>
-      </w:rPr>
-      <w:fldChar w:fldCharType="separate"/>
-    </w:r>
-    <w:r>
-      <w:rPr>
-        <w:b/>
-        <w:bCs/>
-        <w:noProof/>
-      </w:rPr>
-      <w:t>6</w:t>
-    </w:r>
-    <w:r>
-      <w:rPr>
-        <w:b/>
-        <w:bCs/>
-      </w:rPr>
-      <w:fldChar w:fldCharType="end"/>
-    </w:r>
-  </w:p>
-</w:ftr>
-</file>
-
-<file path=word/footer6.xml><?xml version="1.0" encoding="utf-8"?>
 <w:ftr xmlns:wpc="http://schemas.microsoft.com/office/word/2010/wordprocessingCanvas" xmlns:cx="http://schemas.microsoft.com/office/drawing/2014/chartex" xmlns:cx1="http://schemas.microsoft.com/office/drawing/2015/9/8/chartex" xmlns:cx2="http://schemas.microsoft.com/office/drawing/2015/10/21/chartex" xmlns:cx3="http://schemas.microsoft.com/office/drawing/2016/5/9/chartex" xmlns:cx4="http://schemas.microsoft.com/office/drawing/2016/5/10/chartex" xmlns:cx5="http://schemas.microsoft.com/office/drawing/2016/5/11/chartex" xmlns:cx6="http://schemas.microsoft.com/office/drawing/2016/5/12/chartex" xmlns:cx7="http://schemas.microsoft.com/office/drawing/2016/5/13/chartex" xmlns:cx8="http://schemas.microsoft.com/office/drawing/2016/5/14/chartex" xmlns:mc="http://schemas.openxmlformats.org/markup-compatibility/2006" xmlns:aink="http://schemas.microsoft.com/office/drawing/2016/ink" xmlns:am3d="http://schemas.microsoft.com/office/drawing/2017/model3d" xmlns:o="urn:schemas-microsoft-com:office:office" xmlns:r="http://schemas.openxmlformats.org/officeDocument/2006/relationships" xmlns:m="http://schemas.openxmlformats.org/officeDocument/2006/math" xmlns:v="urn:schemas-microsoft-com:vml" xmlns:wp14="http://schemas.microsoft.com/office/word/2010/wordprocessingDrawing" xmlns:wp="http://schemas.openxmlformats.org/drawingml/2006/wordprocessingDrawing" xmlns:w10="urn:schemas-microsoft-com:office:word" xmlns:w="http://schemas.openxmlformats.org/wordprocessingml/2006/main" xmlns:w14="http://schemas.microsoft.com/office/word/2010/wordml" xmlns:w15="http://schemas.microsoft.com/office/word/2012/wordml" xmlns:w16cex="http://schemas.microsoft.com/office/word/2018/wordml/cex" xmlns:w16cid="http://schemas.microsoft.com/office/word/2016/wordml/cid" xmlns:w16="http://schemas.microsoft.com/office/word/2018/wordml" xmlns:w16sdtdh="http://schemas.microsoft.com/office/word/2020/wordml/sdtdatahash" xmlns:w16se="http://schemas.microsoft.com/office/word/2015/wordml/symex" xmlns:wpg="http://schemas.microsoft.com/office/word/2010/wordprocessingGroup" xmlns:wpi="http://schemas.microsoft.com/office/word/2010/wordprocessingInk" xmlns:wne="http://schemas.microsoft.com/office/word/2006/wordml" xmlns:wps="http://schemas.microsoft.com/office/word/2010/wordprocessingShape" mc:Ignorable="w14 w15 w16se w16cid w16 w16cex w16sdtdh wp14">
   <w:p>
     <w:pPr>
@@ -6109,15 +5445,7 @@
       <w:sdtEndPr/>
       <w:sdtContent>
         <w:r>
-          <w:t xml:space="preserve">Gaël Journet Jean-François </w:t>
-        </w:r>
-        <w:proofErr w:type="spellStart"/>
-        <w:r>
-          <w:t>Marcourt</w:t>
-        </w:r>
-        <w:proofErr w:type="spellEnd"/>
-        <w:r>
-          <w:t xml:space="preserve"> Nathan Ozimek</w:t>
+          <w:t>Gaël Journet Jean-François Marcourt Nathan Ozimek</w:t>
         </w:r>
       </w:sdtContent>
     </w:sdt>
@@ -6194,11 +5522,9 @@
       </w:sdtPr>
       <w:sdtEndPr/>
       <w:sdtContent>
-        <w:proofErr w:type="spellStart"/>
         <w:r>
           <w:t>Tuniv</w:t>
         </w:r>
-        <w:proofErr w:type="spellEnd"/>
       </w:sdtContent>
     </w:sdt>
     <w:r>
@@ -8591,41 +7917,20 @@
       </w:tblBorders>
     </w:tblPr>
   </w:style>
+  <w:style w:type="paragraph" w:styleId="Bibliographie">
+    <w:name w:val="Bibliography"/>
+    <w:basedOn w:val="Normal"/>
+    <w:next w:val="Normal"/>
+    <w:uiPriority w:val="37"/>
+    <w:unhideWhenUsed/>
+    <w:rsid w:val="00EB3DC5"/>
+  </w:style>
 </w:styles>
 </file>
 
 <file path=word/glossary/document.xml><?xml version="1.0" encoding="utf-8"?>
 <w:glossaryDocument xmlns:wpc="http://schemas.microsoft.com/office/word/2010/wordprocessingCanvas" xmlns:cx="http://schemas.microsoft.com/office/drawing/2014/chartex" xmlns:cx1="http://schemas.microsoft.com/office/drawing/2015/9/8/chartex" xmlns:cx2="http://schemas.microsoft.com/office/drawing/2015/10/21/chartex" xmlns:cx3="http://schemas.microsoft.com/office/drawing/2016/5/9/chartex" xmlns:cx4="http://schemas.microsoft.com/office/drawing/2016/5/10/chartex" xmlns:cx5="http://schemas.microsoft.com/office/drawing/2016/5/11/chartex" xmlns:cx6="http://schemas.microsoft.com/office/drawing/2016/5/12/chartex" xmlns:cx7="http://schemas.microsoft.com/office/drawing/2016/5/13/chartex" xmlns:cx8="http://schemas.microsoft.com/office/drawing/2016/5/14/chartex" xmlns:mc="http://schemas.openxmlformats.org/markup-compatibility/2006" xmlns:aink="http://schemas.microsoft.com/office/drawing/2016/ink" xmlns:am3d="http://schemas.microsoft.com/office/drawing/2017/model3d" xmlns:o="urn:schemas-microsoft-com:office:office" xmlns:r="http://schemas.openxmlformats.org/officeDocument/2006/relationships" xmlns:m="http://schemas.openxmlformats.org/officeDocument/2006/math" xmlns:v="urn:schemas-microsoft-com:vml" xmlns:wp14="http://schemas.microsoft.com/office/word/2010/wordprocessingDrawing" xmlns:wp="http://schemas.openxmlformats.org/drawingml/2006/wordprocessingDrawing" xmlns:w10="urn:schemas-microsoft-com:office:word" xmlns:w="http://schemas.openxmlformats.org/wordprocessingml/2006/main" xmlns:w14="http://schemas.microsoft.com/office/word/2010/wordml" xmlns:w15="http://schemas.microsoft.com/office/word/2012/wordml" xmlns:w16cex="http://schemas.microsoft.com/office/word/2018/wordml/cex" xmlns:w16cid="http://schemas.microsoft.com/office/word/2016/wordml/cid" xmlns:w16="http://schemas.microsoft.com/office/word/2018/wordml" xmlns:w16sdtdh="http://schemas.microsoft.com/office/word/2020/wordml/sdtdatahash" xmlns:w16se="http://schemas.microsoft.com/office/word/2015/wordml/symex" xmlns:wpg="http://schemas.microsoft.com/office/word/2010/wordprocessingGroup" xmlns:wpi="http://schemas.microsoft.com/office/word/2010/wordprocessingInk" xmlns:wne="http://schemas.microsoft.com/office/word/2006/wordml" xmlns:wps="http://schemas.microsoft.com/office/word/2010/wordprocessingShape" mc:Ignorable="w14 w15 w16se w16cid w16 w16cex w16sdtdh wp14">
   <w:docParts>
-    <w:docPart>
-      <w:docPartPr>
-        <w:name w:val="E22BE297F7834FAFB630E72262630CFD"/>
-        <w:category>
-          <w:name w:val="Général"/>
-          <w:gallery w:val="placeholder"/>
-        </w:category>
-        <w:types>
-          <w:type w:val="bbPlcHdr"/>
-        </w:types>
-        <w:behaviors>
-          <w:behavior w:val="content"/>
-        </w:behaviors>
-        <w:guid w:val="{07D31E44-CC5E-48FD-A85D-758AD04E9B25}"/>
-      </w:docPartPr>
-      <w:docPartBody>
-        <w:p>
-          <w:pPr>
-            <w:pStyle w:val="E22BE297F7834FAFB630E72262630CFD"/>
-          </w:pPr>
-          <w:r>
-            <w:rPr>
-              <w:rStyle w:val="Textedelespacerserv"/>
-            </w:rPr>
-            <w:t>[Auteur ]</w:t>
-          </w:r>
-        </w:p>
-      </w:docPartBody>
-    </w:docPart>
     <w:docPart>
       <w:docPartPr>
         <w:name w:val="F7D38F6044174F668F44C1058B2848A9"/>
@@ -9592,11 +8897,29 @@
 </file>
 
 <file path=customXml/item1.xml><?xml version="1.0" encoding="utf-8"?>
-<b:Sources xmlns:b="http://schemas.openxmlformats.org/officeDocument/2006/bibliography" xmlns="http://schemas.openxmlformats.org/officeDocument/2006/bibliography" SelectedStyle="\APASixthEditionOfficeOnline.xsl" StyleName="APA" Version="6"/>
+<b:Sources xmlns:b="http://schemas.openxmlformats.org/officeDocument/2006/bibliography" xmlns="http://schemas.openxmlformats.org/officeDocument/2006/bibliography" SelectedStyle="\APASixthEditionOfficeOnline.xsl" StyleName="APA" Version="6">
+  <b:Source>
+    <b:Tag>Clo</b:Tag>
+    <b:SourceType>InternetSite</b:SourceType>
+    <b:Guid>{01BD816E-D0CA-4011-974B-FFFFE5F94D51}</b:Guid>
+    <b:Author>
+      <b:Author>
+        <b:NameList>
+          <b:Person>
+            <b:Last>Cloudflare</b:Last>
+          </b:Person>
+        </b:NameList>
+      </b:Author>
+    </b:Author>
+    <b:InternetSiteTitle>Cloudflare.com</b:InternetSiteTitle>
+    <b:URL>https://www.cloudflare.com/fr-fr/products/turnstile/</b:URL>
+    <b:RefOrder>1</b:RefOrder>
+  </b:Source>
+</b:Sources>
 </file>
 
 <file path=customXml/itemProps1.xml><?xml version="1.0" encoding="utf-8"?>
-<ds:datastoreItem xmlns:ds="http://schemas.openxmlformats.org/officeDocument/2006/customXml" ds:itemID="{6149CED0-2256-4084-9A4D-E4541209B9AA}">
+<ds:datastoreItem xmlns:ds="http://schemas.openxmlformats.org/officeDocument/2006/customXml" ds:itemID="{2171E7D1-C76D-42FF-BF9C-0FEDA6AA727B}">
   <ds:schemaRefs>
     <ds:schemaRef ds:uri="http://schemas.openxmlformats.org/officeDocument/2006/bibliography"/>
   </ds:schemaRefs>

</xml_diff>